<commit_message>
Group report + reflection + 1 contribution
</commit_message>
<xml_diff>
--- a/Group Report.docx
+++ b/Group Report.docx
@@ -397,14 +397,6 @@
       <w:pPr>
         <w:pStyle w:val="NoSpacing"/>
         <w:rPr>
-          <w:rFonts w:asciiTheme="minorHAnsi" w:eastAsia="Adobe Gothic Std B" w:hAnsiTheme="minorHAnsi"/>
-        </w:rPr>
-      </w:pPr>
-    </w:p>
-    <w:p>
-      <w:pPr>
-        <w:pStyle w:val="NoSpacing"/>
-        <w:rPr>
           <w:rFonts w:asciiTheme="minorHAnsi" w:eastAsia="Adobe Gothic Std B" w:hAnsiTheme="minorHAnsi" w:cstheme="minorHAnsi"/>
         </w:rPr>
       </w:pPr>
@@ -578,7 +570,6 @@
         <w:rPr>
           <w:rFonts w:asciiTheme="minorHAnsi" w:eastAsia="Adobe Gothic Std B" w:hAnsiTheme="minorHAnsi" w:cstheme="minorHAnsi"/>
         </w:rPr>
-        <w:lastRenderedPageBreak/>
         <w:t>==========================================================================</w:t>
       </w:r>
     </w:p>
@@ -649,21 +640,7 @@
         <w:rPr>
           <w:rFonts w:asciiTheme="minorHAnsi" w:eastAsia="Adobe Gothic Std B" w:hAnsiTheme="minorHAnsi" w:cstheme="minorHAnsi"/>
         </w:rPr>
-        <w:t xml:space="preserve">Finally, the conclusion of this report summarises the </w:t>
-      </w:r>
-      <w:proofErr w:type="gramStart"/>
-      <w:r>
-        <w:rPr>
-          <w:rFonts w:asciiTheme="minorHAnsi" w:eastAsia="Adobe Gothic Std B" w:hAnsiTheme="minorHAnsi" w:cstheme="minorHAnsi"/>
-        </w:rPr>
-        <w:t>project as a whole, outlining</w:t>
-      </w:r>
-      <w:proofErr w:type="gramEnd"/>
-      <w:r>
-        <w:rPr>
-          <w:rFonts w:asciiTheme="minorHAnsi" w:eastAsia="Adobe Gothic Std B" w:hAnsiTheme="minorHAnsi" w:cstheme="minorHAnsi"/>
-        </w:rPr>
-        <w:t xml:space="preserve"> and discussing both the stepping stones and the achievements that have been made during the life of the project that resulted in its completion.</w:t>
+        <w:t>Finally, the conclusion of this report summarises the project as a whole, outlining and discussing both the stepping stones and the achievements that have been made during the life of the project that resulted in its completion.</w:t>
       </w:r>
     </w:p>
     <w:p>
@@ -743,13 +720,14 @@
           <w:rFonts w:ascii="Adobe Gothic Std B" w:eastAsia="Adobe Gothic Std B" w:hAnsi="Adobe Gothic Std B" w:cstheme="minorHAnsi"/>
           <w:b/>
           <w:bCs/>
+          <w:noProof/>
           <w:sz w:val="40"/>
           <w:szCs w:val="36"/>
           <w:u w:val="single"/>
         </w:rPr>
         <w:drawing>
-          <wp:inline distT="0" distB="0" distL="0" distR="0" wp14:anchorId="6F1EF842" wp14:editId="384F2079">
-            <wp:extent cx="4975860" cy="2824763"/>
+          <wp:inline distT="0" distB="0" distL="0" distR="0" wp14:anchorId="6F1EF842" wp14:editId="52AC7E4B">
+            <wp:extent cx="5646420" cy="3205435"/>
             <wp:effectExtent l="0" t="0" r="0" b="0"/>
             <wp:docPr id="1595242743" name="Picture 2" descr="A screenshot of a diagram&#10;&#10;AI-generated content may be incorrect."/>
             <wp:cNvGraphicFramePr>
@@ -765,7 +743,7 @@
                     </pic:cNvPicPr>
                   </pic:nvPicPr>
                   <pic:blipFill>
-                    <a:blip r:embed="rId6" cstate="print">
+                    <a:blip r:embed="rId7" cstate="print">
                       <a:extLst>
                         <a:ext uri="{28A0092B-C50C-407E-A947-70E740481C1C}">
                           <a14:useLocalDpi xmlns:a14="http://schemas.microsoft.com/office/drawing/2010/main" val="0"/>
@@ -780,7 +758,7 @@
                   <pic:spPr bwMode="auto">
                     <a:xfrm>
                       <a:off x="0" y="0"/>
-                      <a:ext cx="4978163" cy="2826070"/>
+                      <a:ext cx="5660677" cy="3213528"/>
                     </a:xfrm>
                     <a:prstGeom prst="rect">
                       <a:avLst/>
@@ -796,18 +774,6 @@
           </wp:inline>
         </w:drawing>
       </w:r>
-    </w:p>
-    <w:p>
-      <w:pPr>
-        <w:pStyle w:val="NoSpacing"/>
-        <w:rPr>
-          <w:rFonts w:ascii="Adobe Gothic Std B" w:eastAsia="Adobe Gothic Std B" w:hAnsi="Adobe Gothic Std B" w:cstheme="minorHAnsi"/>
-          <w:b/>
-          <w:bCs/>
-          <w:sz w:val="22"/>
-          <w:u w:val="single"/>
-        </w:rPr>
-      </w:pPr>
     </w:p>
     <w:p>
       <w:pPr>
@@ -1927,7 +1893,7 @@
                           <pic:cNvPicPr/>
                         </pic:nvPicPr>
                         <pic:blipFill>
-                          <a:blip r:embed="rId7">
+                          <a:blip r:embed="rId8">
                             <a:extLst>
                               <a:ext uri="{28A0092B-C50C-407E-A947-70E740481C1C}">
                                 <a14:useLocalDpi xmlns:a14="http://schemas.microsoft.com/office/drawing/2010/main"/>
@@ -2076,7 +2042,7 @@
                           <pic:cNvPicPr/>
                         </pic:nvPicPr>
                         <pic:blipFill>
-                          <a:blip r:embed="rId8">
+                          <a:blip r:embed="rId9">
                             <a:extLst>
                               <a:ext uri="{28A0092B-C50C-407E-A947-70E740481C1C}">
                                 <a14:useLocalDpi xmlns:a14="http://schemas.microsoft.com/office/drawing/2010/main"/>
@@ -2676,7 +2642,7 @@
                           <pic:cNvPicPr/>
                         </pic:nvPicPr>
                         <pic:blipFill>
-                          <a:blip r:embed="rId9">
+                          <a:blip r:embed="rId10">
                             <a:extLst>
                               <a:ext uri="{28A0092B-C50C-407E-A947-70E740481C1C}">
                                 <a14:useLocalDpi xmlns:a14="http://schemas.microsoft.com/office/drawing/2010/main"/>
@@ -5278,7 +5244,7 @@
                           <pic:cNvPicPr/>
                         </pic:nvPicPr>
                         <pic:blipFill>
-                          <a:blip r:embed="rId10"/>
+                          <a:blip r:embed="rId11"/>
                           <a:stretch>
                             <a:fillRect/>
                           </a:stretch>
@@ -5837,8 +5803,360 @@
           <w:rFonts w:ascii="Adobe Gothic Std B" w:eastAsia="Adobe Gothic Std B" w:hAnsi="Adobe Gothic Std B" w:cstheme="minorHAnsi"/>
           <w:b/>
           <w:bCs/>
-          <w:sz w:val="40"/>
-          <w:szCs w:val="36"/>
+          <w:szCs w:val="24"/>
+          <w:u w:val="single"/>
+        </w:rPr>
+      </w:pPr>
+    </w:p>
+    <w:p>
+      <w:pPr>
+        <w:pStyle w:val="NoSpacing"/>
+        <w:rPr>
+          <w:rFonts w:ascii="Adobe Gothic Std B" w:eastAsia="Adobe Gothic Std B" w:hAnsi="Adobe Gothic Std B" w:cstheme="minorHAnsi"/>
+          <w:szCs w:val="24"/>
+        </w:rPr>
+      </w:pPr>
+      <w:proofErr w:type="spellStart"/>
+      <w:r>
+        <w:rPr>
+          <w:rFonts w:ascii="Adobe Gothic Std B" w:eastAsia="Adobe Gothic Std B" w:hAnsi="Adobe Gothic Std B" w:cstheme="minorHAnsi"/>
+          <w:szCs w:val="24"/>
+        </w:rPr>
+        <w:t>Haillie</w:t>
+      </w:r>
+      <w:proofErr w:type="spellEnd"/>
+      <w:r>
+        <w:rPr>
+          <w:rFonts w:ascii="Adobe Gothic Std B" w:eastAsia="Adobe Gothic Std B" w:hAnsi="Adobe Gothic Std B" w:cstheme="minorHAnsi"/>
+          <w:szCs w:val="24"/>
+        </w:rPr>
+        <w:t xml:space="preserve">: </w:t>
+      </w:r>
+    </w:p>
+    <w:p>
+      <w:pPr>
+        <w:pStyle w:val="NoSpacing"/>
+        <w:numPr>
+          <w:ilvl w:val="0"/>
+          <w:numId w:val="1"/>
+        </w:numPr>
+        <w:rPr>
+          <w:rFonts w:ascii="Adobe Gothic Std B" w:eastAsia="Adobe Gothic Std B" w:hAnsi="Adobe Gothic Std B" w:cstheme="minorHAnsi"/>
+          <w:szCs w:val="14"/>
+        </w:rPr>
+      </w:pPr>
+      <w:r>
+        <w:rPr>
+          <w:rFonts w:ascii="Adobe Gothic Std B" w:eastAsia="Adobe Gothic Std B" w:hAnsi="Adobe Gothic Std B" w:cstheme="minorHAnsi"/>
+          <w:szCs w:val="14"/>
+        </w:rPr>
+        <w:t xml:space="preserve">Contributed 2 functions - </w:t>
+      </w:r>
+      <w:proofErr w:type="spellStart"/>
+      <w:r>
+        <w:rPr>
+          <w:rFonts w:ascii="Adobe Gothic Std B" w:eastAsia="Adobe Gothic Std B" w:hAnsi="Adobe Gothic Std B" w:cstheme="minorHAnsi"/>
+          <w:szCs w:val="14"/>
+        </w:rPr>
+        <w:t>update_</w:t>
+      </w:r>
+      <w:proofErr w:type="gramStart"/>
+      <w:r>
+        <w:rPr>
+          <w:rFonts w:ascii="Adobe Gothic Std B" w:eastAsia="Adobe Gothic Std B" w:hAnsi="Adobe Gothic Std B" w:cstheme="minorHAnsi"/>
+          <w:szCs w:val="14"/>
+        </w:rPr>
+        <w:t>item</w:t>
+      </w:r>
+      <w:proofErr w:type="spellEnd"/>
+      <w:r>
+        <w:rPr>
+          <w:rFonts w:ascii="Adobe Gothic Std B" w:eastAsia="Adobe Gothic Std B" w:hAnsi="Adobe Gothic Std B" w:cstheme="minorHAnsi"/>
+          <w:szCs w:val="14"/>
+        </w:rPr>
+        <w:t>(</w:t>
+      </w:r>
+      <w:proofErr w:type="gramEnd"/>
+      <w:r>
+        <w:rPr>
+          <w:rFonts w:ascii="Adobe Gothic Std B" w:eastAsia="Adobe Gothic Std B" w:hAnsi="Adobe Gothic Std B" w:cstheme="minorHAnsi"/>
+          <w:szCs w:val="14"/>
+        </w:rPr>
+        <w:t xml:space="preserve">) and </w:t>
+      </w:r>
+      <w:proofErr w:type="spellStart"/>
+      <w:r>
+        <w:rPr>
+          <w:rFonts w:ascii="Adobe Gothic Std B" w:eastAsia="Adobe Gothic Std B" w:hAnsi="Adobe Gothic Std B" w:cstheme="minorHAnsi"/>
+          <w:szCs w:val="14"/>
+        </w:rPr>
+        <w:t>view_</w:t>
+      </w:r>
+      <w:proofErr w:type="gramStart"/>
+      <w:r>
+        <w:rPr>
+          <w:rFonts w:ascii="Adobe Gothic Std B" w:eastAsia="Adobe Gothic Std B" w:hAnsi="Adobe Gothic Std B" w:cstheme="minorHAnsi"/>
+          <w:szCs w:val="14"/>
+        </w:rPr>
+        <w:t>stock</w:t>
+      </w:r>
+      <w:proofErr w:type="spellEnd"/>
+      <w:r>
+        <w:rPr>
+          <w:rFonts w:ascii="Adobe Gothic Std B" w:eastAsia="Adobe Gothic Std B" w:hAnsi="Adobe Gothic Std B" w:cstheme="minorHAnsi"/>
+          <w:szCs w:val="14"/>
+        </w:rPr>
+        <w:t>(</w:t>
+      </w:r>
+      <w:proofErr w:type="gramEnd"/>
+      <w:r>
+        <w:rPr>
+          <w:rFonts w:ascii="Adobe Gothic Std B" w:eastAsia="Adobe Gothic Std B" w:hAnsi="Adobe Gothic Std B" w:cstheme="minorHAnsi"/>
+          <w:szCs w:val="14"/>
+        </w:rPr>
+        <w:t>)</w:t>
+      </w:r>
+    </w:p>
+    <w:p>
+      <w:pPr>
+        <w:pStyle w:val="NoSpacing"/>
+        <w:numPr>
+          <w:ilvl w:val="0"/>
+          <w:numId w:val="1"/>
+        </w:numPr>
+        <w:rPr>
+          <w:rFonts w:ascii="Adobe Gothic Std B" w:eastAsia="Adobe Gothic Std B" w:hAnsi="Adobe Gothic Std B" w:cstheme="minorHAnsi"/>
+          <w:szCs w:val="14"/>
+        </w:rPr>
+      </w:pPr>
+      <w:r>
+        <w:rPr>
+          <w:rFonts w:ascii="Adobe Gothic Std B" w:eastAsia="Adobe Gothic Std B" w:hAnsi="Adobe Gothic Std B" w:cstheme="minorHAnsi"/>
+          <w:szCs w:val="14"/>
+        </w:rPr>
+        <w:t>Merged teammate’s code from separate files into main.py</w:t>
+      </w:r>
+    </w:p>
+    <w:p>
+      <w:pPr>
+        <w:pStyle w:val="NoSpacing"/>
+        <w:numPr>
+          <w:ilvl w:val="0"/>
+          <w:numId w:val="1"/>
+        </w:numPr>
+        <w:rPr>
+          <w:rFonts w:ascii="Adobe Gothic Std B" w:eastAsia="Adobe Gothic Std B" w:hAnsi="Adobe Gothic Std B" w:cstheme="minorHAnsi"/>
+          <w:szCs w:val="14"/>
+        </w:rPr>
+      </w:pPr>
+      <w:r>
+        <w:rPr>
+          <w:rFonts w:ascii="Adobe Gothic Std B" w:eastAsia="Adobe Gothic Std B" w:hAnsi="Adobe Gothic Std B" w:cstheme="minorHAnsi"/>
+          <w:szCs w:val="14"/>
+        </w:rPr>
+        <w:t>Formatted all code to make clear which function related to which available option</w:t>
+      </w:r>
+    </w:p>
+    <w:p>
+      <w:pPr>
+        <w:pStyle w:val="NoSpacing"/>
+        <w:numPr>
+          <w:ilvl w:val="0"/>
+          <w:numId w:val="1"/>
+        </w:numPr>
+        <w:rPr>
+          <w:rFonts w:ascii="Adobe Gothic Std B" w:eastAsia="Adobe Gothic Std B" w:hAnsi="Adobe Gothic Std B" w:cstheme="minorHAnsi"/>
+          <w:szCs w:val="14"/>
+        </w:rPr>
+      </w:pPr>
+      <w:r>
+        <w:rPr>
+          <w:rFonts w:ascii="Adobe Gothic Std B" w:eastAsia="Adobe Gothic Std B" w:hAnsi="Adobe Gothic Std B" w:cstheme="minorHAnsi"/>
+          <w:szCs w:val="14"/>
+        </w:rPr>
+        <w:t>Structured main.py overall so remaining incomplete functions could be inserted in place</w:t>
+      </w:r>
+    </w:p>
+    <w:p>
+      <w:pPr>
+        <w:pStyle w:val="NoSpacing"/>
+        <w:numPr>
+          <w:ilvl w:val="0"/>
+          <w:numId w:val="1"/>
+        </w:numPr>
+        <w:rPr>
+          <w:rFonts w:ascii="Adobe Gothic Std B" w:eastAsia="Adobe Gothic Std B" w:hAnsi="Adobe Gothic Std B" w:cstheme="minorHAnsi"/>
+          <w:szCs w:val="14"/>
+        </w:rPr>
+      </w:pPr>
+      <w:r>
+        <w:rPr>
+          <w:rFonts w:ascii="Adobe Gothic Std B" w:eastAsia="Adobe Gothic Std B" w:hAnsi="Adobe Gothic Std B" w:cstheme="minorHAnsi"/>
+          <w:szCs w:val="14"/>
+        </w:rPr>
+        <w:t>Enabled all new functions in if-statements</w:t>
+      </w:r>
+    </w:p>
+    <w:p>
+      <w:pPr>
+        <w:pStyle w:val="NoSpacing"/>
+        <w:numPr>
+          <w:ilvl w:val="0"/>
+          <w:numId w:val="1"/>
+        </w:numPr>
+        <w:rPr>
+          <w:rFonts w:ascii="Adobe Gothic Std B" w:eastAsia="Adobe Gothic Std B" w:hAnsi="Adobe Gothic Std B" w:cstheme="minorHAnsi"/>
+          <w:szCs w:val="14"/>
+        </w:rPr>
+      </w:pPr>
+      <w:r>
+        <w:rPr>
+          <w:rFonts w:ascii="Adobe Gothic Std B" w:eastAsia="Adobe Gothic Std B" w:hAnsi="Adobe Gothic Std B" w:cstheme="minorHAnsi"/>
+          <w:szCs w:val="14"/>
+        </w:rPr>
+        <w:t xml:space="preserve">Amended </w:t>
+      </w:r>
+      <w:proofErr w:type="spellStart"/>
+      <w:r>
+        <w:rPr>
+          <w:rFonts w:ascii="Adobe Gothic Std B" w:eastAsia="Adobe Gothic Std B" w:hAnsi="Adobe Gothic Std B" w:cstheme="minorHAnsi"/>
+          <w:szCs w:val="14"/>
+        </w:rPr>
+        <w:t>low_stock_</w:t>
+      </w:r>
+      <w:proofErr w:type="gramStart"/>
+      <w:r>
+        <w:rPr>
+          <w:rFonts w:ascii="Adobe Gothic Std B" w:eastAsia="Adobe Gothic Std B" w:hAnsi="Adobe Gothic Std B" w:cstheme="minorHAnsi"/>
+          <w:szCs w:val="14"/>
+        </w:rPr>
+        <w:t>report</w:t>
+      </w:r>
+      <w:proofErr w:type="spellEnd"/>
+      <w:r>
+        <w:rPr>
+          <w:rFonts w:ascii="Adobe Gothic Std B" w:eastAsia="Adobe Gothic Std B" w:hAnsi="Adobe Gothic Std B" w:cstheme="minorHAnsi"/>
+          <w:szCs w:val="14"/>
+        </w:rPr>
+        <w:t>(</w:t>
+      </w:r>
+      <w:proofErr w:type="gramEnd"/>
+      <w:r>
+        <w:rPr>
+          <w:rFonts w:ascii="Adobe Gothic Std B" w:eastAsia="Adobe Gothic Std B" w:hAnsi="Adobe Gothic Std B" w:cstheme="minorHAnsi"/>
+          <w:szCs w:val="14"/>
+        </w:rPr>
+        <w:t>)</w:t>
+      </w:r>
+      <w:r>
+        <w:rPr>
+          <w:rFonts w:ascii="Adobe Gothic Std B" w:eastAsia="Adobe Gothic Std B" w:hAnsi="Adobe Gothic Std B" w:cstheme="minorHAnsi"/>
+          <w:szCs w:val="14"/>
+        </w:rPr>
+        <w:t xml:space="preserve"> if-statement as it hadn’t been functioning as intended</w:t>
+      </w:r>
+    </w:p>
+    <w:p>
+      <w:pPr>
+        <w:pStyle w:val="NoSpacing"/>
+        <w:numPr>
+          <w:ilvl w:val="0"/>
+          <w:numId w:val="1"/>
+        </w:numPr>
+        <w:rPr>
+          <w:rFonts w:ascii="Adobe Gothic Std B" w:eastAsia="Adobe Gothic Std B" w:hAnsi="Adobe Gothic Std B" w:cstheme="minorHAnsi"/>
+          <w:szCs w:val="14"/>
+        </w:rPr>
+      </w:pPr>
+      <w:r>
+        <w:rPr>
+          <w:rFonts w:ascii="Adobe Gothic Std B" w:eastAsia="Adobe Gothic Std B" w:hAnsi="Adobe Gothic Std B" w:cstheme="minorHAnsi"/>
+          <w:szCs w:val="14"/>
+        </w:rPr>
+        <w:t xml:space="preserve">Created data for </w:t>
+      </w:r>
+      <w:proofErr w:type="spellStart"/>
+      <w:proofErr w:type="gramStart"/>
+      <w:r>
+        <w:rPr>
+          <w:rFonts w:ascii="Adobe Gothic Std B" w:eastAsia="Adobe Gothic Std B" w:hAnsi="Adobe Gothic Std B" w:cstheme="minorHAnsi"/>
+          <w:szCs w:val="14"/>
+        </w:rPr>
+        <w:t>i</w:t>
+      </w:r>
+      <w:r>
+        <w:rPr>
+          <w:rFonts w:ascii="Adobe Gothic Std B" w:eastAsia="Adobe Gothic Std B" w:hAnsi="Adobe Gothic Std B" w:cstheme="minorHAnsi"/>
+          <w:szCs w:val="14"/>
+        </w:rPr>
+        <w:t>nventory.json</w:t>
+      </w:r>
+      <w:proofErr w:type="spellEnd"/>
+      <w:proofErr w:type="gramEnd"/>
+      <w:r>
+        <w:rPr>
+          <w:rFonts w:ascii="Adobe Gothic Std B" w:eastAsia="Adobe Gothic Std B" w:hAnsi="Adobe Gothic Std B" w:cstheme="minorHAnsi"/>
+          <w:szCs w:val="14"/>
+        </w:rPr>
+        <w:t xml:space="preserve"> </w:t>
+      </w:r>
+    </w:p>
+    <w:p>
+      <w:pPr>
+        <w:pStyle w:val="NoSpacing"/>
+        <w:numPr>
+          <w:ilvl w:val="0"/>
+          <w:numId w:val="1"/>
+        </w:numPr>
+        <w:rPr>
+          <w:rFonts w:ascii="Adobe Gothic Std B" w:eastAsia="Adobe Gothic Std B" w:hAnsi="Adobe Gothic Std B" w:cstheme="minorHAnsi"/>
+          <w:szCs w:val="24"/>
+        </w:rPr>
+      </w:pPr>
+      <w:r>
+        <w:rPr>
+          <w:rFonts w:ascii="Adobe Gothic Std B" w:eastAsia="Adobe Gothic Std B" w:hAnsi="Adobe Gothic Std B" w:cstheme="minorHAnsi"/>
+          <w:szCs w:val="14"/>
+        </w:rPr>
+        <w:lastRenderedPageBreak/>
+        <w:t xml:space="preserve">Formatted teammate’s output code for visual consistency, and commented </w:t>
+      </w:r>
+      <w:r>
+        <w:rPr>
+          <w:rFonts w:ascii="Adobe Gothic Std B" w:eastAsia="Adobe Gothic Std B" w:hAnsi="Adobe Gothic Std B" w:cstheme="minorHAnsi"/>
+          <w:szCs w:val="24"/>
+        </w:rPr>
+        <w:t>code for clarity</w:t>
+      </w:r>
+    </w:p>
+    <w:p>
+      <w:pPr>
+        <w:pStyle w:val="NoSpacing"/>
+        <w:numPr>
+          <w:ilvl w:val="0"/>
+          <w:numId w:val="1"/>
+        </w:numPr>
+        <w:rPr>
+          <w:rFonts w:ascii="Adobe Gothic Std B" w:eastAsia="Adobe Gothic Std B" w:hAnsi="Adobe Gothic Std B" w:cstheme="minorHAnsi"/>
+          <w:szCs w:val="24"/>
+        </w:rPr>
+      </w:pPr>
+      <w:r>
+        <w:rPr>
+          <w:rFonts w:ascii="Adobe Gothic Std B" w:eastAsia="Adobe Gothic Std B" w:hAnsi="Adobe Gothic Std B" w:cstheme="minorHAnsi"/>
+          <w:szCs w:val="24"/>
+        </w:rPr>
+        <w:t>Contributed reflection portion of Group Report</w:t>
+      </w:r>
+    </w:p>
+    <w:p>
+      <w:pPr>
+        <w:pStyle w:val="NoSpacing"/>
+        <w:rPr>
+          <w:rFonts w:ascii="Adobe Gothic Std B" w:eastAsia="Adobe Gothic Std B" w:hAnsi="Adobe Gothic Std B" w:cstheme="minorHAnsi"/>
+          <w:b/>
+          <w:bCs/>
+          <w:szCs w:val="24"/>
           <w:u w:val="single"/>
         </w:rPr>
       </w:pPr>
@@ -5855,6 +6173,18 @@
           <w:u w:val="single"/>
         </w:rPr>
       </w:pPr>
+    </w:p>
+    <w:p>
+      <w:pPr>
+        <w:pStyle w:val="NoSpacing"/>
+        <w:rPr>
+          <w:rFonts w:ascii="Adobe Gothic Std B" w:eastAsia="Adobe Gothic Std B" w:hAnsi="Adobe Gothic Std B" w:cstheme="minorHAnsi"/>
+          <w:b/>
+          <w:bCs/>
+          <w:szCs w:val="24"/>
+          <w:u w:val="single"/>
+        </w:rPr>
+      </w:pPr>
       <w:r>
         <w:rPr>
           <w:rFonts w:ascii="Adobe Gothic Std B" w:eastAsia="Adobe Gothic Std B" w:hAnsi="Adobe Gothic Std B" w:cstheme="minorHAnsi"/>
@@ -5874,11 +6204,51 @@
           <w:rFonts w:ascii="Adobe Gothic Std B" w:eastAsia="Adobe Gothic Std B" w:hAnsi="Adobe Gothic Std B" w:cstheme="minorHAnsi"/>
           <w:b/>
           <w:bCs/>
-          <w:sz w:val="40"/>
-          <w:szCs w:val="36"/>
+          <w:szCs w:val="24"/>
           <w:u w:val="single"/>
         </w:rPr>
       </w:pPr>
+    </w:p>
+    <w:p>
+      <w:pPr>
+        <w:pStyle w:val="NoSpacing"/>
+        <w:rPr>
+          <w:rFonts w:ascii="Adobe Gothic Std B" w:eastAsia="Adobe Gothic Std B" w:hAnsi="Adobe Gothic Std B" w:cstheme="minorHAnsi"/>
+          <w:szCs w:val="24"/>
+        </w:rPr>
+      </w:pPr>
+      <w:r>
+        <w:rPr>
+          <w:rFonts w:ascii="Adobe Gothic Std B" w:eastAsia="Adobe Gothic Std B" w:hAnsi="Adobe Gothic Std B" w:cstheme="minorHAnsi"/>
+          <w:szCs w:val="24"/>
+        </w:rPr>
+        <w:t xml:space="preserve">Our team met the requirements of the project successfully with few errors or disagreements. However, our communication was initially inconsistent and infrequent, likely due to the group not having met before being joined together – this led to confusion for some group members as we were initially uncertain of what work was available to be done. Further down the line, this miscommunication caused some duplication of work. However, the team did show good overall working together later on, as the program was put together with full group contribution in a short time span. The team also swiftly dealt with issues regarding duplication or confusion with no disagreement or negativity. In addition, some of our team members were proactive in choosing to work on the extra tasks when they had finished their parts and this was supported by the rest of the group. </w:t>
+      </w:r>
+    </w:p>
+    <w:p>
+      <w:pPr>
+        <w:pStyle w:val="NoSpacing"/>
+        <w:rPr>
+          <w:rFonts w:ascii="Adobe Gothic Std B" w:eastAsia="Adobe Gothic Std B" w:hAnsi="Adobe Gothic Std B" w:cstheme="minorHAnsi"/>
+          <w:szCs w:val="24"/>
+        </w:rPr>
+      </w:pPr>
+    </w:p>
+    <w:p>
+      <w:pPr>
+        <w:pStyle w:val="NoSpacing"/>
+        <w:rPr>
+          <w:rFonts w:ascii="Adobe Gothic Std B" w:eastAsia="Adobe Gothic Std B" w:hAnsi="Adobe Gothic Std B" w:cstheme="minorHAnsi"/>
+          <w:szCs w:val="24"/>
+        </w:rPr>
+      </w:pPr>
+      <w:r>
+        <w:rPr>
+          <w:rFonts w:ascii="Adobe Gothic Std B" w:eastAsia="Adobe Gothic Std B" w:hAnsi="Adobe Gothic Std B" w:cstheme="minorHAnsi"/>
+          <w:szCs w:val="24"/>
+        </w:rPr>
+        <w:t>In retrospect, the team may have benefitted from dedicating meeting time earlier in the process, which could have encouraged clearer communication and more confident discussion of how to proceed. Despite this, the group overall showed dedication enough to overcome these issues and create a program which exceeded base requirements.</w:t>
+      </w:r>
     </w:p>
     <w:p>
       <w:pPr>
@@ -5892,7 +6262,10 @@
           <w:u w:val="single"/>
         </w:rPr>
       </w:pPr>
-      <w:r>
+    </w:p>
+    <w:p>
+      <w:pPr>
+        <w:pStyle w:val="NoSpacing"/>
         <w:rPr>
           <w:rFonts w:ascii="Adobe Gothic Std B" w:eastAsia="Adobe Gothic Std B" w:hAnsi="Adobe Gothic Std B" w:cstheme="minorHAnsi"/>
           <w:b/>
@@ -5901,6 +6274,16 @@
           <w:szCs w:val="36"/>
           <w:u w:val="single"/>
         </w:rPr>
+      </w:pPr>
+      <w:r>
+        <w:rPr>
+          <w:rFonts w:ascii="Adobe Gothic Std B" w:eastAsia="Adobe Gothic Std B" w:hAnsi="Adobe Gothic Std B" w:cstheme="minorHAnsi"/>
+          <w:b/>
+          <w:bCs/>
+          <w:sz w:val="40"/>
+          <w:szCs w:val="36"/>
+          <w:u w:val="single"/>
+        </w:rPr>
         <w:t>Conclusion</w:t>
       </w:r>
     </w:p>
@@ -5909,17 +6292,23 @@
         <w:pStyle w:val="NoSpacing"/>
         <w:rPr>
           <w:rFonts w:ascii="Adobe Gothic Std B" w:eastAsia="Adobe Gothic Std B" w:hAnsi="Adobe Gothic Std B" w:cstheme="minorHAnsi"/>
-          <w:sz w:val="18"/>
-          <w:szCs w:val="18"/>
+          <w:szCs w:val="24"/>
         </w:rPr>
       </w:pPr>
       <w:r>
         <w:rPr>
           <w:rFonts w:ascii="Adobe Gothic Std B" w:eastAsia="Adobe Gothic Std B" w:hAnsi="Adobe Gothic Std B" w:cstheme="minorHAnsi"/>
-          <w:sz w:val="18"/>
-          <w:szCs w:val="18"/>
-        </w:rPr>
-        <w:t>In conclusion, this project successfully met the requirements of the command-line inventory management system described in the project brief. The program uses a JSON file to store inventory data, allowing information to be loaded when the program starts and saved after changes are made. This ensures that stock data is kept between sessions, which is important for managing products accurately.</w:t>
+          <w:szCs w:val="24"/>
+        </w:rPr>
+        <w:t xml:space="preserve">In conclusion, this project successfully met the requirements of the command-line inventory management system described in the project brief. The program uses a JSON file to store inventory data, allowing information to be loaded when the program starts and saved after changes are made. This ensures that stock </w:t>
+      </w:r>
+      <w:r>
+        <w:rPr>
+          <w:rFonts w:ascii="Adobe Gothic Std B" w:eastAsia="Adobe Gothic Std B" w:hAnsi="Adobe Gothic Std B" w:cstheme="minorHAnsi"/>
+          <w:szCs w:val="24"/>
+        </w:rPr>
+        <w:lastRenderedPageBreak/>
+        <w:t>data is kept between sessions, which is important for managing products accurately.</w:t>
       </w:r>
     </w:p>
     <w:p>
@@ -5927,42 +6316,47 @@
         <w:pStyle w:val="NoSpacing"/>
         <w:rPr>
           <w:rFonts w:ascii="Adobe Gothic Std B" w:eastAsia="Adobe Gothic Std B" w:hAnsi="Adobe Gothic Std B" w:cstheme="minorHAnsi"/>
-          <w:sz w:val="18"/>
-          <w:szCs w:val="18"/>
+          <w:szCs w:val="24"/>
         </w:rPr>
       </w:pPr>
-      <w:r>
-        <w:rPr>
-          <w:rFonts w:ascii="Adobe Gothic Std B" w:eastAsia="Adobe Gothic Std B" w:hAnsi="Adobe Gothic Std B" w:cstheme="minorHAnsi"/>
-          <w:sz w:val="18"/>
-          <w:szCs w:val="18"/>
-        </w:rPr>
-        <w:t xml:space="preserve">The system allows users to add, view, update, and search for items through a clear and easy-to-use menu. All main inventory operations are handled using a list of dictionaries, showing effective organisation of data </w:t>
-      </w:r>
-      <w:r>
-        <w:rPr>
-          <w:rFonts w:ascii="Adobe Gothic Std B" w:eastAsia="Adobe Gothic Std B" w:hAnsi="Adobe Gothic Std B" w:cstheme="minorHAnsi"/>
-          <w:sz w:val="18"/>
-          <w:szCs w:val="18"/>
-        </w:rPr>
-        <w:lastRenderedPageBreak/>
-        <w:t>and logical program structure. The program also includes input checks and error handling to manage incorrect user input, missing files, and other common errors, making it more reliable and user-friendly.</w:t>
-      </w:r>
     </w:p>
     <w:p>
       <w:pPr>
         <w:pStyle w:val="NoSpacing"/>
         <w:rPr>
           <w:rFonts w:ascii="Adobe Gothic Std B" w:eastAsia="Adobe Gothic Std B" w:hAnsi="Adobe Gothic Std B" w:cstheme="minorHAnsi"/>
-          <w:sz w:val="18"/>
-          <w:szCs w:val="18"/>
+          <w:szCs w:val="24"/>
         </w:rPr>
       </w:pPr>
       <w:r>
         <w:rPr>
           <w:rFonts w:ascii="Adobe Gothic Std B" w:eastAsia="Adobe Gothic Std B" w:hAnsi="Adobe Gothic Std B" w:cstheme="minorHAnsi"/>
-          <w:sz w:val="18"/>
-          <w:szCs w:val="18"/>
+          <w:szCs w:val="24"/>
+        </w:rPr>
+        <w:t>The system allows users to add, view, update, and search for items through a clear and easy-to-use menu. All main inventory operations are handled using a list of dictionaries, showing effective organisation of data and logical program structure. The program also includes input checks and error handling to manage incorrect user input, missing files, and other common errors, making it more reliable and user-friendly.</w:t>
+      </w:r>
+    </w:p>
+    <w:p>
+      <w:pPr>
+        <w:pStyle w:val="NoSpacing"/>
+        <w:rPr>
+          <w:rFonts w:ascii="Adobe Gothic Std B" w:eastAsia="Adobe Gothic Std B" w:hAnsi="Adobe Gothic Std B" w:cstheme="minorHAnsi"/>
+          <w:szCs w:val="24"/>
+        </w:rPr>
+      </w:pPr>
+    </w:p>
+    <w:p>
+      <w:pPr>
+        <w:pStyle w:val="NoSpacing"/>
+        <w:rPr>
+          <w:rFonts w:ascii="Adobe Gothic Std B" w:eastAsia="Adobe Gothic Std B" w:hAnsi="Adobe Gothic Std B" w:cstheme="minorHAnsi"/>
+          <w:szCs w:val="24"/>
+        </w:rPr>
+      </w:pPr>
+      <w:r>
+        <w:rPr>
+          <w:rFonts w:ascii="Adobe Gothic Std B" w:eastAsia="Adobe Gothic Std B" w:hAnsi="Adobe Gothic Std B" w:cstheme="minorHAnsi"/>
+          <w:szCs w:val="24"/>
         </w:rPr>
         <w:t>An extra feature, the low-stock report, improves the system by helping users identify items that may need restocking. Overall, the project demonstrates a good understanding of Python basics, file handling, and simple user interface design, resulting in a functional and dependable inventory management system that meets the goals of the project brief.</w:t>
       </w:r>
@@ -5980,7 +6374,7 @@
       </w:pPr>
     </w:p>
     <w:sectPr>
-      <w:headerReference w:type="default" r:id="rId11"/>
+      <w:headerReference w:type="default" r:id="rId12"/>
       <w:pgSz w:w="11906" w:h="16838"/>
       <w:pgMar w:top="1440" w:right="1440" w:bottom="1440" w:left="1440" w:header="708" w:footer="708" w:gutter="0"/>
       <w:cols w:space="708"/>
@@ -6069,6 +6463,127 @@
     </w:pPr>
   </w:p>
 </w:hdr>
+</file>
+
+<file path=word/numbering.xml><?xml version="1.0" encoding="utf-8"?>
+<w:numbering xmlns:wpc="http://schemas.microsoft.com/office/word/2010/wordprocessingCanvas" xmlns:cx="http://schemas.microsoft.com/office/drawing/2014/chartex" xmlns:cx1="http://schemas.microsoft.com/office/drawing/2015/9/8/chartex" xmlns:cx2="http://schemas.microsoft.com/office/drawing/2015/10/21/chartex" xmlns:cx3="http://schemas.microsoft.com/office/drawing/2016/5/9/chartex" xmlns:cx4="http://schemas.microsoft.com/office/drawing/2016/5/10/chartex" xmlns:cx5="http://schemas.microsoft.com/office/drawing/2016/5/11/chartex" xmlns:cx6="http://schemas.microsoft.com/office/drawing/2016/5/12/chartex" xmlns:cx7="http://schemas.microsoft.com/office/drawing/2016/5/13/chartex" xmlns:cx8="http://schemas.microsoft.com/office/drawing/2016/5/14/chartex" xmlns:mc="http://schemas.openxmlformats.org/markup-compatibility/2006" xmlns:aink="http://schemas.microsoft.com/office/drawing/2016/ink" xmlns:am3d="http://schemas.microsoft.com/office/drawing/2017/model3d" xmlns:o="urn:schemas-microsoft-com:office:office" xmlns:oel="http://schemas.microsoft.com/office/2019/extlst" xmlns:r="http://schemas.openxmlformats.org/officeDocument/2006/relationships" xmlns:m="http://schemas.openxmlformats.org/officeDocument/2006/math" xmlns:v="urn:schemas-microsoft-com:vml" xmlns:wp14="http://schemas.microsoft.com/office/word/2010/wordprocessingDrawing" xmlns:wp="http://schemas.openxmlformats.org/drawingml/2006/wordprocessingDrawing" xmlns:w10="urn:schemas-microsoft-com:office:word" xmlns:w="http://schemas.openxmlformats.org/wordprocessingml/2006/main" xmlns:w14="http://schemas.microsoft.com/office/word/2010/wordml" xmlns:w15="http://schemas.microsoft.com/office/word/2012/wordml" xmlns:w16cex="http://schemas.microsoft.com/office/word/2018/wordml/cex" xmlns:w16cid="http://schemas.microsoft.com/office/word/2016/wordml/cid" xmlns:w16="http://schemas.microsoft.com/office/word/2018/wordml" xmlns:w16du="http://schemas.microsoft.com/office/word/2023/wordml/word16du" xmlns:w16sdtdh="http://schemas.microsoft.com/office/word/2020/wordml/sdtdatahash" xmlns:w16sdtfl="http://schemas.microsoft.com/office/word/2024/wordml/sdtformatlock" xmlns:w16se="http://schemas.microsoft.com/office/word/2015/wordml/symex" xmlns:wpg="http://schemas.microsoft.com/office/word/2010/wordprocessingGroup" xmlns:wpi="http://schemas.microsoft.com/office/word/2010/wordprocessingInk" xmlns:wne="http://schemas.microsoft.com/office/word/2006/wordml" xmlns:wps="http://schemas.microsoft.com/office/word/2010/wordprocessingShape" mc:Ignorable="w14 w15 w16se w16cid w16 w16cex w16sdtdh w16sdtfl w16du wp14">
+  <w:abstractNum w:abstractNumId="0" w15:restartNumberingAfterBreak="0">
+    <w:nsid w:val="3E852D92"/>
+    <w:multiLevelType w:val="hybridMultilevel"/>
+    <w:tmpl w:val="5BA2A8EA"/>
+    <w:lvl w:ilvl="0" w:tplc="09369742">
+      <w:start w:val="1"/>
+      <w:numFmt w:val="bullet"/>
+      <w:lvlText w:val="-"/>
+      <w:lvlJc w:val="left"/>
+      <w:pPr>
+        <w:ind w:left="720" w:hanging="360"/>
+      </w:pPr>
+      <w:rPr>
+        <w:rFonts w:ascii="Adobe Gothic Std B" w:eastAsia="Adobe Gothic Std B" w:hAnsi="Adobe Gothic Std B" w:cstheme="minorHAnsi" w:hint="eastAsia"/>
+      </w:rPr>
+    </w:lvl>
+    <w:lvl w:ilvl="1" w:tplc="04090003" w:tentative="1">
+      <w:start w:val="1"/>
+      <w:numFmt w:val="bullet"/>
+      <w:lvlText w:val="o"/>
+      <w:lvlJc w:val="left"/>
+      <w:pPr>
+        <w:ind w:left="1440" w:hanging="360"/>
+      </w:pPr>
+      <w:rPr>
+        <w:rFonts w:ascii="Courier New" w:hAnsi="Courier New" w:cs="Courier New" w:hint="default"/>
+      </w:rPr>
+    </w:lvl>
+    <w:lvl w:ilvl="2" w:tplc="04090005" w:tentative="1">
+      <w:start w:val="1"/>
+      <w:numFmt w:val="bullet"/>
+      <w:lvlText w:val=""/>
+      <w:lvlJc w:val="left"/>
+      <w:pPr>
+        <w:ind w:left="2160" w:hanging="360"/>
+      </w:pPr>
+      <w:rPr>
+        <w:rFonts w:ascii="Wingdings" w:hAnsi="Wingdings" w:hint="default"/>
+      </w:rPr>
+    </w:lvl>
+    <w:lvl w:ilvl="3" w:tplc="04090001" w:tentative="1">
+      <w:start w:val="1"/>
+      <w:numFmt w:val="bullet"/>
+      <w:lvlText w:val=""/>
+      <w:lvlJc w:val="left"/>
+      <w:pPr>
+        <w:ind w:left="2880" w:hanging="360"/>
+      </w:pPr>
+      <w:rPr>
+        <w:rFonts w:ascii="Symbol" w:hAnsi="Symbol" w:hint="default"/>
+      </w:rPr>
+    </w:lvl>
+    <w:lvl w:ilvl="4" w:tplc="04090003" w:tentative="1">
+      <w:start w:val="1"/>
+      <w:numFmt w:val="bullet"/>
+      <w:lvlText w:val="o"/>
+      <w:lvlJc w:val="left"/>
+      <w:pPr>
+        <w:ind w:left="3600" w:hanging="360"/>
+      </w:pPr>
+      <w:rPr>
+        <w:rFonts w:ascii="Courier New" w:hAnsi="Courier New" w:cs="Courier New" w:hint="default"/>
+      </w:rPr>
+    </w:lvl>
+    <w:lvl w:ilvl="5" w:tplc="04090005" w:tentative="1">
+      <w:start w:val="1"/>
+      <w:numFmt w:val="bullet"/>
+      <w:lvlText w:val=""/>
+      <w:lvlJc w:val="left"/>
+      <w:pPr>
+        <w:ind w:left="4320" w:hanging="360"/>
+      </w:pPr>
+      <w:rPr>
+        <w:rFonts w:ascii="Wingdings" w:hAnsi="Wingdings" w:hint="default"/>
+      </w:rPr>
+    </w:lvl>
+    <w:lvl w:ilvl="6" w:tplc="04090001" w:tentative="1">
+      <w:start w:val="1"/>
+      <w:numFmt w:val="bullet"/>
+      <w:lvlText w:val=""/>
+      <w:lvlJc w:val="left"/>
+      <w:pPr>
+        <w:ind w:left="5040" w:hanging="360"/>
+      </w:pPr>
+      <w:rPr>
+        <w:rFonts w:ascii="Symbol" w:hAnsi="Symbol" w:hint="default"/>
+      </w:rPr>
+    </w:lvl>
+    <w:lvl w:ilvl="7" w:tplc="04090003" w:tentative="1">
+      <w:start w:val="1"/>
+      <w:numFmt w:val="bullet"/>
+      <w:lvlText w:val="o"/>
+      <w:lvlJc w:val="left"/>
+      <w:pPr>
+        <w:ind w:left="5760" w:hanging="360"/>
+      </w:pPr>
+      <w:rPr>
+        <w:rFonts w:ascii="Courier New" w:hAnsi="Courier New" w:cs="Courier New" w:hint="default"/>
+      </w:rPr>
+    </w:lvl>
+    <w:lvl w:ilvl="8" w:tplc="04090005" w:tentative="1">
+      <w:start w:val="1"/>
+      <w:numFmt w:val="bullet"/>
+      <w:lvlText w:val=""/>
+      <w:lvlJc w:val="left"/>
+      <w:pPr>
+        <w:ind w:left="6480" w:hanging="360"/>
+      </w:pPr>
+      <w:rPr>
+        <w:rFonts w:ascii="Wingdings" w:hAnsi="Wingdings" w:hint="default"/>
+      </w:rPr>
+    </w:lvl>
+  </w:abstractNum>
+  <w:num w:numId="1" w16cid:durableId="1414398868">
+    <w:abstractNumId w:val="0"/>
+  </w:num>
+</w:numbering>
 </file>
 
 <file path=word/styles.xml><?xml version="1.0" encoding="utf-8"?>
@@ -6679,6 +7194,7 @@
   <w:style w:type="character" w:default="1" w:styleId="DefaultParagraphFont">
     <w:name w:val="Default Paragraph Font"/>
     <w:uiPriority w:val="1"/>
+    <w:semiHidden/>
     <w:unhideWhenUsed/>
   </w:style>
   <w:style w:type="table" w:default="1" w:styleId="TableNormal">

</xml_diff>

<commit_message>
Group Report with Erin/Rhys contributions
</commit_message>
<xml_diff>
--- a/Group Report.docx
+++ b/Group Report.docx
@@ -833,46 +833,7 @@
           <w:szCs w:val="14"/>
         </w:rPr>
         <w:lastRenderedPageBreak/>
-        <w:t xml:space="preserve">By testing and correcting the errors in the code after the individual codes </w:t>
-      </w:r>
-      <w:proofErr w:type="gramStart"/>
-      <w:r>
-        <w:rPr>
-          <w:rFonts w:ascii="Adobe Gothic Std B" w:eastAsia="Adobe Gothic Std B" w:hAnsi="Adobe Gothic Std B" w:cstheme="minorHAnsi"/>
-          <w:szCs w:val="14"/>
-        </w:rPr>
-        <w:t>where</w:t>
-      </w:r>
-      <w:proofErr w:type="gramEnd"/>
-      <w:r>
-        <w:rPr>
-          <w:rFonts w:ascii="Adobe Gothic Std B" w:eastAsia="Adobe Gothic Std B" w:hAnsi="Adobe Gothic Std B" w:cstheme="minorHAnsi"/>
-          <w:szCs w:val="14"/>
-        </w:rPr>
-        <w:t xml:space="preserve"> brought together, it allowed each member to download a separate copy of the complete code and work on their own testing and solutions without changing or disturbing the testing and problem solving of another member. However, during the project we faced minimal challenges that were easily fixed with so alterations to code such as misspellings and incorrect lines of code.</w:t>
-      </w:r>
-      <w:r>
-        <w:rPr>
-          <w:rFonts w:ascii="Adobe Gothic Std B" w:eastAsia="Adobe Gothic Std B" w:hAnsi="Adobe Gothic Std B" w:cstheme="minorHAnsi"/>
-          <w:szCs w:val="14"/>
-        </w:rPr>
-        <w:t xml:space="preserve"> Many members of the team ensured all code was correct by conducting thorough and repeated testing each time a new article of code was added allowing for efficiency and preventing unknown or unseen errors from surfacing </w:t>
-      </w:r>
-      <w:proofErr w:type="gramStart"/>
-      <w:r>
-        <w:rPr>
-          <w:rFonts w:ascii="Adobe Gothic Std B" w:eastAsia="Adobe Gothic Std B" w:hAnsi="Adobe Gothic Std B" w:cstheme="minorHAnsi"/>
-          <w:szCs w:val="14"/>
-        </w:rPr>
-        <w:t>later on</w:t>
-      </w:r>
-      <w:proofErr w:type="gramEnd"/>
-      <w:r>
-        <w:rPr>
-          <w:rFonts w:ascii="Adobe Gothic Std B" w:eastAsia="Adobe Gothic Std B" w:hAnsi="Adobe Gothic Std B" w:cstheme="minorHAnsi"/>
-          <w:szCs w:val="14"/>
-        </w:rPr>
-        <w:t xml:space="preserve"> in the project.</w:t>
+        <w:t>By testing and correcting the errors in the code after the individual codes were brought together, it allowed each member to download a separate copy of the complete code and work on their own testing and solutions without changing or disturbing the testing and problem solving of another member. However, during the project we faced minimal challenges that were easily fixed with so alterations to code such as misspellings and incorrect lines of code. Many members of the team ensured all code was correct by conducting thorough and repeated testing each time a new article of code was added allowing for efficiency and preventing unknown or unseen errors from surfacing later on in the project.</w:t>
       </w:r>
     </w:p>
     <w:p>
@@ -5897,7 +5858,7 @@
         <w:pStyle w:val="NoSpacing"/>
         <w:numPr>
           <w:ilvl w:val="0"/>
-          <w:numId w:val="1"/>
+          <w:numId w:val="3"/>
         </w:numPr>
         <w:rPr>
           <w:rFonts w:ascii="Adobe Gothic Std B" w:eastAsia="Adobe Gothic Std B" w:hAnsi="Adobe Gothic Std B" w:cstheme="minorHAnsi"/>
@@ -5974,6 +5935,530 @@
           <w:szCs w:val="14"/>
         </w:rPr>
         <w:t>)</w:t>
+      </w:r>
+    </w:p>
+    <w:p>
+      <w:pPr>
+        <w:pStyle w:val="NoSpacing"/>
+        <w:numPr>
+          <w:ilvl w:val="0"/>
+          <w:numId w:val="3"/>
+        </w:numPr>
+        <w:rPr>
+          <w:rFonts w:ascii="Adobe Gothic Std B" w:eastAsia="Adobe Gothic Std B" w:hAnsi="Adobe Gothic Std B" w:cstheme="minorHAnsi"/>
+          <w:szCs w:val="14"/>
+        </w:rPr>
+      </w:pPr>
+      <w:r>
+        <w:rPr>
+          <w:rFonts w:ascii="Adobe Gothic Std B" w:eastAsia="Adobe Gothic Std B" w:hAnsi="Adobe Gothic Std B" w:cstheme="minorHAnsi"/>
+          <w:szCs w:val="14"/>
+        </w:rPr>
+        <w:t>Merged teammate’s code from separate files into main.py</w:t>
+      </w:r>
+    </w:p>
+    <w:p>
+      <w:pPr>
+        <w:pStyle w:val="NoSpacing"/>
+        <w:numPr>
+          <w:ilvl w:val="0"/>
+          <w:numId w:val="3"/>
+        </w:numPr>
+        <w:rPr>
+          <w:rFonts w:ascii="Adobe Gothic Std B" w:eastAsia="Adobe Gothic Std B" w:hAnsi="Adobe Gothic Std B" w:cstheme="minorHAnsi"/>
+          <w:szCs w:val="14"/>
+        </w:rPr>
+      </w:pPr>
+      <w:r>
+        <w:rPr>
+          <w:rFonts w:ascii="Adobe Gothic Std B" w:eastAsia="Adobe Gothic Std B" w:hAnsi="Adobe Gothic Std B" w:cstheme="minorHAnsi"/>
+          <w:szCs w:val="14"/>
+        </w:rPr>
+        <w:t>Formatted all code to make clear which function related to which available option</w:t>
+      </w:r>
+    </w:p>
+    <w:p>
+      <w:pPr>
+        <w:pStyle w:val="NoSpacing"/>
+        <w:numPr>
+          <w:ilvl w:val="0"/>
+          <w:numId w:val="3"/>
+        </w:numPr>
+        <w:rPr>
+          <w:rFonts w:ascii="Adobe Gothic Std B" w:eastAsia="Adobe Gothic Std B" w:hAnsi="Adobe Gothic Std B" w:cstheme="minorHAnsi"/>
+          <w:szCs w:val="14"/>
+        </w:rPr>
+      </w:pPr>
+      <w:r>
+        <w:rPr>
+          <w:rFonts w:ascii="Adobe Gothic Std B" w:eastAsia="Adobe Gothic Std B" w:hAnsi="Adobe Gothic Std B" w:cstheme="minorHAnsi"/>
+          <w:szCs w:val="14"/>
+        </w:rPr>
+        <w:t>Structured main.py overall so remaining incomplete functions could be inserted in place</w:t>
+      </w:r>
+    </w:p>
+    <w:p>
+      <w:pPr>
+        <w:pStyle w:val="NoSpacing"/>
+        <w:numPr>
+          <w:ilvl w:val="0"/>
+          <w:numId w:val="3"/>
+        </w:numPr>
+        <w:rPr>
+          <w:rFonts w:ascii="Adobe Gothic Std B" w:eastAsia="Adobe Gothic Std B" w:hAnsi="Adobe Gothic Std B" w:cstheme="minorHAnsi"/>
+          <w:szCs w:val="14"/>
+        </w:rPr>
+      </w:pPr>
+      <w:r>
+        <w:rPr>
+          <w:rFonts w:ascii="Adobe Gothic Std B" w:eastAsia="Adobe Gothic Std B" w:hAnsi="Adobe Gothic Std B" w:cstheme="minorHAnsi"/>
+          <w:szCs w:val="14"/>
+        </w:rPr>
+        <w:t>Enabled all new functions in if-statements</w:t>
+      </w:r>
+    </w:p>
+    <w:p>
+      <w:pPr>
+        <w:pStyle w:val="NoSpacing"/>
+        <w:numPr>
+          <w:ilvl w:val="0"/>
+          <w:numId w:val="3"/>
+        </w:numPr>
+        <w:rPr>
+          <w:rFonts w:ascii="Adobe Gothic Std B" w:eastAsia="Adobe Gothic Std B" w:hAnsi="Adobe Gothic Std B" w:cstheme="minorHAnsi"/>
+          <w:szCs w:val="14"/>
+        </w:rPr>
+      </w:pPr>
+      <w:r>
+        <w:rPr>
+          <w:rFonts w:ascii="Adobe Gothic Std B" w:eastAsia="Adobe Gothic Std B" w:hAnsi="Adobe Gothic Std B" w:cstheme="minorHAnsi"/>
+          <w:szCs w:val="14"/>
+        </w:rPr>
+        <w:t xml:space="preserve">Amended </w:t>
+      </w:r>
+      <w:proofErr w:type="spellStart"/>
+      <w:r>
+        <w:rPr>
+          <w:rFonts w:ascii="Adobe Gothic Std B" w:eastAsia="Adobe Gothic Std B" w:hAnsi="Adobe Gothic Std B" w:cstheme="minorHAnsi"/>
+          <w:szCs w:val="14"/>
+        </w:rPr>
+        <w:t>low_stock_</w:t>
+      </w:r>
+      <w:proofErr w:type="gramStart"/>
+      <w:r>
+        <w:rPr>
+          <w:rFonts w:ascii="Adobe Gothic Std B" w:eastAsia="Adobe Gothic Std B" w:hAnsi="Adobe Gothic Std B" w:cstheme="minorHAnsi"/>
+          <w:szCs w:val="14"/>
+        </w:rPr>
+        <w:t>report</w:t>
+      </w:r>
+      <w:proofErr w:type="spellEnd"/>
+      <w:r>
+        <w:rPr>
+          <w:rFonts w:ascii="Adobe Gothic Std B" w:eastAsia="Adobe Gothic Std B" w:hAnsi="Adobe Gothic Std B" w:cstheme="minorHAnsi"/>
+          <w:szCs w:val="14"/>
+        </w:rPr>
+        <w:t>(</w:t>
+      </w:r>
+      <w:proofErr w:type="gramEnd"/>
+      <w:r>
+        <w:rPr>
+          <w:rFonts w:ascii="Adobe Gothic Std B" w:eastAsia="Adobe Gothic Std B" w:hAnsi="Adobe Gothic Std B" w:cstheme="minorHAnsi"/>
+          <w:szCs w:val="14"/>
+        </w:rPr>
+        <w:t>)</w:t>
+      </w:r>
+      <w:r>
+        <w:rPr>
+          <w:rFonts w:ascii="Adobe Gothic Std B" w:eastAsia="Adobe Gothic Std B" w:hAnsi="Adobe Gothic Std B" w:cstheme="minorHAnsi"/>
+          <w:szCs w:val="14"/>
+        </w:rPr>
+        <w:t xml:space="preserve"> if-statement as it hadn’t been functioning as intended</w:t>
+      </w:r>
+    </w:p>
+    <w:p>
+      <w:pPr>
+        <w:pStyle w:val="NoSpacing"/>
+        <w:numPr>
+          <w:ilvl w:val="0"/>
+          <w:numId w:val="3"/>
+        </w:numPr>
+        <w:rPr>
+          <w:rFonts w:ascii="Adobe Gothic Std B" w:eastAsia="Adobe Gothic Std B" w:hAnsi="Adobe Gothic Std B" w:cstheme="minorHAnsi"/>
+          <w:szCs w:val="14"/>
+        </w:rPr>
+      </w:pPr>
+      <w:r>
+        <w:rPr>
+          <w:rFonts w:ascii="Adobe Gothic Std B" w:eastAsia="Adobe Gothic Std B" w:hAnsi="Adobe Gothic Std B" w:cstheme="minorHAnsi"/>
+          <w:szCs w:val="14"/>
+        </w:rPr>
+        <w:t xml:space="preserve">Created data for </w:t>
+      </w:r>
+      <w:proofErr w:type="spellStart"/>
+      <w:proofErr w:type="gramStart"/>
+      <w:r>
+        <w:rPr>
+          <w:rFonts w:ascii="Adobe Gothic Std B" w:eastAsia="Adobe Gothic Std B" w:hAnsi="Adobe Gothic Std B" w:cstheme="minorHAnsi"/>
+          <w:szCs w:val="14"/>
+        </w:rPr>
+        <w:t>i</w:t>
+      </w:r>
+      <w:r>
+        <w:rPr>
+          <w:rFonts w:ascii="Adobe Gothic Std B" w:eastAsia="Adobe Gothic Std B" w:hAnsi="Adobe Gothic Std B" w:cstheme="minorHAnsi"/>
+          <w:szCs w:val="14"/>
+        </w:rPr>
+        <w:t>nventory.json</w:t>
+      </w:r>
+      <w:proofErr w:type="spellEnd"/>
+      <w:proofErr w:type="gramEnd"/>
+      <w:r>
+        <w:rPr>
+          <w:rFonts w:ascii="Adobe Gothic Std B" w:eastAsia="Adobe Gothic Std B" w:hAnsi="Adobe Gothic Std B" w:cstheme="minorHAnsi"/>
+          <w:szCs w:val="14"/>
+        </w:rPr>
+        <w:t xml:space="preserve"> </w:t>
+      </w:r>
+    </w:p>
+    <w:p>
+      <w:pPr>
+        <w:pStyle w:val="NoSpacing"/>
+        <w:numPr>
+          <w:ilvl w:val="0"/>
+          <w:numId w:val="3"/>
+        </w:numPr>
+        <w:rPr>
+          <w:rFonts w:ascii="Adobe Gothic Std B" w:eastAsia="Adobe Gothic Std B" w:hAnsi="Adobe Gothic Std B" w:cstheme="minorHAnsi"/>
+          <w:szCs w:val="24"/>
+        </w:rPr>
+      </w:pPr>
+      <w:r>
+        <w:rPr>
+          <w:rFonts w:ascii="Adobe Gothic Std B" w:eastAsia="Adobe Gothic Std B" w:hAnsi="Adobe Gothic Std B" w:cstheme="minorHAnsi"/>
+          <w:szCs w:val="14"/>
+        </w:rPr>
+        <w:t xml:space="preserve">Formatted teammate’s output code for visual consistency, and commented </w:t>
+      </w:r>
+      <w:r>
+        <w:rPr>
+          <w:rFonts w:ascii="Adobe Gothic Std B" w:eastAsia="Adobe Gothic Std B" w:hAnsi="Adobe Gothic Std B" w:cstheme="minorHAnsi"/>
+          <w:szCs w:val="24"/>
+        </w:rPr>
+        <w:t>code for clarity</w:t>
+      </w:r>
+    </w:p>
+    <w:p>
+      <w:pPr>
+        <w:pStyle w:val="NoSpacing"/>
+        <w:numPr>
+          <w:ilvl w:val="0"/>
+          <w:numId w:val="3"/>
+        </w:numPr>
+        <w:rPr>
+          <w:rFonts w:ascii="Adobe Gothic Std B" w:eastAsia="Adobe Gothic Std B" w:hAnsi="Adobe Gothic Std B" w:cstheme="minorHAnsi"/>
+          <w:szCs w:val="24"/>
+        </w:rPr>
+      </w:pPr>
+      <w:r>
+        <w:rPr>
+          <w:rFonts w:ascii="Adobe Gothic Std B" w:eastAsia="Adobe Gothic Std B" w:hAnsi="Adobe Gothic Std B" w:cstheme="minorHAnsi"/>
+          <w:szCs w:val="24"/>
+        </w:rPr>
+        <w:t>Contributed reflection portion of Group Report</w:t>
+      </w:r>
+    </w:p>
+    <w:p>
+      <w:pPr>
+        <w:pStyle w:val="NoSpacing"/>
+        <w:ind w:left="360"/>
+        <w:rPr>
+          <w:rFonts w:ascii="Adobe Gothic Std B" w:eastAsia="Adobe Gothic Std B" w:hAnsi="Adobe Gothic Std B" w:cstheme="minorHAnsi"/>
+          <w:szCs w:val="24"/>
+        </w:rPr>
+      </w:pPr>
+    </w:p>
+    <w:p>
+      <w:pPr>
+        <w:pStyle w:val="NoSpacing"/>
+        <w:rPr>
+          <w:rFonts w:ascii="Adobe Gothic Std B" w:eastAsia="Adobe Gothic Std B" w:hAnsi="Adobe Gothic Std B"/>
+        </w:rPr>
+      </w:pPr>
+      <w:r>
+        <w:rPr>
+          <w:rFonts w:ascii="Adobe Gothic Std B" w:eastAsia="Adobe Gothic Std B" w:hAnsi="Adobe Gothic Std B"/>
+        </w:rPr>
+        <w:t>Charlie</w:t>
+      </w:r>
+      <w:r>
+        <w:rPr>
+          <w:rFonts w:ascii="Adobe Gothic Std B" w:eastAsia="Adobe Gothic Std B" w:hAnsi="Adobe Gothic Std B"/>
+        </w:rPr>
+        <w:t>:</w:t>
+      </w:r>
+    </w:p>
+    <w:p>
+      <w:pPr>
+        <w:pStyle w:val="NoSpacing"/>
+        <w:ind w:left="360"/>
+        <w:rPr>
+          <w:rFonts w:ascii="Adobe Gothic Std B" w:eastAsia="Adobe Gothic Std B" w:hAnsi="Adobe Gothic Std B"/>
+        </w:rPr>
+      </w:pPr>
+      <w:r>
+        <w:rPr>
+          <w:rFonts w:ascii="Adobe Gothic Std B" w:eastAsia="Adobe Gothic Std B" w:hAnsi="Adobe Gothic Std B"/>
+        </w:rPr>
+        <w:t>-</w:t>
+      </w:r>
+      <w:r>
+        <w:tab/>
+      </w:r>
+      <w:r>
+        <w:rPr>
+          <w:rFonts w:ascii="Adobe Gothic Std B" w:eastAsia="Adobe Gothic Std B" w:hAnsi="Adobe Gothic Std B"/>
+        </w:rPr>
+        <w:t xml:space="preserve">Created group report introduction, </w:t>
+      </w:r>
+    </w:p>
+    <w:p>
+      <w:pPr>
+        <w:pStyle w:val="NoSpacing"/>
+        <w:ind w:left="360"/>
+        <w:rPr>
+          <w:rFonts w:ascii="Adobe Gothic Std B" w:eastAsia="Adobe Gothic Std B" w:hAnsi="Adobe Gothic Std B"/>
+        </w:rPr>
+      </w:pPr>
+      <w:r>
+        <w:rPr>
+          <w:rFonts w:ascii="Adobe Gothic Std B" w:eastAsia="Adobe Gothic Std B" w:hAnsi="Adobe Gothic Std B"/>
+        </w:rPr>
+        <w:t>-</w:t>
+      </w:r>
+      <w:r>
+        <w:tab/>
+      </w:r>
+      <w:r>
+        <w:rPr>
+          <w:rFonts w:ascii="Adobe Gothic Std B" w:eastAsia="Adobe Gothic Std B" w:hAnsi="Adobe Gothic Std B"/>
+        </w:rPr>
+        <w:t xml:space="preserve">Created the code for the add_Item function as well as the append. </w:t>
+      </w:r>
+    </w:p>
+    <w:p>
+      <w:pPr>
+        <w:pStyle w:val="NoSpacing"/>
+        <w:ind w:left="360"/>
+        <w:rPr>
+          <w:rFonts w:ascii="Adobe Gothic Std B" w:eastAsia="Adobe Gothic Std B" w:hAnsi="Adobe Gothic Std B"/>
+        </w:rPr>
+      </w:pPr>
+      <w:r>
+        <w:rPr>
+          <w:rFonts w:ascii="Adobe Gothic Std B" w:eastAsia="Adobe Gothic Std B" w:hAnsi="Adobe Gothic Std B"/>
+        </w:rPr>
+        <w:t>-</w:t>
+      </w:r>
+      <w:r>
+        <w:tab/>
+      </w:r>
+      <w:r>
+        <w:rPr>
+          <w:rFonts w:ascii="Adobe Gothic Std B" w:eastAsia="Adobe Gothic Std B" w:hAnsi="Adobe Gothic Std B"/>
+        </w:rPr>
+        <w:t xml:space="preserve">Created code for the low_stock_report, one of the extra/optional parts of code to improve the code/project. </w:t>
+      </w:r>
+    </w:p>
+    <w:p>
+      <w:pPr>
+        <w:pStyle w:val="NoSpacing"/>
+        <w:ind w:left="360"/>
+        <w:rPr>
+          <w:rFonts w:ascii="Adobe Gothic Std B" w:eastAsia="Adobe Gothic Std B" w:hAnsi="Adobe Gothic Std B"/>
+        </w:rPr>
+      </w:pPr>
+      <w:r>
+        <w:rPr>
+          <w:rFonts w:ascii="Adobe Gothic Std B" w:eastAsia="Adobe Gothic Std B" w:hAnsi="Adobe Gothic Std B"/>
+        </w:rPr>
+        <w:t>-</w:t>
+      </w:r>
+      <w:r>
+        <w:tab/>
+      </w:r>
+      <w:r>
+        <w:rPr>
+          <w:rFonts w:ascii="Adobe Gothic Std B" w:eastAsia="Adobe Gothic Std B" w:hAnsi="Adobe Gothic Std B"/>
+        </w:rPr>
+        <w:t>Completed the Implementation summary of the group report.</w:t>
+      </w:r>
+    </w:p>
+    <w:p>
+      <w:pPr>
+        <w:pStyle w:val="NoSpacing"/>
+        <w:ind w:left="360"/>
+        <w:rPr>
+          <w:rFonts w:ascii="Adobe Gothic Std B" w:eastAsia="Adobe Gothic Std B" w:hAnsi="Adobe Gothic Std B"/>
+        </w:rPr>
+      </w:pPr>
+      <w:r>
+        <w:rPr>
+          <w:rFonts w:ascii="Adobe Gothic Std B" w:eastAsia="Adobe Gothic Std B" w:hAnsi="Adobe Gothic Std B"/>
+        </w:rPr>
+        <w:t>-</w:t>
+      </w:r>
+      <w:r>
+        <w:tab/>
+      </w:r>
+      <w:r>
+        <w:rPr>
+          <w:rFonts w:ascii="Adobe Gothic Std B" w:eastAsia="Adobe Gothic Std B" w:hAnsi="Adobe Gothic Std B"/>
+        </w:rPr>
+        <w:t>Completed did a test of the code I completed e.g add_item function</w:t>
+      </w:r>
+    </w:p>
+    <w:p>
+      <w:pPr>
+        <w:pStyle w:val="NoSpacing"/>
+        <w:ind w:firstLine="360"/>
+        <w:rPr>
+          <w:rFonts w:ascii="Adobe Gothic Std B" w:eastAsia="Adobe Gothic Std B" w:hAnsi="Adobe Gothic Std B"/>
+        </w:rPr>
+      </w:pPr>
+      <w:r>
+        <w:rPr>
+          <w:rFonts w:ascii="Adobe Gothic Std B" w:eastAsia="Adobe Gothic Std B" w:hAnsi="Adobe Gothic Std B"/>
+        </w:rPr>
+        <w:t xml:space="preserve">- </w:t>
+      </w:r>
+      <w:r>
+        <w:tab/>
+      </w:r>
+      <w:r>
+        <w:rPr>
+          <w:rFonts w:ascii="Adobe Gothic Std B" w:eastAsia="Adobe Gothic Std B" w:hAnsi="Adobe Gothic Std B"/>
+        </w:rPr>
+        <w:t>fixed a duplication of code</w:t>
+      </w:r>
+    </w:p>
+    <w:p>
+      <w:pPr>
+        <w:pStyle w:val="NoSpacing"/>
+        <w:ind w:firstLine="360"/>
+        <w:rPr>
+          <w:rFonts w:ascii="Adobe Gothic Std B" w:eastAsia="Adobe Gothic Std B" w:hAnsi="Adobe Gothic Std B"/>
+        </w:rPr>
+      </w:pPr>
+    </w:p>
+    <w:p>
+      <w:pPr>
+        <w:pStyle w:val="NoSpacing"/>
+        <w:rPr>
+          <w:rFonts w:ascii="Adobe Gothic Std B" w:eastAsia="Adobe Gothic Std B" w:hAnsi="Adobe Gothic Std B"/>
+        </w:rPr>
+      </w:pPr>
+      <w:r>
+        <w:rPr>
+          <w:rFonts w:ascii="Adobe Gothic Std B" w:eastAsia="Adobe Gothic Std B" w:hAnsi="Adobe Gothic Std B"/>
+        </w:rPr>
+        <w:t>Rhys:</w:t>
+      </w:r>
+    </w:p>
+    <w:p>
+      <w:pPr>
+        <w:pStyle w:val="NoSpacing"/>
+        <w:numPr>
+          <w:ilvl w:val="0"/>
+          <w:numId w:val="2"/>
+        </w:numPr>
+        <w:rPr>
+          <w:rFonts w:ascii="Adobe Gothic Std B" w:eastAsia="Adobe Gothic Std B" w:hAnsi="Adobe Gothic Std B"/>
+        </w:rPr>
+      </w:pPr>
+      <w:r>
+        <w:rPr>
+          <w:rFonts w:ascii="Adobe Gothic Std B" w:eastAsia="Adobe Gothic Std B" w:hAnsi="Adobe Gothic Std B"/>
+        </w:rPr>
+        <w:t>Contributed search item function</w:t>
+      </w:r>
+    </w:p>
+    <w:p>
+      <w:pPr>
+        <w:pStyle w:val="NoSpacing"/>
+        <w:numPr>
+          <w:ilvl w:val="0"/>
+          <w:numId w:val="2"/>
+        </w:numPr>
+        <w:rPr>
+          <w:rFonts w:ascii="Adobe Gothic Std B" w:eastAsia="Adobe Gothic Std B" w:hAnsi="Adobe Gothic Std B"/>
+        </w:rPr>
+      </w:pPr>
+      <w:r>
+        <w:rPr>
+          <w:rFonts w:ascii="Adobe Gothic Std B" w:eastAsia="Adobe Gothic Std B" w:hAnsi="Adobe Gothic Std B"/>
+        </w:rPr>
+        <w:lastRenderedPageBreak/>
+        <w:t>Built main inventory system for search</w:t>
+      </w:r>
+    </w:p>
+    <w:p>
+      <w:pPr>
+        <w:pStyle w:val="NoSpacing"/>
+        <w:numPr>
+          <w:ilvl w:val="0"/>
+          <w:numId w:val="2"/>
+        </w:numPr>
+        <w:rPr>
+          <w:rFonts w:ascii="Adobe Gothic Std B" w:eastAsia="Adobe Gothic Std B" w:hAnsi="Adobe Gothic Std B"/>
+        </w:rPr>
+      </w:pPr>
+      <w:r>
+        <w:rPr>
+          <w:rFonts w:ascii="Adobe Gothic Std B" w:eastAsia="Adobe Gothic Std B" w:hAnsi="Adobe Gothic Std B"/>
+        </w:rPr>
+        <w:t>Added main management features for search</w:t>
+      </w:r>
+    </w:p>
+    <w:p>
+      <w:pPr>
+        <w:pStyle w:val="NoSpacing"/>
+        <w:numPr>
+          <w:ilvl w:val="0"/>
+          <w:numId w:val="2"/>
+        </w:numPr>
+        <w:rPr>
+          <w:rFonts w:ascii="Adobe Gothic Std B" w:eastAsia="Adobe Gothic Std B" w:hAnsi="Adobe Gothic Std B"/>
+        </w:rPr>
+      </w:pPr>
+      <w:r>
+        <w:rPr>
+          <w:rFonts w:ascii="Adobe Gothic Std B" w:eastAsia="Adobe Gothic Std B" w:hAnsi="Adobe Gothic Std B"/>
+        </w:rPr>
+        <w:t>Created a menu interface and included a search option</w:t>
+      </w:r>
+    </w:p>
+    <w:p>
+      <w:pPr>
+        <w:pStyle w:val="NoSpacing"/>
+        <w:ind w:left="720"/>
+        <w:rPr>
+          <w:rFonts w:ascii="Adobe Gothic Std B" w:eastAsia="Adobe Gothic Std B" w:hAnsi="Adobe Gothic Std B"/>
+        </w:rPr>
+      </w:pPr>
+    </w:p>
+    <w:p>
+      <w:pPr>
+        <w:pStyle w:val="NoSpacing"/>
+        <w:rPr>
+          <w:rFonts w:ascii="Adobe Gothic Std B" w:eastAsia="Adobe Gothic Std B" w:hAnsi="Adobe Gothic Std B"/>
+        </w:rPr>
+      </w:pPr>
+      <w:r>
+        <w:rPr>
+          <w:rFonts w:ascii="Adobe Gothic Std B" w:eastAsia="Adobe Gothic Std B" w:hAnsi="Adobe Gothic Std B"/>
+        </w:rPr>
+        <w:t>Erin:</w:t>
       </w:r>
     </w:p>
     <w:p>
@@ -5984,16 +6469,14 @@
           <w:numId w:val="1"/>
         </w:numPr>
         <w:rPr>
-          <w:rFonts w:ascii="Adobe Gothic Std B" w:eastAsia="Adobe Gothic Std B" w:hAnsi="Adobe Gothic Std B" w:cstheme="minorHAnsi"/>
-          <w:szCs w:val="14"/>
-        </w:rPr>
-      </w:pPr>
-      <w:r>
-        <w:rPr>
-          <w:rFonts w:ascii="Adobe Gothic Std B" w:eastAsia="Adobe Gothic Std B" w:hAnsi="Adobe Gothic Std B" w:cstheme="minorHAnsi"/>
-          <w:szCs w:val="14"/>
-        </w:rPr>
-        <w:t>Merged teammate’s code from separate files into main.py</w:t>
+          <w:rFonts w:ascii="Adobe Gothic Std B" w:eastAsia="Adobe Gothic Std B" w:hAnsi="Adobe Gothic Std B"/>
+        </w:rPr>
+      </w:pPr>
+      <w:r>
+        <w:rPr>
+          <w:rFonts w:ascii="Adobe Gothic Std B" w:eastAsia="Adobe Gothic Std B" w:hAnsi="Adobe Gothic Std B"/>
+        </w:rPr>
+        <w:t>Built main menu to allow group to add their functions</w:t>
       </w:r>
     </w:p>
     <w:p>
@@ -6004,16 +6487,20 @@
           <w:numId w:val="1"/>
         </w:numPr>
         <w:rPr>
-          <w:rFonts w:ascii="Adobe Gothic Std B" w:eastAsia="Adobe Gothic Std B" w:hAnsi="Adobe Gothic Std B" w:cstheme="minorHAnsi"/>
-          <w:szCs w:val="14"/>
-        </w:rPr>
-      </w:pPr>
-      <w:r>
-        <w:rPr>
-          <w:rFonts w:ascii="Adobe Gothic Std B" w:eastAsia="Adobe Gothic Std B" w:hAnsi="Adobe Gothic Std B" w:cstheme="minorHAnsi"/>
-          <w:szCs w:val="14"/>
-        </w:rPr>
-        <w:t>Formatted all code to make clear which function related to which available option</w:t>
+          <w:rFonts w:ascii="Adobe Gothic Std B" w:eastAsia="Adobe Gothic Std B" w:hAnsi="Adobe Gothic Std B"/>
+        </w:rPr>
+      </w:pPr>
+      <w:r>
+        <w:rPr>
+          <w:rFonts w:ascii="Adobe Gothic Std B" w:eastAsia="Adobe Gothic Std B" w:hAnsi="Adobe Gothic Std B"/>
+        </w:rPr>
+        <w:t>Tested and documented code and changes when finished</w:t>
+      </w:r>
+      <w:r>
+        <w:rPr>
+          <w:rFonts w:ascii="Adobe Gothic Std B" w:eastAsia="Adobe Gothic Std B" w:hAnsi="Adobe Gothic Std B"/>
+        </w:rPr>
+        <w:t xml:space="preserve"> </w:t>
       </w:r>
     </w:p>
     <w:p>
@@ -6024,16 +6511,14 @@
           <w:numId w:val="1"/>
         </w:numPr>
         <w:rPr>
-          <w:rFonts w:ascii="Adobe Gothic Std B" w:eastAsia="Adobe Gothic Std B" w:hAnsi="Adobe Gothic Std B" w:cstheme="minorHAnsi"/>
-          <w:szCs w:val="14"/>
-        </w:rPr>
-      </w:pPr>
-      <w:r>
-        <w:rPr>
-          <w:rFonts w:ascii="Adobe Gothic Std B" w:eastAsia="Adobe Gothic Std B" w:hAnsi="Adobe Gothic Std B" w:cstheme="minorHAnsi"/>
-          <w:szCs w:val="14"/>
-        </w:rPr>
-        <w:t>Structured main.py overall so remaining incomplete functions could be inserted in place</w:t>
+          <w:rFonts w:ascii="Adobe Gothic Std B" w:eastAsia="Adobe Gothic Std B" w:hAnsi="Adobe Gothic Std B"/>
+        </w:rPr>
+      </w:pPr>
+      <w:r>
+        <w:rPr>
+          <w:rFonts w:ascii="Adobe Gothic Std B" w:eastAsia="Adobe Gothic Std B" w:hAnsi="Adobe Gothic Std B"/>
+        </w:rPr>
+        <w:t>Fixed any of the code that was broken during the testing stage then checked over to make sure no logic errors remained</w:t>
       </w:r>
     </w:p>
     <w:p>
@@ -6044,16 +6529,14 @@
           <w:numId w:val="1"/>
         </w:numPr>
         <w:rPr>
-          <w:rFonts w:ascii="Adobe Gothic Std B" w:eastAsia="Adobe Gothic Std B" w:hAnsi="Adobe Gothic Std B" w:cstheme="minorHAnsi"/>
-          <w:szCs w:val="14"/>
-        </w:rPr>
-      </w:pPr>
-      <w:r>
-        <w:rPr>
-          <w:rFonts w:ascii="Adobe Gothic Std B" w:eastAsia="Adobe Gothic Std B" w:hAnsi="Adobe Gothic Std B" w:cstheme="minorHAnsi"/>
-          <w:szCs w:val="14"/>
-        </w:rPr>
-        <w:t>Enabled all new functions in if-statements</w:t>
+          <w:rFonts w:ascii="Adobe Gothic Std B" w:eastAsia="Adobe Gothic Std B" w:hAnsi="Adobe Gothic Std B"/>
+        </w:rPr>
+      </w:pPr>
+      <w:r>
+        <w:rPr>
+          <w:rFonts w:ascii="Adobe Gothic Std B" w:eastAsia="Adobe Gothic Std B" w:hAnsi="Adobe Gothic Std B"/>
+        </w:rPr>
+        <w:t>Deleted duplicated functions</w:t>
       </w:r>
     </w:p>
     <w:p>
@@ -6064,55 +6547,14 @@
           <w:numId w:val="1"/>
         </w:numPr>
         <w:rPr>
-          <w:rFonts w:ascii="Adobe Gothic Std B" w:eastAsia="Adobe Gothic Std B" w:hAnsi="Adobe Gothic Std B" w:cstheme="minorHAnsi"/>
-          <w:szCs w:val="14"/>
-        </w:rPr>
-      </w:pPr>
-      <w:r>
-        <w:rPr>
-          <w:rFonts w:ascii="Adobe Gothic Std B" w:eastAsia="Adobe Gothic Std B" w:hAnsi="Adobe Gothic Std B" w:cstheme="minorHAnsi"/>
-          <w:szCs w:val="14"/>
-        </w:rPr>
-        <w:t xml:space="preserve">Amended </w:t>
-      </w:r>
-      <w:proofErr w:type="spellStart"/>
-      <w:r>
-        <w:rPr>
-          <w:rFonts w:ascii="Adobe Gothic Std B" w:eastAsia="Adobe Gothic Std B" w:hAnsi="Adobe Gothic Std B" w:cstheme="minorHAnsi"/>
-          <w:szCs w:val="14"/>
-        </w:rPr>
-        <w:t>low_stock_</w:t>
-      </w:r>
-      <w:proofErr w:type="gramStart"/>
-      <w:r>
-        <w:rPr>
-          <w:rFonts w:ascii="Adobe Gothic Std B" w:eastAsia="Adobe Gothic Std B" w:hAnsi="Adobe Gothic Std B" w:cstheme="minorHAnsi"/>
-          <w:szCs w:val="14"/>
-        </w:rPr>
-        <w:t>report</w:t>
-      </w:r>
-      <w:proofErr w:type="spellEnd"/>
-      <w:r>
-        <w:rPr>
-          <w:rFonts w:ascii="Adobe Gothic Std B" w:eastAsia="Adobe Gothic Std B" w:hAnsi="Adobe Gothic Std B" w:cstheme="minorHAnsi"/>
-          <w:szCs w:val="14"/>
-        </w:rPr>
-        <w:t>(</w:t>
-      </w:r>
-      <w:proofErr w:type="gramEnd"/>
-      <w:r>
-        <w:rPr>
-          <w:rFonts w:ascii="Adobe Gothic Std B" w:eastAsia="Adobe Gothic Std B" w:hAnsi="Adobe Gothic Std B" w:cstheme="minorHAnsi"/>
-          <w:szCs w:val="14"/>
-        </w:rPr>
-        <w:t>)</w:t>
-      </w:r>
-      <w:r>
-        <w:rPr>
-          <w:rFonts w:ascii="Adobe Gothic Std B" w:eastAsia="Adobe Gothic Std B" w:hAnsi="Adobe Gothic Std B" w:cstheme="minorHAnsi"/>
-          <w:szCs w:val="14"/>
-        </w:rPr>
-        <w:t xml:space="preserve"> if-statement as it hadn’t been functioning as intended</w:t>
+          <w:rFonts w:ascii="Adobe Gothic Std B" w:eastAsia="Adobe Gothic Std B" w:hAnsi="Adobe Gothic Std B"/>
+        </w:rPr>
+      </w:pPr>
+      <w:r>
+        <w:rPr>
+          <w:rFonts w:ascii="Adobe Gothic Std B" w:eastAsia="Adobe Gothic Std B" w:hAnsi="Adobe Gothic Std B"/>
+        </w:rPr>
+        <w:t>Created the flowcharts for the program</w:t>
       </w:r>
     </w:p>
     <w:p>
@@ -6123,322 +6565,15 @@
           <w:numId w:val="1"/>
         </w:numPr>
         <w:rPr>
-          <w:rFonts w:ascii="Adobe Gothic Std B" w:eastAsia="Adobe Gothic Std B" w:hAnsi="Adobe Gothic Std B" w:cstheme="minorHAnsi"/>
-          <w:szCs w:val="14"/>
-        </w:rPr>
-      </w:pPr>
-      <w:r>
-        <w:rPr>
-          <w:rFonts w:ascii="Adobe Gothic Std B" w:eastAsia="Adobe Gothic Std B" w:hAnsi="Adobe Gothic Std B" w:cstheme="minorHAnsi"/>
-          <w:szCs w:val="14"/>
-        </w:rPr>
-        <w:t xml:space="preserve">Created data for </w:t>
-      </w:r>
-      <w:proofErr w:type="spellStart"/>
-      <w:proofErr w:type="gramStart"/>
-      <w:r>
-        <w:rPr>
-          <w:rFonts w:ascii="Adobe Gothic Std B" w:eastAsia="Adobe Gothic Std B" w:hAnsi="Adobe Gothic Std B" w:cstheme="minorHAnsi"/>
-          <w:szCs w:val="14"/>
-        </w:rPr>
-        <w:t>i</w:t>
-      </w:r>
-      <w:r>
-        <w:rPr>
-          <w:rFonts w:ascii="Adobe Gothic Std B" w:eastAsia="Adobe Gothic Std B" w:hAnsi="Adobe Gothic Std B" w:cstheme="minorHAnsi"/>
-          <w:szCs w:val="14"/>
-        </w:rPr>
-        <w:t>nventory.json</w:t>
-      </w:r>
-      <w:proofErr w:type="spellEnd"/>
-      <w:proofErr w:type="gramEnd"/>
-      <w:r>
-        <w:rPr>
-          <w:rFonts w:ascii="Adobe Gothic Std B" w:eastAsia="Adobe Gothic Std B" w:hAnsi="Adobe Gothic Std B" w:cstheme="minorHAnsi"/>
-          <w:szCs w:val="14"/>
-        </w:rPr>
-        <w:t xml:space="preserve"> </w:t>
-      </w:r>
-    </w:p>
-    <w:p>
-      <w:pPr>
-        <w:pStyle w:val="NoSpacing"/>
-        <w:numPr>
-          <w:ilvl w:val="0"/>
-          <w:numId w:val="1"/>
-        </w:numPr>
-        <w:rPr>
-          <w:rFonts w:ascii="Adobe Gothic Std B" w:eastAsia="Adobe Gothic Std B" w:hAnsi="Adobe Gothic Std B" w:cstheme="minorHAnsi"/>
-          <w:szCs w:val="24"/>
-        </w:rPr>
-      </w:pPr>
-      <w:r>
-        <w:rPr>
-          <w:rFonts w:ascii="Adobe Gothic Std B" w:eastAsia="Adobe Gothic Std B" w:hAnsi="Adobe Gothic Std B" w:cstheme="minorHAnsi"/>
-          <w:szCs w:val="14"/>
-        </w:rPr>
-        <w:t xml:space="preserve">Formatted teammate’s output code for visual consistency, and commented </w:t>
-      </w:r>
-      <w:r>
-        <w:rPr>
-          <w:rFonts w:ascii="Adobe Gothic Std B" w:eastAsia="Adobe Gothic Std B" w:hAnsi="Adobe Gothic Std B" w:cstheme="minorHAnsi"/>
-          <w:szCs w:val="24"/>
-        </w:rPr>
-        <w:t>code for clarity</w:t>
-      </w:r>
-    </w:p>
-    <w:p>
-      <w:pPr>
-        <w:pStyle w:val="NoSpacing"/>
-        <w:numPr>
-          <w:ilvl w:val="0"/>
-          <w:numId w:val="1"/>
-        </w:numPr>
-        <w:rPr>
-          <w:rFonts w:ascii="Adobe Gothic Std B" w:eastAsia="Adobe Gothic Std B" w:hAnsi="Adobe Gothic Std B" w:cstheme="minorHAnsi"/>
-          <w:szCs w:val="24"/>
-        </w:rPr>
-      </w:pPr>
-      <w:r>
-        <w:rPr>
-          <w:rFonts w:ascii="Adobe Gothic Std B" w:eastAsia="Adobe Gothic Std B" w:hAnsi="Adobe Gothic Std B" w:cstheme="minorHAnsi"/>
-          <w:szCs w:val="24"/>
-        </w:rPr>
-        <w:t>Contributed reflection portion of Group Report</w:t>
-      </w:r>
-    </w:p>
-    <w:p>
-      <w:pPr>
-        <w:pStyle w:val="NoSpacing"/>
-        <w:ind w:left="360"/>
-        <w:rPr>
-          <w:rFonts w:ascii="Adobe Gothic Std B" w:eastAsia="Adobe Gothic Std B" w:hAnsi="Adobe Gothic Std B" w:cstheme="minorHAnsi"/>
-          <w:szCs w:val="24"/>
-        </w:rPr>
-      </w:pPr>
-    </w:p>
-    <w:p>
-      <w:pPr>
-        <w:pStyle w:val="NoSpacing"/>
-        <w:ind w:left="360"/>
-        <w:rPr>
-          <w:rFonts w:ascii="Adobe Gothic Std B" w:eastAsia="Adobe Gothic Std B" w:hAnsi="Adobe Gothic Std B" w:cstheme="minorHAnsi"/>
-          <w:szCs w:val="14"/>
-        </w:rPr>
-      </w:pPr>
-      <w:r>
-        <w:rPr>
-          <w:rFonts w:ascii="Adobe Gothic Std B" w:eastAsia="Adobe Gothic Std B" w:hAnsi="Adobe Gothic Std B" w:cstheme="minorHAnsi"/>
-          <w:szCs w:val="14"/>
-        </w:rPr>
-        <w:t xml:space="preserve">Charlie – </w:t>
-      </w:r>
-    </w:p>
-    <w:p>
-      <w:pPr>
-        <w:pStyle w:val="NoSpacing"/>
-        <w:ind w:left="360"/>
-        <w:rPr>
-          <w:rFonts w:ascii="Adobe Gothic Std B" w:eastAsia="Adobe Gothic Std B" w:hAnsi="Adobe Gothic Std B" w:cstheme="minorHAnsi"/>
-          <w:szCs w:val="14"/>
-        </w:rPr>
-      </w:pPr>
-      <w:r>
-        <w:rPr>
-          <w:rFonts w:ascii="Adobe Gothic Std B" w:eastAsia="Adobe Gothic Std B" w:hAnsi="Adobe Gothic Std B" w:cstheme="minorHAnsi"/>
-          <w:szCs w:val="14"/>
-        </w:rPr>
-        <w:t>-C</w:t>
-      </w:r>
-      <w:r>
-        <w:rPr>
-          <w:rFonts w:ascii="Adobe Gothic Std B" w:eastAsia="Adobe Gothic Std B" w:hAnsi="Adobe Gothic Std B" w:cstheme="minorHAnsi"/>
-          <w:szCs w:val="14"/>
-        </w:rPr>
-        <w:t xml:space="preserve">reated group report introduction, </w:t>
-      </w:r>
-    </w:p>
-    <w:p>
-      <w:pPr>
-        <w:pStyle w:val="NoSpacing"/>
-        <w:ind w:left="360"/>
-        <w:rPr>
-          <w:rFonts w:ascii="Adobe Gothic Std B" w:eastAsia="Adobe Gothic Std B" w:hAnsi="Adobe Gothic Std B" w:cstheme="minorHAnsi"/>
-          <w:szCs w:val="14"/>
-        </w:rPr>
-      </w:pPr>
-      <w:r>
-        <w:rPr>
-          <w:rFonts w:ascii="Adobe Gothic Std B" w:eastAsia="Adobe Gothic Std B" w:hAnsi="Adobe Gothic Std B" w:cstheme="minorHAnsi"/>
-          <w:szCs w:val="14"/>
-        </w:rPr>
-        <w:t>-</w:t>
-      </w:r>
-      <w:r>
-        <w:rPr>
-          <w:rFonts w:ascii="Adobe Gothic Std B" w:eastAsia="Adobe Gothic Std B" w:hAnsi="Adobe Gothic Std B" w:cstheme="minorHAnsi"/>
-          <w:szCs w:val="14"/>
-        </w:rPr>
-        <w:t xml:space="preserve">Created the code for the </w:t>
-      </w:r>
-      <w:proofErr w:type="spellStart"/>
-      <w:r>
-        <w:rPr>
-          <w:rFonts w:ascii="Adobe Gothic Std B" w:eastAsia="Adobe Gothic Std B" w:hAnsi="Adobe Gothic Std B" w:cstheme="minorHAnsi"/>
-          <w:szCs w:val="14"/>
-        </w:rPr>
-        <w:t>add_Item</w:t>
-      </w:r>
-      <w:proofErr w:type="spellEnd"/>
-      <w:r>
-        <w:rPr>
-          <w:rFonts w:ascii="Adobe Gothic Std B" w:eastAsia="Adobe Gothic Std B" w:hAnsi="Adobe Gothic Std B" w:cstheme="minorHAnsi"/>
-          <w:szCs w:val="14"/>
-        </w:rPr>
-        <w:t xml:space="preserve"> function as well as the append. </w:t>
-      </w:r>
-    </w:p>
-    <w:p>
-      <w:pPr>
-        <w:pStyle w:val="NoSpacing"/>
-        <w:ind w:left="360"/>
-        <w:rPr>
-          <w:rFonts w:ascii="Adobe Gothic Std B" w:eastAsia="Adobe Gothic Std B" w:hAnsi="Adobe Gothic Std B" w:cstheme="minorHAnsi"/>
-          <w:szCs w:val="14"/>
-        </w:rPr>
-      </w:pPr>
-      <w:r>
-        <w:rPr>
-          <w:rFonts w:ascii="Adobe Gothic Std B" w:eastAsia="Adobe Gothic Std B" w:hAnsi="Adobe Gothic Std B" w:cstheme="minorHAnsi"/>
-          <w:szCs w:val="14"/>
-        </w:rPr>
-        <w:t>-</w:t>
-      </w:r>
-      <w:r>
-        <w:rPr>
-          <w:rFonts w:ascii="Adobe Gothic Std B" w:eastAsia="Adobe Gothic Std B" w:hAnsi="Adobe Gothic Std B" w:cstheme="minorHAnsi"/>
-          <w:szCs w:val="14"/>
-        </w:rPr>
-        <w:t xml:space="preserve">Created code for the </w:t>
-      </w:r>
-      <w:proofErr w:type="spellStart"/>
-      <w:r>
-        <w:rPr>
-          <w:rFonts w:ascii="Adobe Gothic Std B" w:eastAsia="Adobe Gothic Std B" w:hAnsi="Adobe Gothic Std B" w:cstheme="minorHAnsi"/>
-          <w:szCs w:val="14"/>
-        </w:rPr>
-        <w:t>low_stock_report</w:t>
-      </w:r>
-      <w:proofErr w:type="spellEnd"/>
-      <w:r>
-        <w:rPr>
-          <w:rFonts w:ascii="Adobe Gothic Std B" w:eastAsia="Adobe Gothic Std B" w:hAnsi="Adobe Gothic Std B" w:cstheme="minorHAnsi"/>
-          <w:szCs w:val="14"/>
-        </w:rPr>
-        <w:t xml:space="preserve">, one of the extra/optional parts of code to improve the code/project. </w:t>
-      </w:r>
-    </w:p>
-    <w:p>
-      <w:pPr>
-        <w:pStyle w:val="NoSpacing"/>
-        <w:ind w:left="360"/>
-        <w:rPr>
-          <w:rFonts w:ascii="Adobe Gothic Std B" w:eastAsia="Adobe Gothic Std B" w:hAnsi="Adobe Gothic Std B" w:cstheme="minorHAnsi"/>
-          <w:szCs w:val="14"/>
-        </w:rPr>
-      </w:pPr>
-      <w:r>
-        <w:rPr>
-          <w:rFonts w:ascii="Adobe Gothic Std B" w:eastAsia="Adobe Gothic Std B" w:hAnsi="Adobe Gothic Std B" w:cstheme="minorHAnsi"/>
-          <w:szCs w:val="14"/>
-        </w:rPr>
-        <w:t>-</w:t>
-      </w:r>
-      <w:r>
-        <w:rPr>
-          <w:rFonts w:ascii="Adobe Gothic Std B" w:eastAsia="Adobe Gothic Std B" w:hAnsi="Adobe Gothic Std B" w:cstheme="minorHAnsi"/>
-          <w:szCs w:val="14"/>
-        </w:rPr>
-        <w:t>Completed the Implementation summary of the group report.</w:t>
-      </w:r>
-    </w:p>
-    <w:p>
-      <w:pPr>
-        <w:pStyle w:val="NoSpacing"/>
-        <w:ind w:left="360"/>
-        <w:rPr>
-          <w:rFonts w:ascii="Adobe Gothic Std B" w:eastAsia="Adobe Gothic Std B" w:hAnsi="Adobe Gothic Std B" w:cstheme="minorHAnsi"/>
-          <w:szCs w:val="14"/>
-        </w:rPr>
-      </w:pPr>
-      <w:r>
-        <w:rPr>
-          <w:rFonts w:ascii="Adobe Gothic Std B" w:eastAsia="Adobe Gothic Std B" w:hAnsi="Adobe Gothic Std B" w:cstheme="minorHAnsi"/>
-          <w:szCs w:val="14"/>
-        </w:rPr>
-        <w:t xml:space="preserve">-Completed did a test of the code I completed </w:t>
-      </w:r>
-      <w:proofErr w:type="spellStart"/>
-      <w:r>
-        <w:rPr>
-          <w:rFonts w:ascii="Adobe Gothic Std B" w:eastAsia="Adobe Gothic Std B" w:hAnsi="Adobe Gothic Std B" w:cstheme="minorHAnsi"/>
-          <w:szCs w:val="14"/>
-        </w:rPr>
-        <w:t>e.g</w:t>
-      </w:r>
-      <w:proofErr w:type="spellEnd"/>
-      <w:r>
-        <w:rPr>
-          <w:rFonts w:ascii="Adobe Gothic Std B" w:eastAsia="Adobe Gothic Std B" w:hAnsi="Adobe Gothic Std B" w:cstheme="minorHAnsi"/>
-          <w:szCs w:val="14"/>
-        </w:rPr>
-        <w:t xml:space="preserve"> </w:t>
-      </w:r>
-      <w:proofErr w:type="spellStart"/>
-      <w:r>
-        <w:rPr>
-          <w:rFonts w:ascii="Adobe Gothic Std B" w:eastAsia="Adobe Gothic Std B" w:hAnsi="Adobe Gothic Std B" w:cstheme="minorHAnsi"/>
-          <w:szCs w:val="14"/>
-        </w:rPr>
-        <w:t>add_item</w:t>
-      </w:r>
-      <w:proofErr w:type="spellEnd"/>
-      <w:r>
-        <w:rPr>
-          <w:rFonts w:ascii="Adobe Gothic Std B" w:eastAsia="Adobe Gothic Std B" w:hAnsi="Adobe Gothic Std B" w:cstheme="minorHAnsi"/>
-          <w:szCs w:val="14"/>
-        </w:rPr>
-        <w:t xml:space="preserve"> function</w:t>
-      </w:r>
-    </w:p>
-    <w:p>
-      <w:pPr>
-        <w:pStyle w:val="NoSpacing"/>
-        <w:ind w:left="360"/>
-        <w:rPr>
-          <w:rFonts w:ascii="Adobe Gothic Std B" w:eastAsia="Adobe Gothic Std B" w:hAnsi="Adobe Gothic Std B" w:cstheme="minorHAnsi"/>
-          <w:szCs w:val="24"/>
-        </w:rPr>
-      </w:pPr>
-      <w:r>
-        <w:rPr>
-          <w:rFonts w:ascii="Adobe Gothic Std B" w:eastAsia="Adobe Gothic Std B" w:hAnsi="Adobe Gothic Std B" w:cstheme="minorHAnsi"/>
-          <w:szCs w:val="14"/>
-        </w:rPr>
-        <w:t>-fixed a duplication of code</w:t>
-      </w:r>
-    </w:p>
-    <w:p>
-      <w:pPr>
-        <w:pStyle w:val="NoSpacing"/>
-        <w:rPr>
-          <w:rFonts w:ascii="Adobe Gothic Std B" w:eastAsia="Adobe Gothic Std B" w:hAnsi="Adobe Gothic Std B" w:cstheme="minorHAnsi"/>
-          <w:b/>
-          <w:bCs/>
-          <w:szCs w:val="24"/>
-          <w:u w:val="single"/>
-        </w:rPr>
-      </w:pPr>
+          <w:rFonts w:ascii="Adobe Gothic Std B" w:eastAsia="Adobe Gothic Std B" w:hAnsi="Adobe Gothic Std B"/>
+        </w:rPr>
+      </w:pPr>
+      <w:r>
+        <w:rPr>
+          <w:rFonts w:ascii="Adobe Gothic Std B" w:eastAsia="Adobe Gothic Std B" w:hAnsi="Adobe Gothic Std B"/>
+        </w:rPr>
+        <w:t>Contributed to testing, reflection and conclusion of project</w:t>
+      </w:r>
     </w:p>
     <w:p>
       <w:pPr>
@@ -6473,7 +6608,6 @@
           <w:szCs w:val="36"/>
           <w:u w:val="single"/>
         </w:rPr>
-        <w:lastRenderedPageBreak/>
         <w:t xml:space="preserve">Reflection </w:t>
       </w:r>
     </w:p>
@@ -6502,33 +6636,67 @@
           <w:rFonts w:ascii="Adobe Gothic Std B" w:eastAsia="Adobe Gothic Std B" w:hAnsi="Adobe Gothic Std B" w:cstheme="minorHAnsi"/>
           <w:szCs w:val="24"/>
         </w:rPr>
-        <w:t xml:space="preserve">Our team met the requirements of the project successfully with few errors or disagreements. However, our communication was initially inconsistent and infrequent, likely due to the group not having met before being joined together – this led to confusion for some group members as we were initially uncertain of what work was available to be done. Further down the line, this miscommunication caused some duplication of work. However, the team did show good overall working together later on, as the program was put together with full group contribution in a short time span. The team also swiftly dealt with issues regarding duplication or confusion with no disagreement or negativity. In addition, some of our team members were proactive in choosing to work on the extra tasks when they had finished their parts and this was supported by the rest of the group. </w:t>
-      </w:r>
-    </w:p>
-    <w:p>
-      <w:pPr>
-        <w:pStyle w:val="NoSpacing"/>
+        <w:t xml:space="preserve">Our team met the requirements of the project successfully with few errors or disagreements. However, our communication was initially inconsistent and infrequent, likely due to the group not having met before being joined together – this led to confusion for some group members as we were initially uncertain of what work was available to be done. Further down the line, this </w:t>
+      </w:r>
+      <w:r>
         <w:rPr>
           <w:rFonts w:ascii="Adobe Gothic Std B" w:eastAsia="Adobe Gothic Std B" w:hAnsi="Adobe Gothic Std B" w:cstheme="minorHAnsi"/>
           <w:szCs w:val="24"/>
         </w:rPr>
-      </w:pPr>
-    </w:p>
-    <w:p>
-      <w:pPr>
-        <w:pStyle w:val="NoSpacing"/>
+        <w:t>m</w:t>
+      </w:r>
+      <w:r>
         <w:rPr>
           <w:rFonts w:ascii="Adobe Gothic Std B" w:eastAsia="Adobe Gothic Std B" w:hAnsi="Adobe Gothic Std B" w:cstheme="minorHAnsi"/>
           <w:szCs w:val="24"/>
         </w:rPr>
-      </w:pPr>
-      <w:r>
+        <w:t xml:space="preserve">iscommunication caused some duplication of work. However, the team did show good overall working together later on, as the program was put together with full group contribution in a short time span. The team also swiftly dealt with issues regarding duplication or confusion with no disagreement or negativity. In addition, some of our team members were proactive in choosing to work on the extra tasks when they had finished their parts and this was supported by the rest of the group. </w:t>
+      </w:r>
+    </w:p>
+    <w:p>
+      <w:pPr>
+        <w:pStyle w:val="NoSpacing"/>
         <w:rPr>
           <w:rFonts w:ascii="Adobe Gothic Std B" w:eastAsia="Adobe Gothic Std B" w:hAnsi="Adobe Gothic Std B" w:cstheme="minorHAnsi"/>
           <w:szCs w:val="24"/>
         </w:rPr>
-        <w:t>In retrospect, the team may have benefitted from dedicating meeting time earlier in the process, which could have encouraged clearer communication and more confident discussion of how to proceed. Despite this, the group overall showed dedication enough to overcome these issues and create a program which exceeded base requirements.</w:t>
-      </w:r>
+      </w:pPr>
+    </w:p>
+    <w:p>
+      <w:pPr>
+        <w:pStyle w:val="NoSpacing"/>
+        <w:rPr>
+          <w:rFonts w:ascii="Adobe Gothic Std B" w:eastAsia="Adobe Gothic Std B" w:hAnsi="Adobe Gothic Std B" w:cstheme="minorHAnsi"/>
+          <w:szCs w:val="24"/>
+        </w:rPr>
+      </w:pPr>
+      <w:r>
+        <w:rPr>
+          <w:rFonts w:ascii="Adobe Gothic Std B" w:eastAsia="Adobe Gothic Std B" w:hAnsi="Adobe Gothic Std B" w:cstheme="minorHAnsi"/>
+          <w:szCs w:val="24"/>
+        </w:rPr>
+        <w:t xml:space="preserve">In retrospect, the team may have benefitted from dedicating meeting time earlier in the process, which could have encouraged clearer communication and more confident discussion of how to proceed. Despite this, the group overall showed </w:t>
+      </w:r>
+      <w:r>
+        <w:rPr>
+          <w:rFonts w:ascii="Adobe Gothic Std B" w:eastAsia="Adobe Gothic Std B" w:hAnsi="Adobe Gothic Std B" w:cstheme="minorHAnsi"/>
+          <w:szCs w:val="24"/>
+        </w:rPr>
+        <w:lastRenderedPageBreak/>
+        <w:t>dedication enough to overcome these issues and create a program which exceeded base requirements.</w:t>
+      </w:r>
+    </w:p>
+    <w:p>
+      <w:pPr>
+        <w:pStyle w:val="NoSpacing"/>
+        <w:rPr>
+          <w:rFonts w:ascii="Adobe Gothic Std B" w:eastAsia="Adobe Gothic Std B" w:hAnsi="Adobe Gothic Std B" w:cstheme="minorHAnsi"/>
+          <w:b/>
+          <w:bCs/>
+          <w:szCs w:val="24"/>
+          <w:u w:val="single"/>
+        </w:rPr>
+      </w:pPr>
     </w:p>
     <w:p>
       <w:pPr>
@@ -6542,10 +6710,7 @@
           <w:u w:val="single"/>
         </w:rPr>
       </w:pPr>
-    </w:p>
-    <w:p>
-      <w:pPr>
-        <w:pStyle w:val="NoSpacing"/>
+      <w:r>
         <w:rPr>
           <w:rFonts w:ascii="Adobe Gothic Std B" w:eastAsia="Adobe Gothic Std B" w:hAnsi="Adobe Gothic Std B" w:cstheme="minorHAnsi"/>
           <w:b/>
@@ -6554,16 +6719,6 @@
           <w:szCs w:val="36"/>
           <w:u w:val="single"/>
         </w:rPr>
-      </w:pPr>
-      <w:r>
-        <w:rPr>
-          <w:rFonts w:ascii="Adobe Gothic Std B" w:eastAsia="Adobe Gothic Std B" w:hAnsi="Adobe Gothic Std B" w:cstheme="minorHAnsi"/>
-          <w:b/>
-          <w:bCs/>
-          <w:sz w:val="40"/>
-          <w:szCs w:val="36"/>
-          <w:u w:val="single"/>
-        </w:rPr>
         <w:t>Conclusion</w:t>
       </w:r>
     </w:p>
@@ -6605,15 +6760,7 @@
           <w:rFonts w:ascii="Adobe Gothic Std B" w:eastAsia="Adobe Gothic Std B" w:hAnsi="Adobe Gothic Std B" w:cstheme="minorHAnsi"/>
           <w:szCs w:val="24"/>
         </w:rPr>
-        <w:t xml:space="preserve">The system allows users to add, view, update, and search for items through a clear and easy-to-use menu. All main inventory operations are handled using a </w:t>
-      </w:r>
-      <w:r>
-        <w:rPr>
-          <w:rFonts w:ascii="Adobe Gothic Std B" w:eastAsia="Adobe Gothic Std B" w:hAnsi="Adobe Gothic Std B" w:cstheme="minorHAnsi"/>
-          <w:szCs w:val="24"/>
-        </w:rPr>
-        <w:lastRenderedPageBreak/>
-        <w:t>list of dictionaries, showing effective organisation of data and logical program structure. The program also includes input checks and error handling to manage incorrect user input, missing files, and other common errors, making it more reliable and user-friendly.</w:t>
+        <w:t>The system allows users to add, view, update, and search for items through a clear and easy-to-use menu. All main inventory operations are handled using a list of dictionaries, showing effective organisation of data and logical program structure. The program also includes input checks and error handling to manage incorrect user input, missing files, and other common errors, making it more reliable and user-friendly.</w:t>
       </w:r>
     </w:p>
     <w:p>
@@ -6860,7 +7007,239 @@
       </w:rPr>
     </w:lvl>
   </w:abstractNum>
-  <w:num w:numId="1" w16cid:durableId="1414398868">
+  <w:abstractNum w:abstractNumId="1" w15:restartNumberingAfterBreak="0">
+    <w:nsid w:val="6200831F"/>
+    <w:multiLevelType w:val="hybridMultilevel"/>
+    <w:tmpl w:val="736EDC90"/>
+    <w:lvl w:ilvl="0" w:tplc="2620FBB8">
+      <w:start w:val="1"/>
+      <w:numFmt w:val="bullet"/>
+      <w:lvlText w:val="-"/>
+      <w:lvlJc w:val="left"/>
+      <w:pPr>
+        <w:ind w:left="720" w:hanging="360"/>
+      </w:pPr>
+      <w:rPr>
+        <w:rFonts w:ascii="Aptos" w:hAnsi="Aptos" w:hint="default"/>
+      </w:rPr>
+    </w:lvl>
+    <w:lvl w:ilvl="1" w:tplc="43FC6966">
+      <w:start w:val="1"/>
+      <w:numFmt w:val="bullet"/>
+      <w:lvlText w:val="o"/>
+      <w:lvlJc w:val="left"/>
+      <w:pPr>
+        <w:ind w:left="1440" w:hanging="360"/>
+      </w:pPr>
+      <w:rPr>
+        <w:rFonts w:ascii="Courier New" w:hAnsi="Courier New" w:hint="default"/>
+      </w:rPr>
+    </w:lvl>
+    <w:lvl w:ilvl="2" w:tplc="F62CB74A">
+      <w:start w:val="1"/>
+      <w:numFmt w:val="bullet"/>
+      <w:lvlText w:val=""/>
+      <w:lvlJc w:val="left"/>
+      <w:pPr>
+        <w:ind w:left="2160" w:hanging="360"/>
+      </w:pPr>
+      <w:rPr>
+        <w:rFonts w:ascii="Wingdings" w:hAnsi="Wingdings" w:hint="default"/>
+      </w:rPr>
+    </w:lvl>
+    <w:lvl w:ilvl="3" w:tplc="434E7B26">
+      <w:start w:val="1"/>
+      <w:numFmt w:val="bullet"/>
+      <w:lvlText w:val=""/>
+      <w:lvlJc w:val="left"/>
+      <w:pPr>
+        <w:ind w:left="2880" w:hanging="360"/>
+      </w:pPr>
+      <w:rPr>
+        <w:rFonts w:ascii="Symbol" w:hAnsi="Symbol" w:hint="default"/>
+      </w:rPr>
+    </w:lvl>
+    <w:lvl w:ilvl="4" w:tplc="C7E2E560">
+      <w:start w:val="1"/>
+      <w:numFmt w:val="bullet"/>
+      <w:lvlText w:val="o"/>
+      <w:lvlJc w:val="left"/>
+      <w:pPr>
+        <w:ind w:left="3600" w:hanging="360"/>
+      </w:pPr>
+      <w:rPr>
+        <w:rFonts w:ascii="Courier New" w:hAnsi="Courier New" w:hint="default"/>
+      </w:rPr>
+    </w:lvl>
+    <w:lvl w:ilvl="5" w:tplc="3000DBBC">
+      <w:start w:val="1"/>
+      <w:numFmt w:val="bullet"/>
+      <w:lvlText w:val=""/>
+      <w:lvlJc w:val="left"/>
+      <w:pPr>
+        <w:ind w:left="4320" w:hanging="360"/>
+      </w:pPr>
+      <w:rPr>
+        <w:rFonts w:ascii="Wingdings" w:hAnsi="Wingdings" w:hint="default"/>
+      </w:rPr>
+    </w:lvl>
+    <w:lvl w:ilvl="6" w:tplc="5B8EB458">
+      <w:start w:val="1"/>
+      <w:numFmt w:val="bullet"/>
+      <w:lvlText w:val=""/>
+      <w:lvlJc w:val="left"/>
+      <w:pPr>
+        <w:ind w:left="5040" w:hanging="360"/>
+      </w:pPr>
+      <w:rPr>
+        <w:rFonts w:ascii="Symbol" w:hAnsi="Symbol" w:hint="default"/>
+      </w:rPr>
+    </w:lvl>
+    <w:lvl w:ilvl="7" w:tplc="0540A844">
+      <w:start w:val="1"/>
+      <w:numFmt w:val="bullet"/>
+      <w:lvlText w:val="o"/>
+      <w:lvlJc w:val="left"/>
+      <w:pPr>
+        <w:ind w:left="5760" w:hanging="360"/>
+      </w:pPr>
+      <w:rPr>
+        <w:rFonts w:ascii="Courier New" w:hAnsi="Courier New" w:hint="default"/>
+      </w:rPr>
+    </w:lvl>
+    <w:lvl w:ilvl="8" w:tplc="E990D428">
+      <w:start w:val="1"/>
+      <w:numFmt w:val="bullet"/>
+      <w:lvlText w:val=""/>
+      <w:lvlJc w:val="left"/>
+      <w:pPr>
+        <w:ind w:left="6480" w:hanging="360"/>
+      </w:pPr>
+      <w:rPr>
+        <w:rFonts w:ascii="Wingdings" w:hAnsi="Wingdings" w:hint="default"/>
+      </w:rPr>
+    </w:lvl>
+  </w:abstractNum>
+  <w:abstractNum w:abstractNumId="2" w15:restartNumberingAfterBreak="0">
+    <w:nsid w:val="67521191"/>
+    <w:multiLevelType w:val="hybridMultilevel"/>
+    <w:tmpl w:val="06F0A216"/>
+    <w:lvl w:ilvl="0" w:tplc="A2507B86">
+      <w:start w:val="1"/>
+      <w:numFmt w:val="bullet"/>
+      <w:lvlText w:val="-"/>
+      <w:lvlJc w:val="left"/>
+      <w:pPr>
+        <w:ind w:left="720" w:hanging="360"/>
+      </w:pPr>
+      <w:rPr>
+        <w:rFonts w:ascii="Aptos" w:hAnsi="Aptos" w:hint="default"/>
+      </w:rPr>
+    </w:lvl>
+    <w:lvl w:ilvl="1" w:tplc="63FAEBF4">
+      <w:start w:val="1"/>
+      <w:numFmt w:val="bullet"/>
+      <w:lvlText w:val="o"/>
+      <w:lvlJc w:val="left"/>
+      <w:pPr>
+        <w:ind w:left="1440" w:hanging="360"/>
+      </w:pPr>
+      <w:rPr>
+        <w:rFonts w:ascii="Courier New" w:hAnsi="Courier New" w:hint="default"/>
+      </w:rPr>
+    </w:lvl>
+    <w:lvl w:ilvl="2" w:tplc="AEEAB4BE">
+      <w:start w:val="1"/>
+      <w:numFmt w:val="bullet"/>
+      <w:lvlText w:val=""/>
+      <w:lvlJc w:val="left"/>
+      <w:pPr>
+        <w:ind w:left="2160" w:hanging="360"/>
+      </w:pPr>
+      <w:rPr>
+        <w:rFonts w:ascii="Wingdings" w:hAnsi="Wingdings" w:hint="default"/>
+      </w:rPr>
+    </w:lvl>
+    <w:lvl w:ilvl="3" w:tplc="799A8B5E">
+      <w:start w:val="1"/>
+      <w:numFmt w:val="bullet"/>
+      <w:lvlText w:val=""/>
+      <w:lvlJc w:val="left"/>
+      <w:pPr>
+        <w:ind w:left="2880" w:hanging="360"/>
+      </w:pPr>
+      <w:rPr>
+        <w:rFonts w:ascii="Symbol" w:hAnsi="Symbol" w:hint="default"/>
+      </w:rPr>
+    </w:lvl>
+    <w:lvl w:ilvl="4" w:tplc="22BCEDFE">
+      <w:start w:val="1"/>
+      <w:numFmt w:val="bullet"/>
+      <w:lvlText w:val="o"/>
+      <w:lvlJc w:val="left"/>
+      <w:pPr>
+        <w:ind w:left="3600" w:hanging="360"/>
+      </w:pPr>
+      <w:rPr>
+        <w:rFonts w:ascii="Courier New" w:hAnsi="Courier New" w:hint="default"/>
+      </w:rPr>
+    </w:lvl>
+    <w:lvl w:ilvl="5" w:tplc="DFFE9DDA">
+      <w:start w:val="1"/>
+      <w:numFmt w:val="bullet"/>
+      <w:lvlText w:val=""/>
+      <w:lvlJc w:val="left"/>
+      <w:pPr>
+        <w:ind w:left="4320" w:hanging="360"/>
+      </w:pPr>
+      <w:rPr>
+        <w:rFonts w:ascii="Wingdings" w:hAnsi="Wingdings" w:hint="default"/>
+      </w:rPr>
+    </w:lvl>
+    <w:lvl w:ilvl="6" w:tplc="4C4686E6">
+      <w:start w:val="1"/>
+      <w:numFmt w:val="bullet"/>
+      <w:lvlText w:val=""/>
+      <w:lvlJc w:val="left"/>
+      <w:pPr>
+        <w:ind w:left="5040" w:hanging="360"/>
+      </w:pPr>
+      <w:rPr>
+        <w:rFonts w:ascii="Symbol" w:hAnsi="Symbol" w:hint="default"/>
+      </w:rPr>
+    </w:lvl>
+    <w:lvl w:ilvl="7" w:tplc="8E4A2D66">
+      <w:start w:val="1"/>
+      <w:numFmt w:val="bullet"/>
+      <w:lvlText w:val="o"/>
+      <w:lvlJc w:val="left"/>
+      <w:pPr>
+        <w:ind w:left="5760" w:hanging="360"/>
+      </w:pPr>
+      <w:rPr>
+        <w:rFonts w:ascii="Courier New" w:hAnsi="Courier New" w:hint="default"/>
+      </w:rPr>
+    </w:lvl>
+    <w:lvl w:ilvl="8" w:tplc="FF843A40">
+      <w:start w:val="1"/>
+      <w:numFmt w:val="bullet"/>
+      <w:lvlText w:val=""/>
+      <w:lvlJc w:val="left"/>
+      <w:pPr>
+        <w:ind w:left="6480" w:hanging="360"/>
+      </w:pPr>
+      <w:rPr>
+        <w:rFonts w:ascii="Wingdings" w:hAnsi="Wingdings" w:hint="default"/>
+      </w:rPr>
+    </w:lvl>
+  </w:abstractNum>
+  <w:num w:numId="1" w16cid:durableId="1128620728">
+    <w:abstractNumId w:val="1"/>
+  </w:num>
+  <w:num w:numId="2" w16cid:durableId="1197817632">
+    <w:abstractNumId w:val="2"/>
+  </w:num>
+  <w:num w:numId="3" w16cid:durableId="1414398868">
     <w:abstractNumId w:val="0"/>
   </w:num>
 </w:numbering>

</xml_diff>

<commit_message>
Group report + testing
</commit_message>
<xml_diff>
--- a/Group Report.docx
+++ b/Group Report.docx
@@ -762,7 +762,23 @@
           <w:rFonts w:ascii="Adobe Gothic Std B" w:eastAsia="Adobe Gothic Std B" w:hAnsi="Adobe Gothic Std B" w:cstheme="minorHAnsi"/>
           <w:szCs w:val="14"/>
         </w:rPr>
-        <w:t xml:space="preserve">The system uses a list of dictionaries as its main data structure, where each dictionary is a single inventory item with keys for ID, name, price and quantity. This structure was chosen because it allows easy iteration through items, easy searching by ID or name and straightforward updating of values without needing complex data handling. The product ID is automatically generated based on the last item in the list, this makes sure that each item remains unique. For data storage, a JSON file format is used as it closely matches the in-memory data structure, is readable and is fully supported by Python’s built-in JSON module. This allows the inventory to be saved and reloaded without data loss while keeping the file easy to inspect or edit if needed. Additional validation and </w:t>
+        <w:t>The system uses a list of dictionaries as its main data structure, where each dictionary is a single inventory item with keys for ID, name, price and quantity. This structure was chosen because it allows easy iteration through items, easy searching by ID or name and straightforward updating of values without needing complex data handling. The product ID is automatically generated based on the last item in the </w:t>
+      </w:r>
+      <w:proofErr w:type="gramStart"/>
+      <w:r>
+        <w:rPr>
+          <w:rFonts w:ascii="Adobe Gothic Std B" w:eastAsia="Adobe Gothic Std B" w:hAnsi="Adobe Gothic Std B" w:cstheme="minorHAnsi"/>
+          <w:szCs w:val="14"/>
+        </w:rPr>
+        <w:t>list,</w:t>
+      </w:r>
+      <w:proofErr w:type="gramEnd"/>
+      <w:r>
+        <w:rPr>
+          <w:rFonts w:ascii="Adobe Gothic Std B" w:eastAsia="Adobe Gothic Std B" w:hAnsi="Adobe Gothic Std B" w:cstheme="minorHAnsi"/>
+          <w:szCs w:val="14"/>
+        </w:rPr>
+        <w:t xml:space="preserve"> this makes sure that each item remains unique. For data storage, a JSON file format is used as it closely matches the in-memory data structure, is readable and is fully supported by Python’s built-in JSON module. This allows the inventory to be saved and reloaded without data loss while keeping the file easy to inspect or edit if needed. Additional validation and </w:t>
       </w:r>
       <w:r>
         <w:rPr>
@@ -976,7 +992,7 @@
         <w:tc>
           <w:tcPr>
             <w:cnfStyle w:val="001000000000" w:firstRow="0" w:lastRow="0" w:firstColumn="1" w:lastColumn="0" w:oddVBand="0" w:evenVBand="0" w:oddHBand="0" w:evenHBand="0" w:firstRowFirstColumn="0" w:firstRowLastColumn="0" w:lastRowFirstColumn="0" w:lastRowLastColumn="0"/>
-            <w:tcW w:w="682" w:type="dxa"/>
+            <w:tcW w:w="672" w:type="dxa"/>
             <w:tcBorders>
               <w:top w:val="single" w:sz="8" w:space="0" w:color="156082"/>
               <w:left w:val="single" w:sz="8" w:space="0" w:color="156082"/>
@@ -1008,7 +1024,7 @@
         </w:tc>
         <w:tc>
           <w:tcPr>
-            <w:tcW w:w="911" w:type="dxa"/>
+            <w:tcW w:w="897" w:type="dxa"/>
             <w:tcBorders>
               <w:top w:val="single" w:sz="8" w:space="0" w:color="156082"/>
               <w:bottom w:val="single" w:sz="8" w:space="0" w:color="156082"/>
@@ -1042,7 +1058,7 @@
         </w:tc>
         <w:tc>
           <w:tcPr>
-            <w:tcW w:w="552" w:type="dxa"/>
+            <w:tcW w:w="704" w:type="dxa"/>
             <w:tcBorders>
               <w:top w:val="single" w:sz="8" w:space="0" w:color="156082"/>
               <w:bottom w:val="single" w:sz="8" w:space="0" w:color="156082"/>
@@ -1076,7 +1092,7 @@
         </w:tc>
         <w:tc>
           <w:tcPr>
-            <w:tcW w:w="786" w:type="dxa"/>
+            <w:tcW w:w="773" w:type="dxa"/>
             <w:tcBorders>
               <w:top w:val="single" w:sz="8" w:space="0" w:color="156082"/>
               <w:bottom w:val="single" w:sz="8" w:space="0" w:color="156082"/>
@@ -1110,7 +1126,7 @@
         </w:tc>
         <w:tc>
           <w:tcPr>
-            <w:tcW w:w="3669" w:type="dxa"/>
+            <w:tcW w:w="3596" w:type="dxa"/>
             <w:tcBorders>
               <w:top w:val="single" w:sz="8" w:space="0" w:color="156082"/>
               <w:bottom w:val="single" w:sz="8" w:space="0" w:color="156082"/>
@@ -1144,7 +1160,7 @@
         </w:tc>
         <w:tc>
           <w:tcPr>
-            <w:tcW w:w="744" w:type="dxa"/>
+            <w:tcW w:w="733" w:type="dxa"/>
             <w:tcBorders>
               <w:top w:val="single" w:sz="8" w:space="0" w:color="156082"/>
               <w:bottom w:val="single" w:sz="8" w:space="0" w:color="156082"/>
@@ -1178,7 +1194,7 @@
         </w:tc>
         <w:tc>
           <w:tcPr>
-            <w:tcW w:w="1662" w:type="dxa"/>
+            <w:tcW w:w="1631" w:type="dxa"/>
             <w:tcBorders>
               <w:top w:val="single" w:sz="8" w:space="0" w:color="156082"/>
               <w:bottom w:val="single" w:sz="8" w:space="0" w:color="156082"/>
@@ -1220,7 +1236,7 @@
         <w:tc>
           <w:tcPr>
             <w:cnfStyle w:val="001000000000" w:firstRow="0" w:lastRow="0" w:firstColumn="1" w:lastColumn="0" w:oddVBand="0" w:evenVBand="0" w:oddHBand="0" w:evenHBand="0" w:firstRowFirstColumn="0" w:firstRowLastColumn="0" w:lastRowFirstColumn="0" w:lastRowLastColumn="0"/>
-            <w:tcW w:w="682" w:type="dxa"/>
+            <w:tcW w:w="672" w:type="dxa"/>
             <w:tcBorders>
               <w:top w:val="single" w:sz="8" w:space="0" w:color="156082"/>
               <w:left w:val="single" w:sz="8" w:space="0" w:color="45B0E1"/>
@@ -1255,7 +1271,7 @@
         </w:tc>
         <w:tc>
           <w:tcPr>
-            <w:tcW w:w="911" w:type="dxa"/>
+            <w:tcW w:w="897" w:type="dxa"/>
             <w:tcBorders>
               <w:top w:val="single" w:sz="8" w:space="0" w:color="156082"/>
               <w:left w:val="single" w:sz="8" w:space="0" w:color="45B0E1"/>
@@ -1291,7 +1307,7 @@
         </w:tc>
         <w:tc>
           <w:tcPr>
-            <w:tcW w:w="552" w:type="dxa"/>
+            <w:tcW w:w="704" w:type="dxa"/>
             <w:tcBorders>
               <w:top w:val="single" w:sz="8" w:space="0" w:color="156082"/>
               <w:left w:val="single" w:sz="8" w:space="0" w:color="45B0E1"/>
@@ -1347,7 +1363,7 @@
         </w:tc>
         <w:tc>
           <w:tcPr>
-            <w:tcW w:w="786" w:type="dxa"/>
+            <w:tcW w:w="773" w:type="dxa"/>
             <w:tcBorders>
               <w:top w:val="single" w:sz="8" w:space="0" w:color="156082"/>
               <w:left w:val="single" w:sz="8" w:space="0" w:color="45B0E1"/>
@@ -1383,7 +1399,7 @@
         </w:tc>
         <w:tc>
           <w:tcPr>
-            <w:tcW w:w="3669" w:type="dxa"/>
+            <w:tcW w:w="3596" w:type="dxa"/>
             <w:tcBorders>
               <w:top w:val="single" w:sz="8" w:space="0" w:color="156082"/>
               <w:left w:val="single" w:sz="8" w:space="0" w:color="45B0E1"/>
@@ -1419,7 +1435,7 @@
         </w:tc>
         <w:tc>
           <w:tcPr>
-            <w:tcW w:w="744" w:type="dxa"/>
+            <w:tcW w:w="733" w:type="dxa"/>
             <w:tcBorders>
               <w:top w:val="single" w:sz="8" w:space="0" w:color="156082"/>
               <w:left w:val="single" w:sz="8" w:space="0" w:color="45B0E1"/>
@@ -1455,7 +1471,7 @@
         </w:tc>
         <w:tc>
           <w:tcPr>
-            <w:tcW w:w="1662" w:type="dxa"/>
+            <w:tcW w:w="1631" w:type="dxa"/>
             <w:tcBorders>
               <w:top w:val="single" w:sz="8" w:space="0" w:color="156082"/>
               <w:left w:val="single" w:sz="8" w:space="0" w:color="45B0E1"/>
@@ -1497,39 +1513,57 @@
         <w:tc>
           <w:tcPr>
             <w:cnfStyle w:val="001000000000" w:firstRow="0" w:lastRow="0" w:firstColumn="1" w:lastColumn="0" w:oddVBand="0" w:evenVBand="0" w:oddHBand="0" w:evenHBand="0" w:firstRowFirstColumn="0" w:firstRowLastColumn="0" w:lastRowFirstColumn="0" w:lastRowLastColumn="0"/>
-            <w:tcW w:w="682" w:type="dxa"/>
-            <w:tcBorders>
-              <w:top w:val="single" w:sz="8" w:space="0" w:color="45B0E1"/>
-              <w:left w:val="single" w:sz="8" w:space="0" w:color="45B0E1"/>
-              <w:bottom w:val="single" w:sz="8" w:space="0" w:color="45B0E1"/>
-              <w:right w:val="single" w:sz="8" w:space="0" w:color="45B0E1"/>
-            </w:tcBorders>
-            <w:tcMar>
-              <w:left w:w="108" w:type="dxa"/>
-              <w:right w:w="108" w:type="dxa"/>
-            </w:tcMar>
-          </w:tcPr>
-          <w:p>
-            <w:pPr>
-              <w:rPr>
-                <w:rFonts w:ascii="Aptos" w:eastAsia="Aptos" w:hAnsi="Aptos" w:cs="Aptos"/>
-                <w:sz w:val="12"/>
-                <w:szCs w:val="12"/>
-              </w:rPr>
-            </w:pPr>
-            <w:r>
-              <w:rPr>
-                <w:rFonts w:ascii="Aptos" w:eastAsia="Aptos" w:hAnsi="Aptos" w:cs="Aptos"/>
-                <w:sz w:val="12"/>
-                <w:szCs w:val="12"/>
-              </w:rPr>
-              <w:t>Testing add item function</w:t>
-            </w:r>
-          </w:p>
-        </w:tc>
-        <w:tc>
-          <w:tcPr>
-            <w:tcW w:w="911" w:type="dxa"/>
+            <w:tcW w:w="672" w:type="dxa"/>
+            <w:tcBorders>
+              <w:top w:val="single" w:sz="8" w:space="0" w:color="45B0E1"/>
+              <w:left w:val="single" w:sz="8" w:space="0" w:color="45B0E1"/>
+              <w:bottom w:val="single" w:sz="8" w:space="0" w:color="45B0E1"/>
+              <w:right w:val="single" w:sz="8" w:space="0" w:color="45B0E1"/>
+            </w:tcBorders>
+            <w:tcMar>
+              <w:left w:w="108" w:type="dxa"/>
+              <w:right w:w="108" w:type="dxa"/>
+            </w:tcMar>
+          </w:tcPr>
+          <w:p>
+            <w:pPr>
+              <w:rPr>
+                <w:rFonts w:ascii="Aptos" w:eastAsia="Aptos" w:hAnsi="Aptos" w:cs="Aptos"/>
+                <w:sz w:val="12"/>
+                <w:szCs w:val="12"/>
+              </w:rPr>
+            </w:pPr>
+            <w:r>
+              <w:rPr>
+                <w:rFonts w:ascii="Aptos" w:eastAsia="Aptos" w:hAnsi="Aptos" w:cs="Aptos"/>
+                <w:sz w:val="12"/>
+                <w:szCs w:val="12"/>
+              </w:rPr>
+              <w:t xml:space="preserve">Testing </w:t>
+            </w:r>
+            <w:proofErr w:type="gramStart"/>
+            <w:r>
+              <w:rPr>
+                <w:rFonts w:ascii="Aptos" w:eastAsia="Aptos" w:hAnsi="Aptos" w:cs="Aptos"/>
+                <w:sz w:val="12"/>
+                <w:szCs w:val="12"/>
+              </w:rPr>
+              <w:t>add</w:t>
+            </w:r>
+            <w:proofErr w:type="gramEnd"/>
+            <w:r>
+              <w:rPr>
+                <w:rFonts w:ascii="Aptos" w:eastAsia="Aptos" w:hAnsi="Aptos" w:cs="Aptos"/>
+                <w:sz w:val="12"/>
+                <w:szCs w:val="12"/>
+              </w:rPr>
+              <w:t xml:space="preserve"> item function</w:t>
+            </w:r>
+          </w:p>
+        </w:tc>
+        <w:tc>
+          <w:tcPr>
+            <w:tcW w:w="897" w:type="dxa"/>
             <w:tcBorders>
               <w:top w:val="single" w:sz="8" w:space="0" w:color="45B0E1"/>
               <w:left w:val="single" w:sz="8" w:space="0" w:color="45B0E1"/>
@@ -1562,7 +1596,7 @@
         </w:tc>
         <w:tc>
           <w:tcPr>
-            <w:tcW w:w="552" w:type="dxa"/>
+            <w:tcW w:w="704" w:type="dxa"/>
             <w:tcBorders>
               <w:top w:val="single" w:sz="8" w:space="0" w:color="45B0E1"/>
               <w:left w:val="single" w:sz="8" w:space="0" w:color="45B0E1"/>
@@ -1613,7 +1647,7 @@
         </w:tc>
         <w:tc>
           <w:tcPr>
-            <w:tcW w:w="786" w:type="dxa"/>
+            <w:tcW w:w="773" w:type="dxa"/>
             <w:tcBorders>
               <w:top w:val="single" w:sz="8" w:space="0" w:color="45B0E1"/>
               <w:left w:val="single" w:sz="8" w:space="0" w:color="45B0E1"/>
@@ -1646,7 +1680,7 @@
         </w:tc>
         <w:tc>
           <w:tcPr>
-            <w:tcW w:w="3669" w:type="dxa"/>
+            <w:tcW w:w="3596" w:type="dxa"/>
             <w:tcBorders>
               <w:top w:val="single" w:sz="8" w:space="0" w:color="45B0E1"/>
               <w:left w:val="single" w:sz="8" w:space="0" w:color="45B0E1"/>
@@ -1679,7 +1713,7 @@
         </w:tc>
         <w:tc>
           <w:tcPr>
-            <w:tcW w:w="744" w:type="dxa"/>
+            <w:tcW w:w="733" w:type="dxa"/>
             <w:tcBorders>
               <w:top w:val="single" w:sz="8" w:space="0" w:color="45B0E1"/>
               <w:left w:val="single" w:sz="8" w:space="0" w:color="45B0E1"/>
@@ -1712,7 +1746,7 @@
         </w:tc>
         <w:tc>
           <w:tcPr>
-            <w:tcW w:w="1662" w:type="dxa"/>
+            <w:tcW w:w="1631" w:type="dxa"/>
             <w:tcBorders>
               <w:top w:val="single" w:sz="8" w:space="0" w:color="45B0E1"/>
               <w:left w:val="single" w:sz="8" w:space="0" w:color="45B0E1"/>
@@ -1752,7 +1786,7 @@
         <w:tc>
           <w:tcPr>
             <w:cnfStyle w:val="001000000000" w:firstRow="0" w:lastRow="0" w:firstColumn="1" w:lastColumn="0" w:oddVBand="0" w:evenVBand="0" w:oddHBand="0" w:evenHBand="0" w:firstRowFirstColumn="0" w:firstRowLastColumn="0" w:lastRowFirstColumn="0" w:lastRowLastColumn="0"/>
-            <w:tcW w:w="682" w:type="dxa"/>
+            <w:tcW w:w="672" w:type="dxa"/>
             <w:tcBorders>
               <w:top w:val="single" w:sz="8" w:space="0" w:color="45B0E1"/>
               <w:left w:val="single" w:sz="8" w:space="0" w:color="45B0E1"/>
@@ -1787,7 +1821,7 @@
         </w:tc>
         <w:tc>
           <w:tcPr>
-            <w:tcW w:w="911" w:type="dxa"/>
+            <w:tcW w:w="897" w:type="dxa"/>
             <w:tcBorders>
               <w:top w:val="single" w:sz="8" w:space="0" w:color="45B0E1"/>
               <w:left w:val="single" w:sz="8" w:space="0" w:color="45B0E1"/>
@@ -1823,7 +1857,7 @@
         </w:tc>
         <w:tc>
           <w:tcPr>
-            <w:tcW w:w="552" w:type="dxa"/>
+            <w:tcW w:w="704" w:type="dxa"/>
             <w:tcBorders>
               <w:top w:val="single" w:sz="8" w:space="0" w:color="45B0E1"/>
               <w:left w:val="single" w:sz="8" w:space="0" w:color="45B0E1"/>
@@ -1859,7 +1893,7 @@
         </w:tc>
         <w:tc>
           <w:tcPr>
-            <w:tcW w:w="786" w:type="dxa"/>
+            <w:tcW w:w="773" w:type="dxa"/>
             <w:tcBorders>
               <w:top w:val="single" w:sz="8" w:space="0" w:color="45B0E1"/>
               <w:left w:val="single" w:sz="8" w:space="0" w:color="45B0E1"/>
@@ -1915,7 +1949,7 @@
         </w:tc>
         <w:tc>
           <w:tcPr>
-            <w:tcW w:w="3669" w:type="dxa"/>
+            <w:tcW w:w="3596" w:type="dxa"/>
             <w:tcBorders>
               <w:top w:val="single" w:sz="8" w:space="0" w:color="45B0E1"/>
               <w:left w:val="single" w:sz="8" w:space="0" w:color="45B0E1"/>
@@ -2008,7 +2042,7 @@
         </w:tc>
         <w:tc>
           <w:tcPr>
-            <w:tcW w:w="744" w:type="dxa"/>
+            <w:tcW w:w="733" w:type="dxa"/>
             <w:tcBorders>
               <w:top w:val="single" w:sz="8" w:space="0" w:color="45B0E1"/>
               <w:left w:val="single" w:sz="8" w:space="0" w:color="45B0E1"/>
@@ -2044,7 +2078,7 @@
         </w:tc>
         <w:tc>
           <w:tcPr>
-            <w:tcW w:w="1662" w:type="dxa"/>
+            <w:tcW w:w="1631" w:type="dxa"/>
             <w:tcBorders>
               <w:top w:val="single" w:sz="8" w:space="0" w:color="45B0E1"/>
               <w:left w:val="single" w:sz="8" w:space="0" w:color="45B0E1"/>
@@ -2163,7 +2197,7 @@
         <w:tc>
           <w:tcPr>
             <w:cnfStyle w:val="001000000000" w:firstRow="0" w:lastRow="0" w:firstColumn="1" w:lastColumn="0" w:oddVBand="0" w:evenVBand="0" w:oddHBand="0" w:evenHBand="0" w:firstRowFirstColumn="0" w:firstRowLastColumn="0" w:lastRowFirstColumn="0" w:lastRowLastColumn="0"/>
-            <w:tcW w:w="682" w:type="dxa"/>
+            <w:tcW w:w="672" w:type="dxa"/>
             <w:tcBorders>
               <w:top w:val="single" w:sz="8" w:space="0" w:color="45B0E1"/>
               <w:left w:val="single" w:sz="8" w:space="0" w:color="45B0E1"/>
@@ -2195,7 +2229,7 @@
         </w:tc>
         <w:tc>
           <w:tcPr>
-            <w:tcW w:w="911" w:type="dxa"/>
+            <w:tcW w:w="897" w:type="dxa"/>
             <w:tcBorders>
               <w:top w:val="single" w:sz="8" w:space="0" w:color="45B0E1"/>
               <w:left w:val="single" w:sz="8" w:space="0" w:color="45B0E1"/>
@@ -2228,7 +2262,7 @@
         </w:tc>
         <w:tc>
           <w:tcPr>
-            <w:tcW w:w="552" w:type="dxa"/>
+            <w:tcW w:w="704" w:type="dxa"/>
             <w:tcBorders>
               <w:top w:val="single" w:sz="8" w:space="0" w:color="45B0E1"/>
               <w:left w:val="single" w:sz="8" w:space="0" w:color="45B0E1"/>
@@ -2261,7 +2295,7 @@
         </w:tc>
         <w:tc>
           <w:tcPr>
-            <w:tcW w:w="786" w:type="dxa"/>
+            <w:tcW w:w="773" w:type="dxa"/>
             <w:tcBorders>
               <w:top w:val="single" w:sz="8" w:space="0" w:color="45B0E1"/>
               <w:left w:val="single" w:sz="8" w:space="0" w:color="45B0E1"/>
@@ -2312,7 +2346,7 @@
         </w:tc>
         <w:tc>
           <w:tcPr>
-            <w:tcW w:w="3669" w:type="dxa"/>
+            <w:tcW w:w="3596" w:type="dxa"/>
             <w:tcBorders>
               <w:top w:val="single" w:sz="8" w:space="0" w:color="45B0E1"/>
               <w:left w:val="single" w:sz="8" w:space="0" w:color="45B0E1"/>
@@ -2345,7 +2379,7 @@
         </w:tc>
         <w:tc>
           <w:tcPr>
-            <w:tcW w:w="744" w:type="dxa"/>
+            <w:tcW w:w="733" w:type="dxa"/>
             <w:tcBorders>
               <w:top w:val="single" w:sz="8" w:space="0" w:color="45B0E1"/>
               <w:left w:val="single" w:sz="8" w:space="0" w:color="45B0E1"/>
@@ -2378,7 +2412,7 @@
         </w:tc>
         <w:tc>
           <w:tcPr>
-            <w:tcW w:w="1662" w:type="dxa"/>
+            <w:tcW w:w="1631" w:type="dxa"/>
             <w:tcBorders>
               <w:top w:val="single" w:sz="8" w:space="0" w:color="45B0E1"/>
               <w:left w:val="single" w:sz="8" w:space="0" w:color="45B0E1"/>
@@ -2418,7 +2452,7 @@
         <w:tc>
           <w:tcPr>
             <w:cnfStyle w:val="001000000000" w:firstRow="0" w:lastRow="0" w:firstColumn="1" w:lastColumn="0" w:oddVBand="0" w:evenVBand="0" w:oddHBand="0" w:evenHBand="0" w:firstRowFirstColumn="0" w:firstRowLastColumn="0" w:lastRowFirstColumn="0" w:lastRowLastColumn="0"/>
-            <w:tcW w:w="682" w:type="dxa"/>
+            <w:tcW w:w="672" w:type="dxa"/>
             <w:tcBorders>
               <w:top w:val="single" w:sz="8" w:space="0" w:color="45B0E1"/>
               <w:left w:val="single" w:sz="8" w:space="0" w:color="45B0E1"/>
@@ -2464,7 +2498,7 @@
         </w:tc>
         <w:tc>
           <w:tcPr>
-            <w:tcW w:w="911" w:type="dxa"/>
+            <w:tcW w:w="897" w:type="dxa"/>
             <w:tcBorders>
               <w:top w:val="single" w:sz="8" w:space="0" w:color="45B0E1"/>
               <w:left w:val="single" w:sz="8" w:space="0" w:color="45B0E1"/>
@@ -2500,7 +2534,7 @@
         </w:tc>
         <w:tc>
           <w:tcPr>
-            <w:tcW w:w="552" w:type="dxa"/>
+            <w:tcW w:w="704" w:type="dxa"/>
             <w:tcBorders>
               <w:top w:val="single" w:sz="8" w:space="0" w:color="45B0E1"/>
               <w:left w:val="single" w:sz="8" w:space="0" w:color="45B0E1"/>
@@ -2536,7 +2570,7 @@
         </w:tc>
         <w:tc>
           <w:tcPr>
-            <w:tcW w:w="786" w:type="dxa"/>
+            <w:tcW w:w="773" w:type="dxa"/>
             <w:tcBorders>
               <w:top w:val="single" w:sz="8" w:space="0" w:color="45B0E1"/>
               <w:left w:val="single" w:sz="8" w:space="0" w:color="45B0E1"/>
@@ -2592,7 +2626,7 @@
         </w:tc>
         <w:tc>
           <w:tcPr>
-            <w:tcW w:w="3669" w:type="dxa"/>
+            <w:tcW w:w="3596" w:type="dxa"/>
             <w:tcBorders>
               <w:top w:val="single" w:sz="8" w:space="0" w:color="45B0E1"/>
               <w:left w:val="single" w:sz="8" w:space="0" w:color="45B0E1"/>
@@ -2628,7 +2662,7 @@
         </w:tc>
         <w:tc>
           <w:tcPr>
-            <w:tcW w:w="744" w:type="dxa"/>
+            <w:tcW w:w="733" w:type="dxa"/>
             <w:tcBorders>
               <w:top w:val="single" w:sz="8" w:space="0" w:color="45B0E1"/>
               <w:left w:val="single" w:sz="8" w:space="0" w:color="45B0E1"/>
@@ -2664,7 +2698,7 @@
         </w:tc>
         <w:tc>
           <w:tcPr>
-            <w:tcW w:w="1662" w:type="dxa"/>
+            <w:tcW w:w="1631" w:type="dxa"/>
             <w:tcBorders>
               <w:top w:val="single" w:sz="8" w:space="0" w:color="45B0E1"/>
               <w:left w:val="single" w:sz="8" w:space="0" w:color="45B0E1"/>
@@ -2823,7 +2857,7 @@
         <w:tc>
           <w:tcPr>
             <w:cnfStyle w:val="001000000000" w:firstRow="0" w:lastRow="0" w:firstColumn="1" w:lastColumn="0" w:oddVBand="0" w:evenVBand="0" w:oddHBand="0" w:evenHBand="0" w:firstRowFirstColumn="0" w:firstRowLastColumn="0" w:lastRowFirstColumn="0" w:lastRowLastColumn="0"/>
-            <w:tcW w:w="682" w:type="dxa"/>
+            <w:tcW w:w="672" w:type="dxa"/>
             <w:tcBorders>
               <w:top w:val="single" w:sz="8" w:space="0" w:color="45B0E1"/>
               <w:left w:val="single" w:sz="8" w:space="0" w:color="45B0E1"/>
@@ -2865,7 +2899,7 @@
         </w:tc>
         <w:tc>
           <w:tcPr>
-            <w:tcW w:w="911" w:type="dxa"/>
+            <w:tcW w:w="897" w:type="dxa"/>
             <w:tcBorders>
               <w:top w:val="single" w:sz="8" w:space="0" w:color="45B0E1"/>
               <w:left w:val="single" w:sz="8" w:space="0" w:color="45B0E1"/>
@@ -2898,7 +2932,7 @@
         </w:tc>
         <w:tc>
           <w:tcPr>
-            <w:tcW w:w="552" w:type="dxa"/>
+            <w:tcW w:w="704" w:type="dxa"/>
             <w:tcBorders>
               <w:top w:val="single" w:sz="8" w:space="0" w:color="45B0E1"/>
               <w:left w:val="single" w:sz="8" w:space="0" w:color="45B0E1"/>
@@ -2931,7 +2965,7 @@
         </w:tc>
         <w:tc>
           <w:tcPr>
-            <w:tcW w:w="786" w:type="dxa"/>
+            <w:tcW w:w="773" w:type="dxa"/>
             <w:tcBorders>
               <w:top w:val="single" w:sz="8" w:space="0" w:color="45B0E1"/>
               <w:left w:val="single" w:sz="8" w:space="0" w:color="45B0E1"/>
@@ -2982,7 +3016,7 @@
         </w:tc>
         <w:tc>
           <w:tcPr>
-            <w:tcW w:w="3669" w:type="dxa"/>
+            <w:tcW w:w="3596" w:type="dxa"/>
             <w:tcBorders>
               <w:top w:val="single" w:sz="8" w:space="0" w:color="45B0E1"/>
               <w:left w:val="single" w:sz="8" w:space="0" w:color="45B0E1"/>
@@ -3015,7 +3049,7 @@
         </w:tc>
         <w:tc>
           <w:tcPr>
-            <w:tcW w:w="744" w:type="dxa"/>
+            <w:tcW w:w="733" w:type="dxa"/>
             <w:tcBorders>
               <w:top w:val="single" w:sz="8" w:space="0" w:color="45B0E1"/>
               <w:left w:val="single" w:sz="8" w:space="0" w:color="45B0E1"/>
@@ -3048,7 +3082,7 @@
         </w:tc>
         <w:tc>
           <w:tcPr>
-            <w:tcW w:w="1662" w:type="dxa"/>
+            <w:tcW w:w="1631" w:type="dxa"/>
             <w:tcBorders>
               <w:top w:val="single" w:sz="8" w:space="0" w:color="45B0E1"/>
               <w:left w:val="single" w:sz="8" w:space="0" w:color="45B0E1"/>
@@ -3088,7 +3122,7 @@
         <w:tc>
           <w:tcPr>
             <w:cnfStyle w:val="001000000000" w:firstRow="0" w:lastRow="0" w:firstColumn="1" w:lastColumn="0" w:oddVBand="0" w:evenVBand="0" w:oddHBand="0" w:evenHBand="0" w:firstRowFirstColumn="0" w:firstRowLastColumn="0" w:lastRowFirstColumn="0" w:lastRowLastColumn="0"/>
-            <w:tcW w:w="682" w:type="dxa"/>
+            <w:tcW w:w="672" w:type="dxa"/>
             <w:tcBorders>
               <w:top w:val="single" w:sz="8" w:space="0" w:color="45B0E1"/>
               <w:left w:val="single" w:sz="8" w:space="0" w:color="45B0E1"/>
@@ -3123,7 +3157,7 @@
         </w:tc>
         <w:tc>
           <w:tcPr>
-            <w:tcW w:w="911" w:type="dxa"/>
+            <w:tcW w:w="897" w:type="dxa"/>
             <w:tcBorders>
               <w:top w:val="single" w:sz="8" w:space="0" w:color="45B0E1"/>
               <w:left w:val="single" w:sz="8" w:space="0" w:color="45B0E1"/>
@@ -3159,7 +3193,7 @@
         </w:tc>
         <w:tc>
           <w:tcPr>
-            <w:tcW w:w="552" w:type="dxa"/>
+            <w:tcW w:w="704" w:type="dxa"/>
             <w:tcBorders>
               <w:top w:val="single" w:sz="8" w:space="0" w:color="45B0E1"/>
               <w:left w:val="single" w:sz="8" w:space="0" w:color="45B0E1"/>
@@ -3195,7 +3229,7 @@
         </w:tc>
         <w:tc>
           <w:tcPr>
-            <w:tcW w:w="786" w:type="dxa"/>
+            <w:tcW w:w="773" w:type="dxa"/>
             <w:tcBorders>
               <w:top w:val="single" w:sz="8" w:space="0" w:color="45B0E1"/>
               <w:left w:val="single" w:sz="8" w:space="0" w:color="45B0E1"/>
@@ -3231,7 +3265,7 @@
         </w:tc>
         <w:tc>
           <w:tcPr>
-            <w:tcW w:w="3669" w:type="dxa"/>
+            <w:tcW w:w="3596" w:type="dxa"/>
             <w:tcBorders>
               <w:top w:val="single" w:sz="8" w:space="0" w:color="45B0E1"/>
               <w:left w:val="single" w:sz="8" w:space="0" w:color="45B0E1"/>
@@ -3287,7 +3321,7 @@
         </w:tc>
         <w:tc>
           <w:tcPr>
-            <w:tcW w:w="744" w:type="dxa"/>
+            <w:tcW w:w="733" w:type="dxa"/>
             <w:tcBorders>
               <w:top w:val="single" w:sz="8" w:space="0" w:color="45B0E1"/>
               <w:left w:val="single" w:sz="8" w:space="0" w:color="45B0E1"/>
@@ -3323,7 +3357,7 @@
         </w:tc>
         <w:tc>
           <w:tcPr>
-            <w:tcW w:w="1662" w:type="dxa"/>
+            <w:tcW w:w="1631" w:type="dxa"/>
             <w:tcBorders>
               <w:top w:val="single" w:sz="8" w:space="0" w:color="45B0E1"/>
               <w:left w:val="single" w:sz="8" w:space="0" w:color="45B0E1"/>
@@ -3365,7 +3399,7 @@
         <w:tc>
           <w:tcPr>
             <w:cnfStyle w:val="001000000000" w:firstRow="0" w:lastRow="0" w:firstColumn="1" w:lastColumn="0" w:oddVBand="0" w:evenVBand="0" w:oddHBand="0" w:evenHBand="0" w:firstRowFirstColumn="0" w:firstRowLastColumn="0" w:lastRowFirstColumn="0" w:lastRowLastColumn="0"/>
-            <w:tcW w:w="682" w:type="dxa"/>
+            <w:tcW w:w="672" w:type="dxa"/>
             <w:tcBorders>
               <w:top w:val="single" w:sz="8" w:space="0" w:color="45B0E1"/>
               <w:left w:val="single" w:sz="8" w:space="0" w:color="45B0E1"/>
@@ -3398,7 +3432,7 @@
         </w:tc>
         <w:tc>
           <w:tcPr>
-            <w:tcW w:w="911" w:type="dxa"/>
+            <w:tcW w:w="897" w:type="dxa"/>
             <w:tcBorders>
               <w:top w:val="single" w:sz="8" w:space="0" w:color="45B0E1"/>
               <w:left w:val="single" w:sz="8" w:space="0" w:color="45B0E1"/>
@@ -3431,7 +3465,7 @@
         </w:tc>
         <w:tc>
           <w:tcPr>
-            <w:tcW w:w="552" w:type="dxa"/>
+            <w:tcW w:w="704" w:type="dxa"/>
             <w:tcBorders>
               <w:top w:val="single" w:sz="8" w:space="0" w:color="45B0E1"/>
               <w:left w:val="single" w:sz="8" w:space="0" w:color="45B0E1"/>
@@ -3464,7 +3498,7 @@
         </w:tc>
         <w:tc>
           <w:tcPr>
-            <w:tcW w:w="786" w:type="dxa"/>
+            <w:tcW w:w="773" w:type="dxa"/>
             <w:tcBorders>
               <w:top w:val="single" w:sz="8" w:space="0" w:color="45B0E1"/>
               <w:left w:val="single" w:sz="8" w:space="0" w:color="45B0E1"/>
@@ -3497,7 +3531,7 @@
         </w:tc>
         <w:tc>
           <w:tcPr>
-            <w:tcW w:w="3669" w:type="dxa"/>
+            <w:tcW w:w="3596" w:type="dxa"/>
             <w:tcBorders>
               <w:top w:val="single" w:sz="8" w:space="0" w:color="45B0E1"/>
               <w:left w:val="single" w:sz="8" w:space="0" w:color="45B0E1"/>
@@ -3548,7 +3582,7 @@
         </w:tc>
         <w:tc>
           <w:tcPr>
-            <w:tcW w:w="744" w:type="dxa"/>
+            <w:tcW w:w="733" w:type="dxa"/>
             <w:tcBorders>
               <w:top w:val="single" w:sz="8" w:space="0" w:color="45B0E1"/>
               <w:left w:val="single" w:sz="8" w:space="0" w:color="45B0E1"/>
@@ -3581,7 +3615,7 @@
         </w:tc>
         <w:tc>
           <w:tcPr>
-            <w:tcW w:w="1662" w:type="dxa"/>
+            <w:tcW w:w="1631" w:type="dxa"/>
             <w:tcBorders>
               <w:top w:val="single" w:sz="8" w:space="0" w:color="45B0E1"/>
               <w:left w:val="single" w:sz="8" w:space="0" w:color="45B0E1"/>
@@ -3621,7 +3655,7 @@
         <w:tc>
           <w:tcPr>
             <w:cnfStyle w:val="001000000000" w:firstRow="0" w:lastRow="0" w:firstColumn="1" w:lastColumn="0" w:oddVBand="0" w:evenVBand="0" w:oddHBand="0" w:evenHBand="0" w:firstRowFirstColumn="0" w:firstRowLastColumn="0" w:lastRowFirstColumn="0" w:lastRowLastColumn="0"/>
-            <w:tcW w:w="682" w:type="dxa"/>
+            <w:tcW w:w="672" w:type="dxa"/>
             <w:tcBorders>
               <w:top w:val="single" w:sz="8" w:space="0" w:color="45B0E1"/>
               <w:left w:val="single" w:sz="8" w:space="0" w:color="45B0E1"/>
@@ -3656,7 +3690,7 @@
         </w:tc>
         <w:tc>
           <w:tcPr>
-            <w:tcW w:w="911" w:type="dxa"/>
+            <w:tcW w:w="897" w:type="dxa"/>
             <w:tcBorders>
               <w:top w:val="single" w:sz="8" w:space="0" w:color="45B0E1"/>
               <w:left w:val="single" w:sz="8" w:space="0" w:color="45B0E1"/>
@@ -3692,7 +3726,7 @@
         </w:tc>
         <w:tc>
           <w:tcPr>
-            <w:tcW w:w="552" w:type="dxa"/>
+            <w:tcW w:w="704" w:type="dxa"/>
             <w:tcBorders>
               <w:top w:val="single" w:sz="8" w:space="0" w:color="45B0E1"/>
               <w:left w:val="single" w:sz="8" w:space="0" w:color="45B0E1"/>
@@ -3728,7 +3762,7 @@
         </w:tc>
         <w:tc>
           <w:tcPr>
-            <w:tcW w:w="786" w:type="dxa"/>
+            <w:tcW w:w="773" w:type="dxa"/>
             <w:tcBorders>
               <w:top w:val="single" w:sz="8" w:space="0" w:color="45B0E1"/>
               <w:left w:val="single" w:sz="8" w:space="0" w:color="45B0E1"/>
@@ -3764,7 +3798,7 @@
         </w:tc>
         <w:tc>
           <w:tcPr>
-            <w:tcW w:w="3669" w:type="dxa"/>
+            <w:tcW w:w="3596" w:type="dxa"/>
             <w:tcBorders>
               <w:top w:val="single" w:sz="8" w:space="0" w:color="45B0E1"/>
               <w:left w:val="single" w:sz="8" w:space="0" w:color="45B0E1"/>
@@ -3800,7 +3834,7 @@
         </w:tc>
         <w:tc>
           <w:tcPr>
-            <w:tcW w:w="744" w:type="dxa"/>
+            <w:tcW w:w="733" w:type="dxa"/>
             <w:tcBorders>
               <w:top w:val="single" w:sz="8" w:space="0" w:color="45B0E1"/>
               <w:left w:val="single" w:sz="8" w:space="0" w:color="45B0E1"/>
@@ -3836,7 +3870,7 @@
         </w:tc>
         <w:tc>
           <w:tcPr>
-            <w:tcW w:w="1662" w:type="dxa"/>
+            <w:tcW w:w="1631" w:type="dxa"/>
             <w:tcBorders>
               <w:top w:val="single" w:sz="8" w:space="0" w:color="45B0E1"/>
               <w:left w:val="single" w:sz="8" w:space="0" w:color="45B0E1"/>
@@ -3878,7 +3912,7 @@
         <w:tc>
           <w:tcPr>
             <w:cnfStyle w:val="001000000000" w:firstRow="0" w:lastRow="0" w:firstColumn="1" w:lastColumn="0" w:oddVBand="0" w:evenVBand="0" w:oddHBand="0" w:evenHBand="0" w:firstRowFirstColumn="0" w:firstRowLastColumn="0" w:lastRowFirstColumn="0" w:lastRowLastColumn="0"/>
-            <w:tcW w:w="682" w:type="dxa"/>
+            <w:tcW w:w="672" w:type="dxa"/>
             <w:tcBorders>
               <w:top w:val="single" w:sz="8" w:space="0" w:color="45B0E1"/>
               <w:left w:val="single" w:sz="8" w:space="0" w:color="45B0E1"/>
@@ -3910,7 +3944,7 @@
         </w:tc>
         <w:tc>
           <w:tcPr>
-            <w:tcW w:w="911" w:type="dxa"/>
+            <w:tcW w:w="897" w:type="dxa"/>
             <w:tcBorders>
               <w:top w:val="single" w:sz="8" w:space="0" w:color="45B0E1"/>
               <w:left w:val="single" w:sz="8" w:space="0" w:color="45B0E1"/>
@@ -3943,7 +3977,7 @@
         </w:tc>
         <w:tc>
           <w:tcPr>
-            <w:tcW w:w="552" w:type="dxa"/>
+            <w:tcW w:w="704" w:type="dxa"/>
             <w:tcBorders>
               <w:top w:val="single" w:sz="8" w:space="0" w:color="45B0E1"/>
               <w:left w:val="single" w:sz="8" w:space="0" w:color="45B0E1"/>
@@ -3976,7 +4010,7 @@
         </w:tc>
         <w:tc>
           <w:tcPr>
-            <w:tcW w:w="786" w:type="dxa"/>
+            <w:tcW w:w="773" w:type="dxa"/>
             <w:tcBorders>
               <w:top w:val="single" w:sz="8" w:space="0" w:color="45B0E1"/>
               <w:left w:val="single" w:sz="8" w:space="0" w:color="45B0E1"/>
@@ -4009,7 +4043,7 @@
         </w:tc>
         <w:tc>
           <w:tcPr>
-            <w:tcW w:w="3669" w:type="dxa"/>
+            <w:tcW w:w="3596" w:type="dxa"/>
             <w:tcBorders>
               <w:top w:val="single" w:sz="8" w:space="0" w:color="45B0E1"/>
               <w:left w:val="single" w:sz="8" w:space="0" w:color="45B0E1"/>
@@ -4042,7 +4076,7 @@
         </w:tc>
         <w:tc>
           <w:tcPr>
-            <w:tcW w:w="744" w:type="dxa"/>
+            <w:tcW w:w="733" w:type="dxa"/>
             <w:tcBorders>
               <w:top w:val="single" w:sz="8" w:space="0" w:color="45B0E1"/>
               <w:left w:val="single" w:sz="8" w:space="0" w:color="45B0E1"/>
@@ -4075,7 +4109,7 @@
         </w:tc>
         <w:tc>
           <w:tcPr>
-            <w:tcW w:w="1662" w:type="dxa"/>
+            <w:tcW w:w="1631" w:type="dxa"/>
             <w:tcBorders>
               <w:top w:val="single" w:sz="8" w:space="0" w:color="45B0E1"/>
               <w:left w:val="single" w:sz="8" w:space="0" w:color="45B0E1"/>
@@ -4115,7 +4149,7 @@
         <w:tc>
           <w:tcPr>
             <w:cnfStyle w:val="001000000000" w:firstRow="0" w:lastRow="0" w:firstColumn="1" w:lastColumn="0" w:oddVBand="0" w:evenVBand="0" w:oddHBand="0" w:evenHBand="0" w:firstRowFirstColumn="0" w:firstRowLastColumn="0" w:lastRowFirstColumn="0" w:lastRowLastColumn="0"/>
-            <w:tcW w:w="682" w:type="dxa"/>
+            <w:tcW w:w="672" w:type="dxa"/>
             <w:tcBorders>
               <w:top w:val="single" w:sz="8" w:space="0" w:color="45B0E1"/>
               <w:left w:val="single" w:sz="8" w:space="0" w:color="45B0E1"/>
@@ -4148,7 +4182,7 @@
         </w:tc>
         <w:tc>
           <w:tcPr>
-            <w:tcW w:w="911" w:type="dxa"/>
+            <w:tcW w:w="897" w:type="dxa"/>
             <w:tcBorders>
               <w:top w:val="single" w:sz="8" w:space="0" w:color="45B0E1"/>
               <w:left w:val="single" w:sz="8" w:space="0" w:color="45B0E1"/>
@@ -4182,7 +4216,7 @@
         </w:tc>
         <w:tc>
           <w:tcPr>
-            <w:tcW w:w="552" w:type="dxa"/>
+            <w:tcW w:w="704" w:type="dxa"/>
             <w:tcBorders>
               <w:top w:val="single" w:sz="8" w:space="0" w:color="45B0E1"/>
               <w:left w:val="single" w:sz="8" w:space="0" w:color="45B0E1"/>
@@ -4216,7 +4250,7 @@
         </w:tc>
         <w:tc>
           <w:tcPr>
-            <w:tcW w:w="786" w:type="dxa"/>
+            <w:tcW w:w="773" w:type="dxa"/>
             <w:tcBorders>
               <w:top w:val="single" w:sz="8" w:space="0" w:color="45B0E1"/>
               <w:left w:val="single" w:sz="8" w:space="0" w:color="45B0E1"/>
@@ -4250,7 +4284,7 @@
         </w:tc>
         <w:tc>
           <w:tcPr>
-            <w:tcW w:w="3669" w:type="dxa"/>
+            <w:tcW w:w="3596" w:type="dxa"/>
             <w:tcBorders>
               <w:top w:val="single" w:sz="8" w:space="0" w:color="45B0E1"/>
               <w:left w:val="single" w:sz="8" w:space="0" w:color="45B0E1"/>
@@ -4284,7 +4318,7 @@
         </w:tc>
         <w:tc>
           <w:tcPr>
-            <w:tcW w:w="744" w:type="dxa"/>
+            <w:tcW w:w="733" w:type="dxa"/>
             <w:tcBorders>
               <w:top w:val="single" w:sz="8" w:space="0" w:color="45B0E1"/>
               <w:left w:val="single" w:sz="8" w:space="0" w:color="45B0E1"/>
@@ -4318,7 +4352,7 @@
         </w:tc>
         <w:tc>
           <w:tcPr>
-            <w:tcW w:w="1662" w:type="dxa"/>
+            <w:tcW w:w="1631" w:type="dxa"/>
             <w:tcBorders>
               <w:top w:val="single" w:sz="8" w:space="0" w:color="45B0E1"/>
               <w:left w:val="single" w:sz="8" w:space="0" w:color="45B0E1"/>
@@ -4358,7 +4392,7 @@
         <w:tc>
           <w:tcPr>
             <w:cnfStyle w:val="001000000000" w:firstRow="0" w:lastRow="0" w:firstColumn="1" w:lastColumn="0" w:oddVBand="0" w:evenVBand="0" w:oddHBand="0" w:evenHBand="0" w:firstRowFirstColumn="0" w:firstRowLastColumn="0" w:lastRowFirstColumn="0" w:lastRowLastColumn="0"/>
-            <w:tcW w:w="682" w:type="dxa"/>
+            <w:tcW w:w="672" w:type="dxa"/>
             <w:tcBorders>
               <w:top w:val="single" w:sz="8" w:space="0" w:color="45B0E1"/>
               <w:left w:val="single" w:sz="8" w:space="0" w:color="45B0E1"/>
@@ -4390,7 +4424,7 @@
         </w:tc>
         <w:tc>
           <w:tcPr>
-            <w:tcW w:w="911" w:type="dxa"/>
+            <w:tcW w:w="897" w:type="dxa"/>
             <w:tcBorders>
               <w:top w:val="single" w:sz="8" w:space="0" w:color="45B0E1"/>
               <w:left w:val="single" w:sz="8" w:space="0" w:color="45B0E1"/>
@@ -4423,7 +4457,7 @@
         </w:tc>
         <w:tc>
           <w:tcPr>
-            <w:tcW w:w="552" w:type="dxa"/>
+            <w:tcW w:w="704" w:type="dxa"/>
             <w:tcBorders>
               <w:top w:val="single" w:sz="8" w:space="0" w:color="45B0E1"/>
               <w:left w:val="single" w:sz="8" w:space="0" w:color="45B0E1"/>
@@ -4456,7 +4490,7 @@
         </w:tc>
         <w:tc>
           <w:tcPr>
-            <w:tcW w:w="786" w:type="dxa"/>
+            <w:tcW w:w="773" w:type="dxa"/>
             <w:tcBorders>
               <w:top w:val="single" w:sz="8" w:space="0" w:color="45B0E1"/>
               <w:left w:val="single" w:sz="8" w:space="0" w:color="45B0E1"/>
@@ -4489,7 +4523,7 @@
         </w:tc>
         <w:tc>
           <w:tcPr>
-            <w:tcW w:w="3669" w:type="dxa"/>
+            <w:tcW w:w="3596" w:type="dxa"/>
             <w:tcBorders>
               <w:top w:val="single" w:sz="8" w:space="0" w:color="45B0E1"/>
               <w:left w:val="single" w:sz="8" w:space="0" w:color="45B0E1"/>
@@ -4522,7 +4556,7 @@
         </w:tc>
         <w:tc>
           <w:tcPr>
-            <w:tcW w:w="744" w:type="dxa"/>
+            <w:tcW w:w="733" w:type="dxa"/>
             <w:tcBorders>
               <w:top w:val="single" w:sz="8" w:space="0" w:color="45B0E1"/>
               <w:left w:val="single" w:sz="8" w:space="0" w:color="45B0E1"/>
@@ -4555,7 +4589,7 @@
         </w:tc>
         <w:tc>
           <w:tcPr>
-            <w:tcW w:w="1662" w:type="dxa"/>
+            <w:tcW w:w="1631" w:type="dxa"/>
             <w:tcBorders>
               <w:top w:val="single" w:sz="8" w:space="0" w:color="45B0E1"/>
               <w:left w:val="single" w:sz="8" w:space="0" w:color="45B0E1"/>
@@ -4595,7 +4629,7 @@
         <w:tc>
           <w:tcPr>
             <w:cnfStyle w:val="001000000000" w:firstRow="0" w:lastRow="0" w:firstColumn="1" w:lastColumn="0" w:oddVBand="0" w:evenVBand="0" w:oddHBand="0" w:evenHBand="0" w:firstRowFirstColumn="0" w:firstRowLastColumn="0" w:lastRowFirstColumn="0" w:lastRowLastColumn="0"/>
-            <w:tcW w:w="682" w:type="dxa"/>
+            <w:tcW w:w="672" w:type="dxa"/>
             <w:tcBorders>
               <w:top w:val="single" w:sz="8" w:space="0" w:color="45B0E1"/>
               <w:left w:val="single" w:sz="8" w:space="0" w:color="45B0E1"/>
@@ -4629,7 +4663,7 @@
         </w:tc>
         <w:tc>
           <w:tcPr>
-            <w:tcW w:w="911" w:type="dxa"/>
+            <w:tcW w:w="897" w:type="dxa"/>
             <w:tcBorders>
               <w:top w:val="single" w:sz="8" w:space="0" w:color="45B0E1"/>
               <w:left w:val="single" w:sz="8" w:space="0" w:color="45B0E1"/>
@@ -4662,7 +4696,7 @@
         </w:tc>
         <w:tc>
           <w:tcPr>
-            <w:tcW w:w="552" w:type="dxa"/>
+            <w:tcW w:w="704" w:type="dxa"/>
             <w:tcBorders>
               <w:top w:val="single" w:sz="8" w:space="0" w:color="45B0E1"/>
               <w:left w:val="single" w:sz="8" w:space="0" w:color="45B0E1"/>
@@ -4695,7 +4729,7 @@
         </w:tc>
         <w:tc>
           <w:tcPr>
-            <w:tcW w:w="786" w:type="dxa"/>
+            <w:tcW w:w="773" w:type="dxa"/>
             <w:tcBorders>
               <w:top w:val="single" w:sz="8" w:space="0" w:color="45B0E1"/>
               <w:left w:val="single" w:sz="8" w:space="0" w:color="45B0E1"/>
@@ -4728,7 +4762,7 @@
         </w:tc>
         <w:tc>
           <w:tcPr>
-            <w:tcW w:w="3669" w:type="dxa"/>
+            <w:tcW w:w="3596" w:type="dxa"/>
             <w:tcBorders>
               <w:top w:val="single" w:sz="8" w:space="0" w:color="45B0E1"/>
               <w:left w:val="single" w:sz="8" w:space="0" w:color="45B0E1"/>
@@ -4761,7 +4795,7 @@
         </w:tc>
         <w:tc>
           <w:tcPr>
-            <w:tcW w:w="744" w:type="dxa"/>
+            <w:tcW w:w="733" w:type="dxa"/>
             <w:tcBorders>
               <w:top w:val="single" w:sz="8" w:space="0" w:color="45B0E1"/>
               <w:left w:val="single" w:sz="8" w:space="0" w:color="45B0E1"/>
@@ -4794,7 +4828,7 @@
         </w:tc>
         <w:tc>
           <w:tcPr>
-            <w:tcW w:w="1662" w:type="dxa"/>
+            <w:tcW w:w="1631" w:type="dxa"/>
             <w:tcBorders>
               <w:top w:val="single" w:sz="8" w:space="0" w:color="45B0E1"/>
               <w:left w:val="single" w:sz="8" w:space="0" w:color="45B0E1"/>
@@ -4833,7 +4867,7 @@
         <w:tc>
           <w:tcPr>
             <w:cnfStyle w:val="001000000000" w:firstRow="0" w:lastRow="0" w:firstColumn="1" w:lastColumn="0" w:oddVBand="0" w:evenVBand="0" w:oddHBand="0" w:evenHBand="0" w:firstRowFirstColumn="0" w:firstRowLastColumn="0" w:lastRowFirstColumn="0" w:lastRowLastColumn="0"/>
-            <w:tcW w:w="682" w:type="dxa"/>
+            <w:tcW w:w="672" w:type="dxa"/>
             <w:tcBorders>
               <w:top w:val="single" w:sz="8" w:space="0" w:color="45B0E1"/>
               <w:left w:val="single" w:sz="8" w:space="0" w:color="45B0E1"/>
@@ -4865,7 +4899,7 @@
         </w:tc>
         <w:tc>
           <w:tcPr>
-            <w:tcW w:w="911" w:type="dxa"/>
+            <w:tcW w:w="897" w:type="dxa"/>
             <w:tcBorders>
               <w:top w:val="single" w:sz="8" w:space="0" w:color="45B0E1"/>
               <w:left w:val="single" w:sz="8" w:space="0" w:color="45B0E1"/>
@@ -4898,7 +4932,7 @@
         </w:tc>
         <w:tc>
           <w:tcPr>
-            <w:tcW w:w="552" w:type="dxa"/>
+            <w:tcW w:w="704" w:type="dxa"/>
             <w:tcBorders>
               <w:top w:val="single" w:sz="8" w:space="0" w:color="45B0E1"/>
               <w:left w:val="single" w:sz="8" w:space="0" w:color="45B0E1"/>
@@ -4931,7 +4965,7 @@
         </w:tc>
         <w:tc>
           <w:tcPr>
-            <w:tcW w:w="786" w:type="dxa"/>
+            <w:tcW w:w="773" w:type="dxa"/>
             <w:tcBorders>
               <w:top w:val="single" w:sz="8" w:space="0" w:color="45B0E1"/>
               <w:left w:val="single" w:sz="8" w:space="0" w:color="45B0E1"/>
@@ -4964,7 +4998,7 @@
         </w:tc>
         <w:tc>
           <w:tcPr>
-            <w:tcW w:w="3669" w:type="dxa"/>
+            <w:tcW w:w="3596" w:type="dxa"/>
             <w:tcBorders>
               <w:top w:val="single" w:sz="8" w:space="0" w:color="45B0E1"/>
               <w:left w:val="single" w:sz="8" w:space="0" w:color="45B0E1"/>
@@ -4997,7 +5031,7 @@
         </w:tc>
         <w:tc>
           <w:tcPr>
-            <w:tcW w:w="744" w:type="dxa"/>
+            <w:tcW w:w="733" w:type="dxa"/>
             <w:tcBorders>
               <w:top w:val="single" w:sz="8" w:space="0" w:color="45B0E1"/>
               <w:left w:val="single" w:sz="8" w:space="0" w:color="45B0E1"/>
@@ -5030,7 +5064,7 @@
         </w:tc>
         <w:tc>
           <w:tcPr>
-            <w:tcW w:w="1662" w:type="dxa"/>
+            <w:tcW w:w="1631" w:type="dxa"/>
             <w:tcBorders>
               <w:top w:val="single" w:sz="8" w:space="0" w:color="45B0E1"/>
               <w:left w:val="single" w:sz="8" w:space="0" w:color="45B0E1"/>
@@ -5070,7 +5104,7 @@
         <w:tc>
           <w:tcPr>
             <w:cnfStyle w:val="001000000000" w:firstRow="0" w:lastRow="0" w:firstColumn="1" w:lastColumn="0" w:oddVBand="0" w:evenVBand="0" w:oddHBand="0" w:evenHBand="0" w:firstRowFirstColumn="0" w:firstRowLastColumn="0" w:lastRowFirstColumn="0" w:lastRowLastColumn="0"/>
-            <w:tcW w:w="682" w:type="dxa"/>
+            <w:tcW w:w="672" w:type="dxa"/>
             <w:tcBorders>
               <w:top w:val="single" w:sz="8" w:space="0" w:color="45B0E1"/>
               <w:left w:val="single" w:sz="8" w:space="0" w:color="45B0E1"/>
@@ -5102,7 +5136,7 @@
         </w:tc>
         <w:tc>
           <w:tcPr>
-            <w:tcW w:w="911" w:type="dxa"/>
+            <w:tcW w:w="897" w:type="dxa"/>
             <w:tcBorders>
               <w:top w:val="single" w:sz="8" w:space="0" w:color="45B0E1"/>
               <w:left w:val="single" w:sz="8" w:space="0" w:color="45B0E1"/>
@@ -5135,7 +5169,7 @@
         </w:tc>
         <w:tc>
           <w:tcPr>
-            <w:tcW w:w="552" w:type="dxa"/>
+            <w:tcW w:w="704" w:type="dxa"/>
             <w:tcBorders>
               <w:top w:val="single" w:sz="8" w:space="0" w:color="45B0E1"/>
               <w:left w:val="single" w:sz="8" w:space="0" w:color="45B0E1"/>
@@ -5168,7 +5202,7 @@
         </w:tc>
         <w:tc>
           <w:tcPr>
-            <w:tcW w:w="786" w:type="dxa"/>
+            <w:tcW w:w="773" w:type="dxa"/>
             <w:tcBorders>
               <w:top w:val="single" w:sz="8" w:space="0" w:color="45B0E1"/>
               <w:left w:val="single" w:sz="8" w:space="0" w:color="45B0E1"/>
@@ -5201,7 +5235,7 @@
         </w:tc>
         <w:tc>
           <w:tcPr>
-            <w:tcW w:w="3669" w:type="dxa"/>
+            <w:tcW w:w="3596" w:type="dxa"/>
             <w:tcBorders>
               <w:top w:val="single" w:sz="8" w:space="0" w:color="45B0E1"/>
               <w:left w:val="single" w:sz="8" w:space="0" w:color="45B0E1"/>
@@ -5234,7 +5268,7 @@
         </w:tc>
         <w:tc>
           <w:tcPr>
-            <w:tcW w:w="744" w:type="dxa"/>
+            <w:tcW w:w="733" w:type="dxa"/>
             <w:tcBorders>
               <w:top w:val="single" w:sz="8" w:space="0" w:color="45B0E1"/>
               <w:left w:val="single" w:sz="8" w:space="0" w:color="45B0E1"/>
@@ -5267,7 +5301,7 @@
         </w:tc>
         <w:tc>
           <w:tcPr>
-            <w:tcW w:w="1662" w:type="dxa"/>
+            <w:tcW w:w="1631" w:type="dxa"/>
             <w:tcBorders>
               <w:top w:val="single" w:sz="8" w:space="0" w:color="45B0E1"/>
               <w:left w:val="single" w:sz="8" w:space="0" w:color="45B0E1"/>
@@ -5377,7 +5411,7 @@
         <w:tc>
           <w:tcPr>
             <w:cnfStyle w:val="001000000000" w:firstRow="0" w:lastRow="0" w:firstColumn="1" w:lastColumn="0" w:oddVBand="0" w:evenVBand="0" w:oddHBand="0" w:evenHBand="0" w:firstRowFirstColumn="0" w:firstRowLastColumn="0" w:lastRowFirstColumn="0" w:lastRowLastColumn="0"/>
-            <w:tcW w:w="682" w:type="dxa"/>
+            <w:tcW w:w="672" w:type="dxa"/>
             <w:tcBorders>
               <w:top w:val="single" w:sz="8" w:space="0" w:color="45B0E1"/>
               <w:left w:val="single" w:sz="8" w:space="0" w:color="45B0E1"/>
@@ -5409,7 +5443,7 @@
         </w:tc>
         <w:tc>
           <w:tcPr>
-            <w:tcW w:w="911" w:type="dxa"/>
+            <w:tcW w:w="897" w:type="dxa"/>
             <w:tcBorders>
               <w:top w:val="single" w:sz="8" w:space="0" w:color="45B0E1"/>
               <w:left w:val="single" w:sz="8" w:space="0" w:color="45B0E1"/>
@@ -5442,7 +5476,7 @@
         </w:tc>
         <w:tc>
           <w:tcPr>
-            <w:tcW w:w="552" w:type="dxa"/>
+            <w:tcW w:w="704" w:type="dxa"/>
             <w:tcBorders>
               <w:top w:val="single" w:sz="8" w:space="0" w:color="45B0E1"/>
               <w:left w:val="single" w:sz="8" w:space="0" w:color="45B0E1"/>
@@ -5475,7 +5509,7 @@
         </w:tc>
         <w:tc>
           <w:tcPr>
-            <w:tcW w:w="786" w:type="dxa"/>
+            <w:tcW w:w="773" w:type="dxa"/>
             <w:tcBorders>
               <w:top w:val="single" w:sz="8" w:space="0" w:color="45B0E1"/>
               <w:left w:val="single" w:sz="8" w:space="0" w:color="45B0E1"/>
@@ -5508,7 +5542,7 @@
         </w:tc>
         <w:tc>
           <w:tcPr>
-            <w:tcW w:w="3669" w:type="dxa"/>
+            <w:tcW w:w="3596" w:type="dxa"/>
             <w:tcBorders>
               <w:top w:val="single" w:sz="8" w:space="0" w:color="45B0E1"/>
               <w:left w:val="single" w:sz="8" w:space="0" w:color="45B0E1"/>
@@ -5541,7 +5575,7 @@
         </w:tc>
         <w:tc>
           <w:tcPr>
-            <w:tcW w:w="744" w:type="dxa"/>
+            <w:tcW w:w="733" w:type="dxa"/>
             <w:tcBorders>
               <w:top w:val="single" w:sz="8" w:space="0" w:color="45B0E1"/>
               <w:left w:val="single" w:sz="8" w:space="0" w:color="45B0E1"/>
@@ -5574,7 +5608,7 @@
         </w:tc>
         <w:tc>
           <w:tcPr>
-            <w:tcW w:w="1662" w:type="dxa"/>
+            <w:tcW w:w="1631" w:type="dxa"/>
             <w:tcBorders>
               <w:top w:val="single" w:sz="8" w:space="0" w:color="45B0E1"/>
               <w:left w:val="single" w:sz="8" w:space="0" w:color="45B0E1"/>
@@ -5614,7 +5648,7 @@
         <w:tc>
           <w:tcPr>
             <w:cnfStyle w:val="001000000000" w:firstRow="0" w:lastRow="0" w:firstColumn="1" w:lastColumn="0" w:oddVBand="0" w:evenVBand="0" w:oddHBand="0" w:evenHBand="0" w:firstRowFirstColumn="0" w:firstRowLastColumn="0" w:lastRowFirstColumn="0" w:lastRowLastColumn="0"/>
-            <w:tcW w:w="682" w:type="dxa"/>
+            <w:tcW w:w="672" w:type="dxa"/>
             <w:tcBorders>
               <w:top w:val="single" w:sz="8" w:space="0" w:color="45B0E1"/>
               <w:left w:val="single" w:sz="8" w:space="0" w:color="45B0E1"/>
@@ -5646,7 +5680,7 @@
         </w:tc>
         <w:tc>
           <w:tcPr>
-            <w:tcW w:w="911" w:type="dxa"/>
+            <w:tcW w:w="897" w:type="dxa"/>
             <w:tcBorders>
               <w:top w:val="single" w:sz="8" w:space="0" w:color="45B0E1"/>
               <w:left w:val="single" w:sz="8" w:space="0" w:color="45B0E1"/>
@@ -5679,7 +5713,7 @@
         </w:tc>
         <w:tc>
           <w:tcPr>
-            <w:tcW w:w="552" w:type="dxa"/>
+            <w:tcW w:w="704" w:type="dxa"/>
             <w:tcBorders>
               <w:top w:val="single" w:sz="8" w:space="0" w:color="45B0E1"/>
               <w:left w:val="single" w:sz="8" w:space="0" w:color="45B0E1"/>
@@ -5712,7 +5746,7 @@
         </w:tc>
         <w:tc>
           <w:tcPr>
-            <w:tcW w:w="786" w:type="dxa"/>
+            <w:tcW w:w="773" w:type="dxa"/>
             <w:tcBorders>
               <w:top w:val="single" w:sz="8" w:space="0" w:color="45B0E1"/>
               <w:left w:val="single" w:sz="8" w:space="0" w:color="45B0E1"/>
@@ -5745,7 +5779,7 @@
         </w:tc>
         <w:tc>
           <w:tcPr>
-            <w:tcW w:w="3669" w:type="dxa"/>
+            <w:tcW w:w="3596" w:type="dxa"/>
             <w:tcBorders>
               <w:top w:val="single" w:sz="8" w:space="0" w:color="45B0E1"/>
               <w:left w:val="single" w:sz="8" w:space="0" w:color="45B0E1"/>
@@ -5778,7 +5812,7 @@
         </w:tc>
         <w:tc>
           <w:tcPr>
-            <w:tcW w:w="744" w:type="dxa"/>
+            <w:tcW w:w="733" w:type="dxa"/>
             <w:tcBorders>
               <w:top w:val="single" w:sz="8" w:space="0" w:color="45B0E1"/>
               <w:left w:val="single" w:sz="8" w:space="0" w:color="45B0E1"/>
@@ -5811,7 +5845,7 @@
         </w:tc>
         <w:tc>
           <w:tcPr>
-            <w:tcW w:w="1662" w:type="dxa"/>
+            <w:tcW w:w="1631" w:type="dxa"/>
             <w:tcBorders>
               <w:top w:val="single" w:sz="8" w:space="0" w:color="45B0E1"/>
               <w:left w:val="single" w:sz="8" w:space="0" w:color="45B0E1"/>
@@ -5839,6 +5873,353 @@
                 <w:szCs w:val="12"/>
               </w:rPr>
               <w:t>N/A</w:t>
+            </w:r>
+          </w:p>
+        </w:tc>
+      </w:tr>
+      <w:tr>
+        <w:trPr>
+          <w:trHeight w:val="300"/>
+        </w:trPr>
+        <w:tc>
+          <w:tcPr>
+            <w:cnfStyle w:val="001000000000" w:firstRow="0" w:lastRow="0" w:firstColumn="1" w:lastColumn="0" w:oddVBand="0" w:evenVBand="0" w:oddHBand="0" w:evenHBand="0" w:firstRowFirstColumn="0" w:firstRowLastColumn="0" w:lastRowFirstColumn="0" w:lastRowLastColumn="0"/>
+            <w:tcW w:w="672" w:type="dxa"/>
+            <w:tcBorders>
+              <w:top w:val="single" w:sz="8" w:space="0" w:color="45B0E1"/>
+              <w:left w:val="single" w:sz="8" w:space="0" w:color="45B0E1"/>
+              <w:bottom w:val="single" w:sz="8" w:space="0" w:color="45B0E1"/>
+              <w:right w:val="single" w:sz="8" w:space="0" w:color="45B0E1"/>
+            </w:tcBorders>
+            <w:tcMar>
+              <w:left w:w="108" w:type="dxa"/>
+              <w:right w:w="108" w:type="dxa"/>
+            </w:tcMar>
+          </w:tcPr>
+          <w:p>
+            <w:pPr>
+              <w:rPr>
+                <w:rFonts w:ascii="Aptos" w:eastAsia="Aptos" w:hAnsi="Aptos" w:cs="Aptos"/>
+                <w:sz w:val="12"/>
+                <w:szCs w:val="12"/>
+              </w:rPr>
+            </w:pPr>
+            <w:r>
+              <w:rPr>
+                <w:rFonts w:ascii="Aptos" w:hAnsi="Aptos"/>
+                <w:sz w:val="12"/>
+                <w:szCs w:val="12"/>
+              </w:rPr>
+              <w:lastRenderedPageBreak/>
+              <w:t>Testing the search by price range</w:t>
+            </w:r>
+          </w:p>
+        </w:tc>
+        <w:tc>
+          <w:tcPr>
+            <w:tcW w:w="897" w:type="dxa"/>
+            <w:tcBorders>
+              <w:top w:val="single" w:sz="8" w:space="0" w:color="45B0E1"/>
+              <w:left w:val="single" w:sz="8" w:space="0" w:color="45B0E1"/>
+              <w:bottom w:val="single" w:sz="8" w:space="0" w:color="45B0E1"/>
+              <w:right w:val="single" w:sz="8" w:space="0" w:color="45B0E1"/>
+            </w:tcBorders>
+            <w:tcMar>
+              <w:left w:w="108" w:type="dxa"/>
+              <w:right w:w="108" w:type="dxa"/>
+            </w:tcMar>
+          </w:tcPr>
+          <w:p>
+            <w:pPr>
+              <w:cnfStyle w:val="000000000000" w:firstRow="0" w:lastRow="0" w:firstColumn="0" w:lastColumn="0" w:oddVBand="0" w:evenVBand="0" w:oddHBand="0" w:evenHBand="0" w:firstRowFirstColumn="0" w:firstRowLastColumn="0" w:lastRowFirstColumn="0" w:lastRowLastColumn="0"/>
+              <w:rPr>
+                <w:rFonts w:ascii="Aptos" w:eastAsia="Aptos" w:hAnsi="Aptos" w:cs="Aptos"/>
+                <w:sz w:val="12"/>
+                <w:szCs w:val="12"/>
+              </w:rPr>
+            </w:pPr>
+            <w:r>
+              <w:rPr>
+                <w:rFonts w:ascii="Aptos" w:hAnsi="Aptos"/>
+                <w:sz w:val="12"/>
+                <w:szCs w:val="12"/>
+              </w:rPr>
+              <w:t>Entering the menu and try searching for items based on price range</w:t>
+            </w:r>
+          </w:p>
+        </w:tc>
+        <w:tc>
+          <w:tcPr>
+            <w:tcW w:w="704" w:type="dxa"/>
+            <w:tcBorders>
+              <w:top w:val="single" w:sz="8" w:space="0" w:color="45B0E1"/>
+              <w:left w:val="single" w:sz="8" w:space="0" w:color="45B0E1"/>
+              <w:bottom w:val="single" w:sz="8" w:space="0" w:color="45B0E1"/>
+              <w:right w:val="single" w:sz="8" w:space="0" w:color="45B0E1"/>
+            </w:tcBorders>
+            <w:tcMar>
+              <w:left w:w="108" w:type="dxa"/>
+              <w:right w:w="108" w:type="dxa"/>
+            </w:tcMar>
+          </w:tcPr>
+          <w:p>
+            <w:pPr>
+              <w:cnfStyle w:val="000000000000" w:firstRow="0" w:lastRow="0" w:firstColumn="0" w:lastColumn="0" w:oddVBand="0" w:evenVBand="0" w:oddHBand="0" w:evenHBand="0" w:firstRowFirstColumn="0" w:firstRowLastColumn="0" w:lastRowFirstColumn="0" w:lastRowLastColumn="0"/>
+              <w:rPr>
+                <w:rFonts w:ascii="Aptos" w:hAnsi="Aptos"/>
+                <w:sz w:val="12"/>
+                <w:szCs w:val="12"/>
+              </w:rPr>
+            </w:pPr>
+            <w:r>
+              <w:rPr>
+                <w:rFonts w:ascii="Aptos" w:hAnsi="Aptos"/>
+                <w:sz w:val="12"/>
+                <w:szCs w:val="12"/>
+              </w:rPr>
+              <w:t>Run program</w:t>
+            </w:r>
+          </w:p>
+          <w:p>
+            <w:pPr>
+              <w:cnfStyle w:val="000000000000" w:firstRow="0" w:lastRow="0" w:firstColumn="0" w:lastColumn="0" w:oddVBand="0" w:evenVBand="0" w:oddHBand="0" w:evenHBand="0" w:firstRowFirstColumn="0" w:firstRowLastColumn="0" w:lastRowFirstColumn="0" w:lastRowLastColumn="0"/>
+              <w:rPr>
+                <w:rFonts w:ascii="Aptos" w:hAnsi="Aptos"/>
+                <w:sz w:val="12"/>
+                <w:szCs w:val="12"/>
+              </w:rPr>
+            </w:pPr>
+            <w:r>
+              <w:rPr>
+                <w:rFonts w:ascii="Aptos" w:hAnsi="Aptos"/>
+                <w:sz w:val="12"/>
+                <w:szCs w:val="12"/>
+              </w:rPr>
+              <w:t>Choose option 8</w:t>
+            </w:r>
+          </w:p>
+          <w:p>
+            <w:pPr>
+              <w:cnfStyle w:val="000000000000" w:firstRow="0" w:lastRow="0" w:firstColumn="0" w:lastColumn="0" w:oddVBand="0" w:evenVBand="0" w:oddHBand="0" w:evenHBand="0" w:firstRowFirstColumn="0" w:firstRowLastColumn="0" w:lastRowFirstColumn="0" w:lastRowLastColumn="0"/>
+              <w:rPr>
+                <w:rFonts w:ascii="Aptos" w:hAnsi="Aptos"/>
+                <w:sz w:val="12"/>
+                <w:szCs w:val="12"/>
+              </w:rPr>
+            </w:pPr>
+            <w:r>
+              <w:rPr>
+                <w:rFonts w:ascii="Aptos" w:hAnsi="Aptos"/>
+                <w:sz w:val="12"/>
+                <w:szCs w:val="12"/>
+              </w:rPr>
+              <w:t>Enter price ranges as 1 min and 5 as max</w:t>
+            </w:r>
+          </w:p>
+          <w:p>
+            <w:pPr>
+              <w:cnfStyle w:val="000000000000" w:firstRow="0" w:lastRow="0" w:firstColumn="0" w:lastColumn="0" w:oddVBand="0" w:evenVBand="0" w:oddHBand="0" w:evenHBand="0" w:firstRowFirstColumn="0" w:firstRowLastColumn="0" w:lastRowFirstColumn="0" w:lastRowLastColumn="0"/>
+              <w:rPr>
+                <w:rFonts w:ascii="Aptos" w:eastAsia="Aptos" w:hAnsi="Aptos" w:cs="Aptos"/>
+                <w:sz w:val="12"/>
+                <w:szCs w:val="12"/>
+              </w:rPr>
+            </w:pPr>
+          </w:p>
+        </w:tc>
+        <w:tc>
+          <w:tcPr>
+            <w:tcW w:w="773" w:type="dxa"/>
+            <w:tcBorders>
+              <w:top w:val="single" w:sz="8" w:space="0" w:color="45B0E1"/>
+              <w:left w:val="single" w:sz="8" w:space="0" w:color="45B0E1"/>
+              <w:bottom w:val="single" w:sz="8" w:space="0" w:color="45B0E1"/>
+              <w:right w:val="single" w:sz="8" w:space="0" w:color="45B0E1"/>
+            </w:tcBorders>
+            <w:tcMar>
+              <w:left w:w="108" w:type="dxa"/>
+              <w:right w:w="108" w:type="dxa"/>
+            </w:tcMar>
+          </w:tcPr>
+          <w:p>
+            <w:pPr>
+              <w:cnfStyle w:val="000000000000" w:firstRow="0" w:lastRow="0" w:firstColumn="0" w:lastColumn="0" w:oddVBand="0" w:evenVBand="0" w:oddHBand="0" w:evenHBand="0" w:firstRowFirstColumn="0" w:firstRowLastColumn="0" w:lastRowFirstColumn="0" w:lastRowLastColumn="0"/>
+              <w:rPr>
+                <w:rFonts w:ascii="Aptos" w:eastAsia="Aptos" w:hAnsi="Aptos" w:cs="Aptos"/>
+                <w:sz w:val="12"/>
+                <w:szCs w:val="12"/>
+              </w:rPr>
+            </w:pPr>
+            <w:r>
+              <w:rPr>
+                <w:rFonts w:ascii="Aptos" w:hAnsi="Aptos"/>
+                <w:sz w:val="12"/>
+                <w:szCs w:val="12"/>
+              </w:rPr>
+              <w:t xml:space="preserve">It should show all products listed with prices </w:t>
+            </w:r>
+            <w:proofErr w:type="spellStart"/>
+            <w:r>
+              <w:rPr>
+                <w:rFonts w:ascii="Aptos" w:hAnsi="Aptos"/>
+                <w:sz w:val="12"/>
+                <w:szCs w:val="12"/>
+              </w:rPr>
+              <w:t>inbetween</w:t>
+            </w:r>
+            <w:proofErr w:type="spellEnd"/>
+            <w:r>
+              <w:rPr>
+                <w:rFonts w:ascii="Aptos" w:hAnsi="Aptos"/>
+                <w:sz w:val="12"/>
+                <w:szCs w:val="12"/>
+              </w:rPr>
+              <w:t xml:space="preserve"> that range</w:t>
+            </w:r>
+          </w:p>
+        </w:tc>
+        <w:tc>
+          <w:tcPr>
+            <w:tcW w:w="3596" w:type="dxa"/>
+            <w:tcBorders>
+              <w:top w:val="single" w:sz="8" w:space="0" w:color="45B0E1"/>
+              <w:left w:val="single" w:sz="8" w:space="0" w:color="45B0E1"/>
+              <w:bottom w:val="single" w:sz="8" w:space="0" w:color="45B0E1"/>
+              <w:right w:val="single" w:sz="8" w:space="0" w:color="45B0E1"/>
+            </w:tcBorders>
+            <w:tcMar>
+              <w:left w:w="108" w:type="dxa"/>
+              <w:right w:w="108" w:type="dxa"/>
+            </w:tcMar>
+          </w:tcPr>
+          <w:p>
+            <w:pPr>
+              <w:cnfStyle w:val="000000000000" w:firstRow="0" w:lastRow="0" w:firstColumn="0" w:lastColumn="0" w:oddVBand="0" w:evenVBand="0" w:oddHBand="0" w:evenHBand="0" w:firstRowFirstColumn="0" w:firstRowLastColumn="0" w:lastRowFirstColumn="0" w:lastRowLastColumn="0"/>
+              <w:rPr>
+                <w:rFonts w:ascii="Aptos" w:eastAsia="Aptos" w:hAnsi="Aptos" w:cs="Aptos"/>
+                <w:b/>
+                <w:bCs/>
+                <w:sz w:val="12"/>
+                <w:szCs w:val="12"/>
+              </w:rPr>
+            </w:pPr>
+            <w:r>
+              <w:rPr>
+                <w:rFonts w:ascii="Aptos" w:hAnsi="Aptos"/>
+                <w:noProof/>
+                <w:sz w:val="12"/>
+                <w:szCs w:val="12"/>
+              </w:rPr>
+              <w:drawing>
+                <wp:inline distT="0" distB="0" distL="0" distR="0" wp14:anchorId="2820485C" wp14:editId="3BDC48A1">
+                  <wp:extent cx="1927860" cy="812341"/>
+                  <wp:effectExtent l="0" t="0" r="0" b="6985"/>
+                  <wp:docPr id="1730063287" name="Picture 1"/>
+                  <wp:cNvGraphicFramePr>
+                    <a:graphicFrameLocks xmlns:a="http://schemas.openxmlformats.org/drawingml/2006/main" noChangeAspect="1"/>
+                  </wp:cNvGraphicFramePr>
+                  <a:graphic xmlns:a="http://schemas.openxmlformats.org/drawingml/2006/main">
+                    <a:graphicData uri="http://schemas.openxmlformats.org/drawingml/2006/picture">
+                      <pic:pic xmlns:pic="http://schemas.openxmlformats.org/drawingml/2006/picture">
+                        <pic:nvPicPr>
+                          <pic:cNvPr id="1730063287" name=""/>
+                          <pic:cNvPicPr/>
+                        </pic:nvPicPr>
+                        <pic:blipFill rotWithShape="1">
+                          <a:blip r:embed="rId12"/>
+                          <a:srcRect r="34903"/>
+                          <a:stretch>
+                            <a:fillRect/>
+                          </a:stretch>
+                        </pic:blipFill>
+                        <pic:spPr bwMode="auto">
+                          <a:xfrm>
+                            <a:off x="0" y="0"/>
+                            <a:ext cx="1954982" cy="823769"/>
+                          </a:xfrm>
+                          <a:prstGeom prst="rect">
+                            <a:avLst/>
+                          </a:prstGeom>
+                          <a:ln>
+                            <a:noFill/>
+                          </a:ln>
+                          <a:extLst>
+                            <a:ext uri="{53640926-AAD7-44D8-BBD7-CCE9431645EC}">
+                              <a14:shadowObscured xmlns:a14="http://schemas.microsoft.com/office/drawing/2010/main"/>
+                            </a:ext>
+                          </a:extLst>
+                        </pic:spPr>
+                      </pic:pic>
+                    </a:graphicData>
+                  </a:graphic>
+                </wp:inline>
+              </w:drawing>
+            </w:r>
+          </w:p>
+        </w:tc>
+        <w:tc>
+          <w:tcPr>
+            <w:tcW w:w="733" w:type="dxa"/>
+            <w:tcBorders>
+              <w:top w:val="single" w:sz="8" w:space="0" w:color="45B0E1"/>
+              <w:left w:val="single" w:sz="8" w:space="0" w:color="45B0E1"/>
+              <w:bottom w:val="single" w:sz="8" w:space="0" w:color="45B0E1"/>
+              <w:right w:val="single" w:sz="8" w:space="0" w:color="45B0E1"/>
+            </w:tcBorders>
+            <w:tcMar>
+              <w:left w:w="108" w:type="dxa"/>
+              <w:right w:w="108" w:type="dxa"/>
+            </w:tcMar>
+          </w:tcPr>
+          <w:p>
+            <w:pPr>
+              <w:cnfStyle w:val="000000000000" w:firstRow="0" w:lastRow="0" w:firstColumn="0" w:lastColumn="0" w:oddVBand="0" w:evenVBand="0" w:oddHBand="0" w:evenHBand="0" w:firstRowFirstColumn="0" w:firstRowLastColumn="0" w:lastRowFirstColumn="0" w:lastRowLastColumn="0"/>
+              <w:rPr>
+                <w:rFonts w:ascii="Aptos" w:eastAsia="Aptos" w:hAnsi="Aptos" w:cs="Aptos"/>
+                <w:sz w:val="12"/>
+                <w:szCs w:val="12"/>
+              </w:rPr>
+            </w:pPr>
+            <w:r>
+              <w:rPr>
+                <w:rFonts w:ascii="Aptos" w:eastAsia="Aptos" w:hAnsi="Aptos" w:cs="Aptos"/>
+                <w:sz w:val="12"/>
+                <w:szCs w:val="12"/>
+              </w:rPr>
+              <w:t>pass</w:t>
+            </w:r>
+          </w:p>
+        </w:tc>
+        <w:tc>
+          <w:tcPr>
+            <w:tcW w:w="1631" w:type="dxa"/>
+            <w:tcBorders>
+              <w:top w:val="single" w:sz="8" w:space="0" w:color="45B0E1"/>
+              <w:left w:val="single" w:sz="8" w:space="0" w:color="45B0E1"/>
+              <w:bottom w:val="single" w:sz="8" w:space="0" w:color="45B0E1"/>
+              <w:right w:val="single" w:sz="8" w:space="0" w:color="45B0E1"/>
+            </w:tcBorders>
+            <w:tcMar>
+              <w:left w:w="108" w:type="dxa"/>
+              <w:right w:w="108" w:type="dxa"/>
+            </w:tcMar>
+          </w:tcPr>
+          <w:p>
+            <w:pPr>
+              <w:cnfStyle w:val="000000000000" w:firstRow="0" w:lastRow="0" w:firstColumn="0" w:lastColumn="0" w:oddVBand="0" w:evenVBand="0" w:oddHBand="0" w:evenHBand="0" w:firstRowFirstColumn="0" w:firstRowLastColumn="0" w:lastRowFirstColumn="0" w:lastRowLastColumn="0"/>
+              <w:rPr>
+                <w:rFonts w:ascii="Aptos" w:eastAsia="Aptos" w:hAnsi="Aptos" w:cs="Aptos"/>
+                <w:sz w:val="12"/>
+                <w:szCs w:val="12"/>
+              </w:rPr>
+            </w:pPr>
+            <w:r>
+              <w:rPr>
+                <w:rFonts w:ascii="Aptos" w:eastAsia="Aptos" w:hAnsi="Aptos" w:cs="Aptos"/>
+                <w:sz w:val="12"/>
+                <w:szCs w:val="12"/>
+              </w:rPr>
+              <w:t>n/a</w:t>
             </w:r>
           </w:p>
         </w:tc>
@@ -5934,31 +6315,63 @@
           <w:rFonts w:ascii="Adobe Gothic Std B" w:eastAsia="Adobe Gothic Std B" w:hAnsi="Adobe Gothic Std B" w:cstheme="minorHAnsi"/>
           <w:szCs w:val="14"/>
         </w:rPr>
-        <w:t>update_item</w:t>
-      </w:r>
-      <w:proofErr w:type="spellEnd"/>
+        <w:t>update_</w:t>
+      </w:r>
+      <w:proofErr w:type="gramStart"/>
       <w:r>
         <w:rPr>
           <w:rFonts w:ascii="Adobe Gothic Std B" w:eastAsia="Adobe Gothic Std B" w:hAnsi="Adobe Gothic Std B" w:cstheme="minorHAnsi"/>
           <w:szCs w:val="14"/>
         </w:rPr>
-        <w:t xml:space="preserve">() and </w:t>
-      </w:r>
-      <w:proofErr w:type="spellStart"/>
+        <w:t>item</w:t>
+      </w:r>
+      <w:proofErr w:type="spellEnd"/>
       <w:r>
         <w:rPr>
           <w:rFonts w:ascii="Adobe Gothic Std B" w:eastAsia="Adobe Gothic Std B" w:hAnsi="Adobe Gothic Std B" w:cstheme="minorHAnsi"/>
           <w:szCs w:val="14"/>
         </w:rPr>
-        <w:t>view_stock</w:t>
-      </w:r>
-      <w:proofErr w:type="spellEnd"/>
+        <w:t>(</w:t>
+      </w:r>
+      <w:proofErr w:type="gramEnd"/>
       <w:r>
         <w:rPr>
           <w:rFonts w:ascii="Adobe Gothic Std B" w:eastAsia="Adobe Gothic Std B" w:hAnsi="Adobe Gothic Std B" w:cstheme="minorHAnsi"/>
           <w:szCs w:val="14"/>
         </w:rPr>
-        <w:t>()</w:t>
+        <w:t xml:space="preserve">) and </w:t>
+      </w:r>
+      <w:proofErr w:type="spellStart"/>
+      <w:r>
+        <w:rPr>
+          <w:rFonts w:ascii="Adobe Gothic Std B" w:eastAsia="Adobe Gothic Std B" w:hAnsi="Adobe Gothic Std B" w:cstheme="minorHAnsi"/>
+          <w:szCs w:val="14"/>
+        </w:rPr>
+        <w:t>view_</w:t>
+      </w:r>
+      <w:proofErr w:type="gramStart"/>
+      <w:r>
+        <w:rPr>
+          <w:rFonts w:ascii="Adobe Gothic Std B" w:eastAsia="Adobe Gothic Std B" w:hAnsi="Adobe Gothic Std B" w:cstheme="minorHAnsi"/>
+          <w:szCs w:val="14"/>
+        </w:rPr>
+        <w:t>stock</w:t>
+      </w:r>
+      <w:proofErr w:type="spellEnd"/>
+      <w:r>
+        <w:rPr>
+          <w:rFonts w:ascii="Adobe Gothic Std B" w:eastAsia="Adobe Gothic Std B" w:hAnsi="Adobe Gothic Std B" w:cstheme="minorHAnsi"/>
+          <w:szCs w:val="14"/>
+        </w:rPr>
+        <w:t>(</w:t>
+      </w:r>
+      <w:proofErr w:type="gramEnd"/>
+      <w:r>
+        <w:rPr>
+          <w:rFonts w:ascii="Adobe Gothic Std B" w:eastAsia="Adobe Gothic Std B" w:hAnsi="Adobe Gothic Std B" w:cstheme="minorHAnsi"/>
+          <w:szCs w:val="14"/>
+        </w:rPr>
+        <w:t>)</w:t>
       </w:r>
     </w:p>
     <w:p>
@@ -6066,15 +6479,31 @@
           <w:rFonts w:ascii="Adobe Gothic Std B" w:eastAsia="Adobe Gothic Std B" w:hAnsi="Adobe Gothic Std B" w:cstheme="minorHAnsi"/>
           <w:szCs w:val="14"/>
         </w:rPr>
-        <w:t>low_stock_report</w:t>
-      </w:r>
-      <w:proofErr w:type="spellEnd"/>
+        <w:t>low_stock_</w:t>
+      </w:r>
+      <w:proofErr w:type="gramStart"/>
       <w:r>
         <w:rPr>
           <w:rFonts w:ascii="Adobe Gothic Std B" w:eastAsia="Adobe Gothic Std B" w:hAnsi="Adobe Gothic Std B" w:cstheme="minorHAnsi"/>
           <w:szCs w:val="14"/>
         </w:rPr>
-        <w:t>()</w:t>
+        <w:t>report</w:t>
+      </w:r>
+      <w:proofErr w:type="spellEnd"/>
+      <w:r>
+        <w:rPr>
+          <w:rFonts w:ascii="Adobe Gothic Std B" w:eastAsia="Adobe Gothic Std B" w:hAnsi="Adobe Gothic Std B" w:cstheme="minorHAnsi"/>
+          <w:szCs w:val="14"/>
+        </w:rPr>
+        <w:t>(</w:t>
+      </w:r>
+      <w:proofErr w:type="gramEnd"/>
+      <w:r>
+        <w:rPr>
+          <w:rFonts w:ascii="Adobe Gothic Std B" w:eastAsia="Adobe Gothic Std B" w:hAnsi="Adobe Gothic Std B" w:cstheme="minorHAnsi"/>
+          <w:szCs w:val="14"/>
+        </w:rPr>
+        <w:t>)</w:t>
       </w:r>
       <w:r>
         <w:rPr>
@@ -6104,6 +6533,7 @@
         <w:t xml:space="preserve">Created data for </w:t>
       </w:r>
       <w:proofErr w:type="spellStart"/>
+      <w:proofErr w:type="gramStart"/>
       <w:r>
         <w:rPr>
           <w:rFonts w:ascii="Adobe Gothic Std B" w:eastAsia="Adobe Gothic Std B" w:hAnsi="Adobe Gothic Std B" w:cstheme="minorHAnsi"/>
@@ -6119,6 +6549,7 @@
         <w:t>nventory.json</w:t>
       </w:r>
       <w:proofErr w:type="spellEnd"/>
+      <w:proofErr w:type="gramEnd"/>
       <w:r>
         <w:rPr>
           <w:rFonts w:ascii="Adobe Gothic Std B" w:eastAsia="Adobe Gothic Std B" w:hAnsi="Adobe Gothic Std B" w:cstheme="minorHAnsi"/>
@@ -6729,6 +7160,7 @@
         <w:t>Wrote an additional program (Purchase_Product.py) to create sales data and store it as a list on a JSON file (</w:t>
       </w:r>
       <w:proofErr w:type="spellStart"/>
+      <w:proofErr w:type="gramStart"/>
       <w:r>
         <w:rPr>
           <w:rFonts w:ascii="Adobe Gothic Std B" w:eastAsia="Adobe Gothic Std B" w:hAnsi="Adobe Gothic Std B"/>
@@ -6737,6 +7169,7 @@
         <w:t>sales.json</w:t>
       </w:r>
       <w:proofErr w:type="spellEnd"/>
+      <w:proofErr w:type="gramEnd"/>
       <w:r>
         <w:rPr>
           <w:rFonts w:ascii="Adobe Gothic Std B" w:eastAsia="Adobe Gothic Std B" w:hAnsi="Adobe Gothic Std B"/>
@@ -6874,6 +7307,7 @@
           <w:rFonts w:ascii="Adobe Gothic Std B" w:eastAsia="Adobe Gothic Std B" w:hAnsi="Adobe Gothic Std B"/>
           <w:lang w:val="en-US"/>
         </w:rPr>
+        <w:lastRenderedPageBreak/>
         <w:t>Contributed to the conclusion portion of the group report.</w:t>
       </w:r>
       <w:r>
@@ -6932,15 +7366,7 @@
           <w:rFonts w:ascii="Adobe Gothic Std B" w:eastAsia="Adobe Gothic Std B" w:hAnsi="Adobe Gothic Std B" w:cstheme="minorHAnsi"/>
           <w:szCs w:val="24"/>
         </w:rPr>
-        <w:t xml:space="preserve">Our team met the requirements of the project successfully with few errors or disagreements. However, our communication was initially inconsistent and </w:t>
-      </w:r>
-      <w:r>
-        <w:rPr>
-          <w:rFonts w:ascii="Adobe Gothic Std B" w:eastAsia="Adobe Gothic Std B" w:hAnsi="Adobe Gothic Std B" w:cstheme="minorHAnsi"/>
-          <w:szCs w:val="24"/>
-        </w:rPr>
-        <w:lastRenderedPageBreak/>
-        <w:t xml:space="preserve">infrequent, likely due to the group not having met before being joined together – this led to confusion for some group members as we were initially uncertain of what work was available to be done. Further down the line, this </w:t>
+        <w:t xml:space="preserve">Our team met the requirements of the project successfully with few errors or disagreements. However, our communication was initially inconsistent and infrequent, likely due to the group not having met before being joined together – this led to confusion for some group members as we were initially uncertain of what work was available to be done. Further down the line, this </w:t>
       </w:r>
       <w:r>
         <w:rPr>
@@ -7063,6 +7489,7 @@
           <w:rFonts w:ascii="Adobe Gothic Std B" w:eastAsia="Adobe Gothic Std B" w:hAnsi="Adobe Gothic Std B" w:cstheme="minorHAnsi"/>
           <w:szCs w:val="24"/>
         </w:rPr>
+        <w:lastRenderedPageBreak/>
         <w:t>The system allows users to add, view, update, and search for items through a clear and easy-to-use menu. All main inventory operations are handled using a list of dictionaries, showing effective organisation of data and logical program structure. The program also includes input checks and error handling to manage incorrect user input, missing files, and other common errors, making it more reliable and user-friendly.</w:t>
       </w:r>
       <w:r>
@@ -7095,7 +7522,6 @@
           <w:rFonts w:ascii="Adobe Gothic Std B" w:eastAsia="Adobe Gothic Std B" w:hAnsi="Adobe Gothic Std B" w:cstheme="minorHAnsi"/>
           <w:szCs w:val="24"/>
         </w:rPr>
-        <w:lastRenderedPageBreak/>
         <w:t>An extra feature, the low-stock report, improves the system by helping users identify items that may need restocking. Overall, the project demonstrates a good understanding of Python basics, file handling, and simple user interface design, resulting in a functional and dependable inventory management system that meets the goals of the project brief.</w:t>
       </w:r>
     </w:p>
@@ -7167,7 +7593,7 @@
       </w:pPr>
     </w:p>
     <w:sectPr>
-      <w:headerReference w:type="default" r:id="rId12"/>
+      <w:headerReference w:type="default" r:id="rId13"/>
       <w:pgSz w:w="11906" w:h="16838"/>
       <w:pgMar w:top="1440" w:right="1440" w:bottom="1440" w:left="1440" w:header="708" w:footer="708" w:gutter="0"/>
       <w:cols w:space="708"/>

</xml_diff>

<commit_message>
Group report + final testing
</commit_message>
<xml_diff>
--- a/Group Report.docx
+++ b/Group Report.docx
@@ -762,23 +762,7 @@
           <w:rFonts w:ascii="Adobe Gothic Std B" w:eastAsia="Adobe Gothic Std B" w:hAnsi="Adobe Gothic Std B" w:cstheme="minorHAnsi"/>
           <w:szCs w:val="14"/>
         </w:rPr>
-        <w:t>The system uses a list of dictionaries as its main data structure, where each dictionary is a single inventory item with keys for ID, name, price and quantity. This structure was chosen because it allows easy iteration through items, easy searching by ID or name and straightforward updating of values without needing complex data handling. The product ID is automatically generated based on the last item in the </w:t>
-      </w:r>
-      <w:proofErr w:type="gramStart"/>
-      <w:r>
-        <w:rPr>
-          <w:rFonts w:ascii="Adobe Gothic Std B" w:eastAsia="Adobe Gothic Std B" w:hAnsi="Adobe Gothic Std B" w:cstheme="minorHAnsi"/>
-          <w:szCs w:val="14"/>
-        </w:rPr>
-        <w:t>list,</w:t>
-      </w:r>
-      <w:proofErr w:type="gramEnd"/>
-      <w:r>
-        <w:rPr>
-          <w:rFonts w:ascii="Adobe Gothic Std B" w:eastAsia="Adobe Gothic Std B" w:hAnsi="Adobe Gothic Std B" w:cstheme="minorHAnsi"/>
-          <w:szCs w:val="14"/>
-        </w:rPr>
-        <w:t xml:space="preserve"> this makes sure that each item remains unique. For data storage, a JSON file format is used as it closely matches the in-memory data structure, is readable and is fully supported by Python’s built-in JSON module. This allows the inventory to be saved and reloaded without data loss while keeping the file easy to inspect or edit if needed. Additional validation and </w:t>
+        <w:t xml:space="preserve">The system uses a list of dictionaries as its main data structure, where each dictionary is a single inventory item with keys for ID, name, price and quantity. This structure was chosen because it allows easy iteration through items, easy searching by ID or name and straightforward updating of values without needing complex data handling. The product ID is automatically generated based on the last item in the list, this makes sure that each item remains unique. For data storage, a JSON file format is used as it closely matches the in-memory data structure, is readable and is fully supported by Python’s built-in JSON module. This allows the inventory to be saved and reloaded without data loss while keeping the file easy to inspect or edit if needed. Additional validation and </w:t>
       </w:r>
       <w:r>
         <w:rPr>
@@ -992,7 +976,7 @@
         <w:tc>
           <w:tcPr>
             <w:cnfStyle w:val="001000000000" w:firstRow="0" w:lastRow="0" w:firstColumn="1" w:lastColumn="0" w:oddVBand="0" w:evenVBand="0" w:oddHBand="0" w:evenHBand="0" w:firstRowFirstColumn="0" w:firstRowLastColumn="0" w:lastRowFirstColumn="0" w:lastRowLastColumn="0"/>
-            <w:tcW w:w="672" w:type="dxa"/>
+            <w:tcW w:w="682" w:type="dxa"/>
             <w:tcBorders>
               <w:top w:val="single" w:sz="8" w:space="0" w:color="156082"/>
               <w:left w:val="single" w:sz="8" w:space="0" w:color="156082"/>
@@ -1024,7 +1008,7 @@
         </w:tc>
         <w:tc>
           <w:tcPr>
-            <w:tcW w:w="897" w:type="dxa"/>
+            <w:tcW w:w="911" w:type="dxa"/>
             <w:tcBorders>
               <w:top w:val="single" w:sz="8" w:space="0" w:color="156082"/>
               <w:bottom w:val="single" w:sz="8" w:space="0" w:color="156082"/>
@@ -1058,7 +1042,7 @@
         </w:tc>
         <w:tc>
           <w:tcPr>
-            <w:tcW w:w="704" w:type="dxa"/>
+            <w:tcW w:w="552" w:type="dxa"/>
             <w:tcBorders>
               <w:top w:val="single" w:sz="8" w:space="0" w:color="156082"/>
               <w:bottom w:val="single" w:sz="8" w:space="0" w:color="156082"/>
@@ -1092,7 +1076,7 @@
         </w:tc>
         <w:tc>
           <w:tcPr>
-            <w:tcW w:w="773" w:type="dxa"/>
+            <w:tcW w:w="786" w:type="dxa"/>
             <w:tcBorders>
               <w:top w:val="single" w:sz="8" w:space="0" w:color="156082"/>
               <w:bottom w:val="single" w:sz="8" w:space="0" w:color="156082"/>
@@ -1126,7 +1110,7 @@
         </w:tc>
         <w:tc>
           <w:tcPr>
-            <w:tcW w:w="3596" w:type="dxa"/>
+            <w:tcW w:w="3669" w:type="dxa"/>
             <w:tcBorders>
               <w:top w:val="single" w:sz="8" w:space="0" w:color="156082"/>
               <w:bottom w:val="single" w:sz="8" w:space="0" w:color="156082"/>
@@ -1160,7 +1144,7 @@
         </w:tc>
         <w:tc>
           <w:tcPr>
-            <w:tcW w:w="733" w:type="dxa"/>
+            <w:tcW w:w="744" w:type="dxa"/>
             <w:tcBorders>
               <w:top w:val="single" w:sz="8" w:space="0" w:color="156082"/>
               <w:bottom w:val="single" w:sz="8" w:space="0" w:color="156082"/>
@@ -1194,7 +1178,7 @@
         </w:tc>
         <w:tc>
           <w:tcPr>
-            <w:tcW w:w="1631" w:type="dxa"/>
+            <w:tcW w:w="1662" w:type="dxa"/>
             <w:tcBorders>
               <w:top w:val="single" w:sz="8" w:space="0" w:color="156082"/>
               <w:bottom w:val="single" w:sz="8" w:space="0" w:color="156082"/>
@@ -1236,7 +1220,7 @@
         <w:tc>
           <w:tcPr>
             <w:cnfStyle w:val="001000000000" w:firstRow="0" w:lastRow="0" w:firstColumn="1" w:lastColumn="0" w:oddVBand="0" w:evenVBand="0" w:oddHBand="0" w:evenHBand="0" w:firstRowFirstColumn="0" w:firstRowLastColumn="0" w:lastRowFirstColumn="0" w:lastRowLastColumn="0"/>
-            <w:tcW w:w="672" w:type="dxa"/>
+            <w:tcW w:w="682" w:type="dxa"/>
             <w:tcBorders>
               <w:top w:val="single" w:sz="8" w:space="0" w:color="156082"/>
               <w:left w:val="single" w:sz="8" w:space="0" w:color="45B0E1"/>
@@ -1271,7 +1255,7 @@
         </w:tc>
         <w:tc>
           <w:tcPr>
-            <w:tcW w:w="897" w:type="dxa"/>
+            <w:tcW w:w="911" w:type="dxa"/>
             <w:tcBorders>
               <w:top w:val="single" w:sz="8" w:space="0" w:color="156082"/>
               <w:left w:val="single" w:sz="8" w:space="0" w:color="45B0E1"/>
@@ -1307,7 +1291,7 @@
         </w:tc>
         <w:tc>
           <w:tcPr>
-            <w:tcW w:w="704" w:type="dxa"/>
+            <w:tcW w:w="552" w:type="dxa"/>
             <w:tcBorders>
               <w:top w:val="single" w:sz="8" w:space="0" w:color="156082"/>
               <w:left w:val="single" w:sz="8" w:space="0" w:color="45B0E1"/>
@@ -1363,7 +1347,7 @@
         </w:tc>
         <w:tc>
           <w:tcPr>
-            <w:tcW w:w="773" w:type="dxa"/>
+            <w:tcW w:w="786" w:type="dxa"/>
             <w:tcBorders>
               <w:top w:val="single" w:sz="8" w:space="0" w:color="156082"/>
               <w:left w:val="single" w:sz="8" w:space="0" w:color="45B0E1"/>
@@ -1399,7 +1383,7 @@
         </w:tc>
         <w:tc>
           <w:tcPr>
-            <w:tcW w:w="3596" w:type="dxa"/>
+            <w:tcW w:w="3669" w:type="dxa"/>
             <w:tcBorders>
               <w:top w:val="single" w:sz="8" w:space="0" w:color="156082"/>
               <w:left w:val="single" w:sz="8" w:space="0" w:color="45B0E1"/>
@@ -1435,7 +1419,7 @@
         </w:tc>
         <w:tc>
           <w:tcPr>
-            <w:tcW w:w="733" w:type="dxa"/>
+            <w:tcW w:w="744" w:type="dxa"/>
             <w:tcBorders>
               <w:top w:val="single" w:sz="8" w:space="0" w:color="156082"/>
               <w:left w:val="single" w:sz="8" w:space="0" w:color="45B0E1"/>
@@ -1471,7 +1455,7 @@
         </w:tc>
         <w:tc>
           <w:tcPr>
-            <w:tcW w:w="1631" w:type="dxa"/>
+            <w:tcW w:w="1662" w:type="dxa"/>
             <w:tcBorders>
               <w:top w:val="single" w:sz="8" w:space="0" w:color="156082"/>
               <w:left w:val="single" w:sz="8" w:space="0" w:color="45B0E1"/>
@@ -1513,57 +1497,39 @@
         <w:tc>
           <w:tcPr>
             <w:cnfStyle w:val="001000000000" w:firstRow="0" w:lastRow="0" w:firstColumn="1" w:lastColumn="0" w:oddVBand="0" w:evenVBand="0" w:oddHBand="0" w:evenHBand="0" w:firstRowFirstColumn="0" w:firstRowLastColumn="0" w:lastRowFirstColumn="0" w:lastRowLastColumn="0"/>
-            <w:tcW w:w="672" w:type="dxa"/>
-            <w:tcBorders>
-              <w:top w:val="single" w:sz="8" w:space="0" w:color="45B0E1"/>
-              <w:left w:val="single" w:sz="8" w:space="0" w:color="45B0E1"/>
-              <w:bottom w:val="single" w:sz="8" w:space="0" w:color="45B0E1"/>
-              <w:right w:val="single" w:sz="8" w:space="0" w:color="45B0E1"/>
-            </w:tcBorders>
-            <w:tcMar>
-              <w:left w:w="108" w:type="dxa"/>
-              <w:right w:w="108" w:type="dxa"/>
-            </w:tcMar>
-          </w:tcPr>
-          <w:p>
-            <w:pPr>
-              <w:rPr>
-                <w:rFonts w:ascii="Aptos" w:eastAsia="Aptos" w:hAnsi="Aptos" w:cs="Aptos"/>
-                <w:sz w:val="12"/>
-                <w:szCs w:val="12"/>
-              </w:rPr>
-            </w:pPr>
-            <w:r>
-              <w:rPr>
-                <w:rFonts w:ascii="Aptos" w:eastAsia="Aptos" w:hAnsi="Aptos" w:cs="Aptos"/>
-                <w:sz w:val="12"/>
-                <w:szCs w:val="12"/>
-              </w:rPr>
-              <w:t xml:space="preserve">Testing </w:t>
-            </w:r>
-            <w:proofErr w:type="gramStart"/>
-            <w:r>
-              <w:rPr>
-                <w:rFonts w:ascii="Aptos" w:eastAsia="Aptos" w:hAnsi="Aptos" w:cs="Aptos"/>
-                <w:sz w:val="12"/>
-                <w:szCs w:val="12"/>
-              </w:rPr>
-              <w:t>add</w:t>
-            </w:r>
-            <w:proofErr w:type="gramEnd"/>
-            <w:r>
-              <w:rPr>
-                <w:rFonts w:ascii="Aptos" w:eastAsia="Aptos" w:hAnsi="Aptos" w:cs="Aptos"/>
-                <w:sz w:val="12"/>
-                <w:szCs w:val="12"/>
-              </w:rPr>
-              <w:t xml:space="preserve"> item function</w:t>
-            </w:r>
-          </w:p>
-        </w:tc>
-        <w:tc>
-          <w:tcPr>
-            <w:tcW w:w="897" w:type="dxa"/>
+            <w:tcW w:w="682" w:type="dxa"/>
+            <w:tcBorders>
+              <w:top w:val="single" w:sz="8" w:space="0" w:color="45B0E1"/>
+              <w:left w:val="single" w:sz="8" w:space="0" w:color="45B0E1"/>
+              <w:bottom w:val="single" w:sz="8" w:space="0" w:color="45B0E1"/>
+              <w:right w:val="single" w:sz="8" w:space="0" w:color="45B0E1"/>
+            </w:tcBorders>
+            <w:tcMar>
+              <w:left w:w="108" w:type="dxa"/>
+              <w:right w:w="108" w:type="dxa"/>
+            </w:tcMar>
+          </w:tcPr>
+          <w:p>
+            <w:pPr>
+              <w:rPr>
+                <w:rFonts w:ascii="Aptos" w:eastAsia="Aptos" w:hAnsi="Aptos" w:cs="Aptos"/>
+                <w:sz w:val="12"/>
+                <w:szCs w:val="12"/>
+              </w:rPr>
+            </w:pPr>
+            <w:r>
+              <w:rPr>
+                <w:rFonts w:ascii="Aptos" w:eastAsia="Aptos" w:hAnsi="Aptos" w:cs="Aptos"/>
+                <w:sz w:val="12"/>
+                <w:szCs w:val="12"/>
+              </w:rPr>
+              <w:t>Testing add item function</w:t>
+            </w:r>
+          </w:p>
+        </w:tc>
+        <w:tc>
+          <w:tcPr>
+            <w:tcW w:w="911" w:type="dxa"/>
             <w:tcBorders>
               <w:top w:val="single" w:sz="8" w:space="0" w:color="45B0E1"/>
               <w:left w:val="single" w:sz="8" w:space="0" w:color="45B0E1"/>
@@ -1596,7 +1562,7 @@
         </w:tc>
         <w:tc>
           <w:tcPr>
-            <w:tcW w:w="704" w:type="dxa"/>
+            <w:tcW w:w="552" w:type="dxa"/>
             <w:tcBorders>
               <w:top w:val="single" w:sz="8" w:space="0" w:color="45B0E1"/>
               <w:left w:val="single" w:sz="8" w:space="0" w:color="45B0E1"/>
@@ -1647,7 +1613,7 @@
         </w:tc>
         <w:tc>
           <w:tcPr>
-            <w:tcW w:w="773" w:type="dxa"/>
+            <w:tcW w:w="786" w:type="dxa"/>
             <w:tcBorders>
               <w:top w:val="single" w:sz="8" w:space="0" w:color="45B0E1"/>
               <w:left w:val="single" w:sz="8" w:space="0" w:color="45B0E1"/>
@@ -1680,7 +1646,7 @@
         </w:tc>
         <w:tc>
           <w:tcPr>
-            <w:tcW w:w="3596" w:type="dxa"/>
+            <w:tcW w:w="3669" w:type="dxa"/>
             <w:tcBorders>
               <w:top w:val="single" w:sz="8" w:space="0" w:color="45B0E1"/>
               <w:left w:val="single" w:sz="8" w:space="0" w:color="45B0E1"/>
@@ -1713,7 +1679,7 @@
         </w:tc>
         <w:tc>
           <w:tcPr>
-            <w:tcW w:w="733" w:type="dxa"/>
+            <w:tcW w:w="744" w:type="dxa"/>
             <w:tcBorders>
               <w:top w:val="single" w:sz="8" w:space="0" w:color="45B0E1"/>
               <w:left w:val="single" w:sz="8" w:space="0" w:color="45B0E1"/>
@@ -1746,7 +1712,7 @@
         </w:tc>
         <w:tc>
           <w:tcPr>
-            <w:tcW w:w="1631" w:type="dxa"/>
+            <w:tcW w:w="1662" w:type="dxa"/>
             <w:tcBorders>
               <w:top w:val="single" w:sz="8" w:space="0" w:color="45B0E1"/>
               <w:left w:val="single" w:sz="8" w:space="0" w:color="45B0E1"/>
@@ -1786,7 +1752,7 @@
         <w:tc>
           <w:tcPr>
             <w:cnfStyle w:val="001000000000" w:firstRow="0" w:lastRow="0" w:firstColumn="1" w:lastColumn="0" w:oddVBand="0" w:evenVBand="0" w:oddHBand="0" w:evenHBand="0" w:firstRowFirstColumn="0" w:firstRowLastColumn="0" w:lastRowFirstColumn="0" w:lastRowLastColumn="0"/>
-            <w:tcW w:w="672" w:type="dxa"/>
+            <w:tcW w:w="682" w:type="dxa"/>
             <w:tcBorders>
               <w:top w:val="single" w:sz="8" w:space="0" w:color="45B0E1"/>
               <w:left w:val="single" w:sz="8" w:space="0" w:color="45B0E1"/>
@@ -1821,7 +1787,7 @@
         </w:tc>
         <w:tc>
           <w:tcPr>
-            <w:tcW w:w="897" w:type="dxa"/>
+            <w:tcW w:w="911" w:type="dxa"/>
             <w:tcBorders>
               <w:top w:val="single" w:sz="8" w:space="0" w:color="45B0E1"/>
               <w:left w:val="single" w:sz="8" w:space="0" w:color="45B0E1"/>
@@ -1857,7 +1823,7 @@
         </w:tc>
         <w:tc>
           <w:tcPr>
-            <w:tcW w:w="704" w:type="dxa"/>
+            <w:tcW w:w="552" w:type="dxa"/>
             <w:tcBorders>
               <w:top w:val="single" w:sz="8" w:space="0" w:color="45B0E1"/>
               <w:left w:val="single" w:sz="8" w:space="0" w:color="45B0E1"/>
@@ -1893,7 +1859,7 @@
         </w:tc>
         <w:tc>
           <w:tcPr>
-            <w:tcW w:w="773" w:type="dxa"/>
+            <w:tcW w:w="786" w:type="dxa"/>
             <w:tcBorders>
               <w:top w:val="single" w:sz="8" w:space="0" w:color="45B0E1"/>
               <w:left w:val="single" w:sz="8" w:space="0" w:color="45B0E1"/>
@@ -1923,33 +1889,13 @@
                 <w:sz w:val="12"/>
                 <w:szCs w:val="12"/>
               </w:rPr>
-              <w:t xml:space="preserve">The program adds the item and all data to the </w:t>
-            </w:r>
-            <w:proofErr w:type="spellStart"/>
-            <w:r>
-              <w:rPr>
-                <w:rFonts w:ascii="Aptos" w:eastAsia="Aptos" w:hAnsi="Aptos" w:cs="Aptos"/>
-                <w:color w:val="000000" w:themeColor="text1"/>
-                <w:sz w:val="12"/>
-                <w:szCs w:val="12"/>
-              </w:rPr>
-              <w:t>json</w:t>
-            </w:r>
-            <w:proofErr w:type="spellEnd"/>
-            <w:r>
-              <w:rPr>
-                <w:rFonts w:ascii="Aptos" w:eastAsia="Aptos" w:hAnsi="Aptos" w:cs="Aptos"/>
-                <w:color w:val="000000" w:themeColor="text1"/>
-                <w:sz w:val="12"/>
-                <w:szCs w:val="12"/>
-              </w:rPr>
-              <w:t xml:space="preserve"> file</w:t>
-            </w:r>
-          </w:p>
-        </w:tc>
-        <w:tc>
-          <w:tcPr>
-            <w:tcW w:w="3596" w:type="dxa"/>
+              <w:t>The program adds the item and all data to the json file</w:t>
+            </w:r>
+          </w:p>
+        </w:tc>
+        <w:tc>
+          <w:tcPr>
+            <w:tcW w:w="3669" w:type="dxa"/>
             <w:tcBorders>
               <w:top w:val="single" w:sz="8" w:space="0" w:color="45B0E1"/>
               <w:left w:val="single" w:sz="8" w:space="0" w:color="45B0E1"/>
@@ -2042,7 +1988,7 @@
         </w:tc>
         <w:tc>
           <w:tcPr>
-            <w:tcW w:w="733" w:type="dxa"/>
+            <w:tcW w:w="744" w:type="dxa"/>
             <w:tcBorders>
               <w:top w:val="single" w:sz="8" w:space="0" w:color="45B0E1"/>
               <w:left w:val="single" w:sz="8" w:space="0" w:color="45B0E1"/>
@@ -2078,7 +2024,7 @@
         </w:tc>
         <w:tc>
           <w:tcPr>
-            <w:tcW w:w="1631" w:type="dxa"/>
+            <w:tcW w:w="1662" w:type="dxa"/>
             <w:tcBorders>
               <w:top w:val="single" w:sz="8" w:space="0" w:color="45B0E1"/>
               <w:left w:val="single" w:sz="8" w:space="0" w:color="45B0E1"/>
@@ -2108,27 +2054,7 @@
                 <w:sz w:val="12"/>
                 <w:szCs w:val="12"/>
               </w:rPr>
-              <w:t xml:space="preserve">Add </w:t>
-            </w:r>
-            <w:proofErr w:type="spellStart"/>
-            <w:r>
-              <w:rPr>
-                <w:rFonts w:ascii="Aptos" w:eastAsia="Aptos" w:hAnsi="Aptos" w:cs="Aptos"/>
-                <w:color w:val="000000" w:themeColor="text1"/>
-                <w:sz w:val="12"/>
-                <w:szCs w:val="12"/>
-              </w:rPr>
-              <w:t>get_next_item</w:t>
-            </w:r>
-            <w:proofErr w:type="spellEnd"/>
-            <w:r>
-              <w:rPr>
-                <w:rFonts w:ascii="Aptos" w:eastAsia="Aptos" w:hAnsi="Aptos" w:cs="Aptos"/>
-                <w:color w:val="000000" w:themeColor="text1"/>
-                <w:sz w:val="12"/>
-                <w:szCs w:val="12"/>
-              </w:rPr>
-              <w:t xml:space="preserve"> function</w:t>
+              <w:t>Add get_next_item function</w:t>
             </w:r>
           </w:p>
           <w:p>
@@ -2197,7 +2123,7 @@
         <w:tc>
           <w:tcPr>
             <w:cnfStyle w:val="001000000000" w:firstRow="0" w:lastRow="0" w:firstColumn="1" w:lastColumn="0" w:oddVBand="0" w:evenVBand="0" w:oddHBand="0" w:evenHBand="0" w:firstRowFirstColumn="0" w:firstRowLastColumn="0" w:lastRowFirstColumn="0" w:lastRowLastColumn="0"/>
-            <w:tcW w:w="672" w:type="dxa"/>
+            <w:tcW w:w="682" w:type="dxa"/>
             <w:tcBorders>
               <w:top w:val="single" w:sz="8" w:space="0" w:color="45B0E1"/>
               <w:left w:val="single" w:sz="8" w:space="0" w:color="45B0E1"/>
@@ -2229,7 +2155,7 @@
         </w:tc>
         <w:tc>
           <w:tcPr>
-            <w:tcW w:w="897" w:type="dxa"/>
+            <w:tcW w:w="911" w:type="dxa"/>
             <w:tcBorders>
               <w:top w:val="single" w:sz="8" w:space="0" w:color="45B0E1"/>
               <w:left w:val="single" w:sz="8" w:space="0" w:color="45B0E1"/>
@@ -2262,7 +2188,7 @@
         </w:tc>
         <w:tc>
           <w:tcPr>
-            <w:tcW w:w="704" w:type="dxa"/>
+            <w:tcW w:w="552" w:type="dxa"/>
             <w:tcBorders>
               <w:top w:val="single" w:sz="8" w:space="0" w:color="45B0E1"/>
               <w:left w:val="single" w:sz="8" w:space="0" w:color="45B0E1"/>
@@ -2295,7 +2221,7 @@
         </w:tc>
         <w:tc>
           <w:tcPr>
-            <w:tcW w:w="773" w:type="dxa"/>
+            <w:tcW w:w="786" w:type="dxa"/>
             <w:tcBorders>
               <w:top w:val="single" w:sz="8" w:space="0" w:color="45B0E1"/>
               <w:left w:val="single" w:sz="8" w:space="0" w:color="45B0E1"/>
@@ -2322,31 +2248,13 @@
                 <w:sz w:val="12"/>
                 <w:szCs w:val="12"/>
               </w:rPr>
-              <w:t xml:space="preserve">The program adds the item and all data to the </w:t>
-            </w:r>
-            <w:proofErr w:type="spellStart"/>
-            <w:r>
-              <w:rPr>
-                <w:rFonts w:ascii="Aptos" w:eastAsia="Aptos" w:hAnsi="Aptos" w:cs="Aptos"/>
-                <w:sz w:val="12"/>
-                <w:szCs w:val="12"/>
-              </w:rPr>
-              <w:t>json</w:t>
-            </w:r>
-            <w:proofErr w:type="spellEnd"/>
-            <w:r>
-              <w:rPr>
-                <w:rFonts w:ascii="Aptos" w:eastAsia="Aptos" w:hAnsi="Aptos" w:cs="Aptos"/>
-                <w:sz w:val="12"/>
-                <w:szCs w:val="12"/>
-              </w:rPr>
-              <w:t xml:space="preserve"> file</w:t>
-            </w:r>
-          </w:p>
-        </w:tc>
-        <w:tc>
-          <w:tcPr>
-            <w:tcW w:w="3596" w:type="dxa"/>
+              <w:t>The program adds the item and all data to the json file</w:t>
+            </w:r>
+          </w:p>
+        </w:tc>
+        <w:tc>
+          <w:tcPr>
+            <w:tcW w:w="3669" w:type="dxa"/>
             <w:tcBorders>
               <w:top w:val="single" w:sz="8" w:space="0" w:color="45B0E1"/>
               <w:left w:val="single" w:sz="8" w:space="0" w:color="45B0E1"/>
@@ -2379,7 +2287,7 @@
         </w:tc>
         <w:tc>
           <w:tcPr>
-            <w:tcW w:w="733" w:type="dxa"/>
+            <w:tcW w:w="744" w:type="dxa"/>
             <w:tcBorders>
               <w:top w:val="single" w:sz="8" w:space="0" w:color="45B0E1"/>
               <w:left w:val="single" w:sz="8" w:space="0" w:color="45B0E1"/>
@@ -2412,7 +2320,7 @@
         </w:tc>
         <w:tc>
           <w:tcPr>
-            <w:tcW w:w="1631" w:type="dxa"/>
+            <w:tcW w:w="1662" w:type="dxa"/>
             <w:tcBorders>
               <w:top w:val="single" w:sz="8" w:space="0" w:color="45B0E1"/>
               <w:left w:val="single" w:sz="8" w:space="0" w:color="45B0E1"/>
@@ -2452,7 +2360,7 @@
         <w:tc>
           <w:tcPr>
             <w:cnfStyle w:val="001000000000" w:firstRow="0" w:lastRow="0" w:firstColumn="1" w:lastColumn="0" w:oddVBand="0" w:evenVBand="0" w:oddHBand="0" w:evenHBand="0" w:firstRowFirstColumn="0" w:firstRowLastColumn="0" w:lastRowFirstColumn="0" w:lastRowLastColumn="0"/>
-            <w:tcW w:w="672" w:type="dxa"/>
+            <w:tcW w:w="682" w:type="dxa"/>
             <w:tcBorders>
               <w:top w:val="single" w:sz="8" w:space="0" w:color="45B0E1"/>
               <w:left w:val="single" w:sz="8" w:space="0" w:color="45B0E1"/>
@@ -2481,24 +2389,49 @@
                 <w:sz w:val="12"/>
                 <w:szCs w:val="12"/>
               </w:rPr>
-              <w:t xml:space="preserve">Check if item is added to </w:t>
-            </w:r>
-            <w:proofErr w:type="spellStart"/>
-            <w:r>
+              <w:t>Check if item is added to json</w:t>
+            </w:r>
+          </w:p>
+        </w:tc>
+        <w:tc>
+          <w:tcPr>
+            <w:tcW w:w="911" w:type="dxa"/>
+            <w:tcBorders>
+              <w:top w:val="single" w:sz="8" w:space="0" w:color="45B0E1"/>
+              <w:left w:val="single" w:sz="8" w:space="0" w:color="45B0E1"/>
+              <w:bottom w:val="single" w:sz="8" w:space="0" w:color="45B0E1"/>
+              <w:right w:val="single" w:sz="8" w:space="0" w:color="45B0E1"/>
+            </w:tcBorders>
+            <w:shd w:val="clear" w:color="auto" w:fill="C1E4F5"/>
+            <w:tcMar>
+              <w:left w:w="108" w:type="dxa"/>
+              <w:right w:w="108" w:type="dxa"/>
+            </w:tcMar>
+          </w:tcPr>
+          <w:p>
+            <w:pPr>
+              <w:cnfStyle w:val="000000100000" w:firstRow="0" w:lastRow="0" w:firstColumn="0" w:lastColumn="0" w:oddVBand="0" w:evenVBand="0" w:oddHBand="1" w:evenHBand="0" w:firstRowFirstColumn="0" w:firstRowLastColumn="0" w:lastRowFirstColumn="0" w:lastRowLastColumn="0"/>
               <w:rPr>
                 <w:rFonts w:ascii="Aptos" w:eastAsia="Aptos" w:hAnsi="Aptos" w:cs="Aptos"/>
                 <w:color w:val="000000" w:themeColor="text1"/>
                 <w:sz w:val="12"/>
                 <w:szCs w:val="12"/>
               </w:rPr>
-              <w:t>json</w:t>
-            </w:r>
-            <w:proofErr w:type="spellEnd"/>
-          </w:p>
-        </w:tc>
-        <w:tc>
-          <w:tcPr>
-            <w:tcW w:w="897" w:type="dxa"/>
+            </w:pPr>
+            <w:r>
+              <w:rPr>
+                <w:rFonts w:ascii="Aptos" w:eastAsia="Aptos" w:hAnsi="Aptos" w:cs="Aptos"/>
+                <w:color w:val="000000" w:themeColor="text1"/>
+                <w:sz w:val="12"/>
+                <w:szCs w:val="12"/>
+              </w:rPr>
+              <w:t>Enter item to the add function</w:t>
+            </w:r>
+          </w:p>
+        </w:tc>
+        <w:tc>
+          <w:tcPr>
+            <w:tcW w:w="552" w:type="dxa"/>
             <w:tcBorders>
               <w:top w:val="single" w:sz="8" w:space="0" w:color="45B0E1"/>
               <w:left w:val="single" w:sz="8" w:space="0" w:color="45B0E1"/>
@@ -2528,13 +2461,13 @@
                 <w:sz w:val="12"/>
                 <w:szCs w:val="12"/>
               </w:rPr>
-              <w:t>Enter item to the add function</w:t>
-            </w:r>
-          </w:p>
-        </w:tc>
-        <w:tc>
-          <w:tcPr>
-            <w:tcW w:w="704" w:type="dxa"/>
+              <w:t>User enters item, price and quantity</w:t>
+            </w:r>
+          </w:p>
+        </w:tc>
+        <w:tc>
+          <w:tcPr>
+            <w:tcW w:w="786" w:type="dxa"/>
             <w:tcBorders>
               <w:top w:val="single" w:sz="8" w:space="0" w:color="45B0E1"/>
               <w:left w:val="single" w:sz="8" w:space="0" w:color="45B0E1"/>
@@ -2564,13 +2497,13 @@
                 <w:sz w:val="12"/>
                 <w:szCs w:val="12"/>
               </w:rPr>
-              <w:t>User enters item, price and quantity</w:t>
-            </w:r>
-          </w:p>
-        </w:tc>
-        <w:tc>
-          <w:tcPr>
-            <w:tcW w:w="773" w:type="dxa"/>
+              <w:t>The program adds the item and all data to the json file</w:t>
+            </w:r>
+          </w:p>
+        </w:tc>
+        <w:tc>
+          <w:tcPr>
+            <w:tcW w:w="3669" w:type="dxa"/>
             <w:tcBorders>
               <w:top w:val="single" w:sz="8" w:space="0" w:color="45B0E1"/>
               <w:left w:val="single" w:sz="8" w:space="0" w:color="45B0E1"/>
@@ -2600,19 +2533,35 @@
                 <w:sz w:val="12"/>
                 <w:szCs w:val="12"/>
               </w:rPr>
-              <w:t xml:space="preserve">The program adds the item and all data to the </w:t>
-            </w:r>
-            <w:proofErr w:type="spellStart"/>
-            <w:r>
+              <w:t>The item isn’t added to the file</w:t>
+            </w:r>
+          </w:p>
+        </w:tc>
+        <w:tc>
+          <w:tcPr>
+            <w:tcW w:w="744" w:type="dxa"/>
+            <w:tcBorders>
+              <w:top w:val="single" w:sz="8" w:space="0" w:color="45B0E1"/>
+              <w:left w:val="single" w:sz="8" w:space="0" w:color="45B0E1"/>
+              <w:bottom w:val="single" w:sz="8" w:space="0" w:color="45B0E1"/>
+              <w:right w:val="single" w:sz="8" w:space="0" w:color="45B0E1"/>
+            </w:tcBorders>
+            <w:shd w:val="clear" w:color="auto" w:fill="C1E4F5"/>
+            <w:tcMar>
+              <w:left w:w="108" w:type="dxa"/>
+              <w:right w:w="108" w:type="dxa"/>
+            </w:tcMar>
+          </w:tcPr>
+          <w:p>
+            <w:pPr>
+              <w:cnfStyle w:val="000000100000" w:firstRow="0" w:lastRow="0" w:firstColumn="0" w:lastColumn="0" w:oddVBand="0" w:evenVBand="0" w:oddHBand="1" w:evenHBand="0" w:firstRowFirstColumn="0" w:firstRowLastColumn="0" w:lastRowFirstColumn="0" w:lastRowLastColumn="0"/>
               <w:rPr>
                 <w:rFonts w:ascii="Aptos" w:eastAsia="Aptos" w:hAnsi="Aptos" w:cs="Aptos"/>
                 <w:color w:val="000000" w:themeColor="text1"/>
                 <w:sz w:val="12"/>
                 <w:szCs w:val="12"/>
               </w:rPr>
-              <w:t>json</w:t>
-            </w:r>
-            <w:proofErr w:type="spellEnd"/>
+            </w:pPr>
             <w:r>
               <w:rPr>
                 <w:rFonts w:ascii="Aptos" w:eastAsia="Aptos" w:hAnsi="Aptos" w:cs="Aptos"/>
@@ -2620,85 +2569,13 @@
                 <w:sz w:val="12"/>
                 <w:szCs w:val="12"/>
               </w:rPr>
-              <w:t xml:space="preserve"> file</w:t>
-            </w:r>
-          </w:p>
-        </w:tc>
-        <w:tc>
-          <w:tcPr>
-            <w:tcW w:w="3596" w:type="dxa"/>
-            <w:tcBorders>
-              <w:top w:val="single" w:sz="8" w:space="0" w:color="45B0E1"/>
-              <w:left w:val="single" w:sz="8" w:space="0" w:color="45B0E1"/>
-              <w:bottom w:val="single" w:sz="8" w:space="0" w:color="45B0E1"/>
-              <w:right w:val="single" w:sz="8" w:space="0" w:color="45B0E1"/>
-            </w:tcBorders>
-            <w:shd w:val="clear" w:color="auto" w:fill="C1E4F5"/>
-            <w:tcMar>
-              <w:left w:w="108" w:type="dxa"/>
-              <w:right w:w="108" w:type="dxa"/>
-            </w:tcMar>
-          </w:tcPr>
-          <w:p>
-            <w:pPr>
-              <w:cnfStyle w:val="000000100000" w:firstRow="0" w:lastRow="0" w:firstColumn="0" w:lastColumn="0" w:oddVBand="0" w:evenVBand="0" w:oddHBand="1" w:evenHBand="0" w:firstRowFirstColumn="0" w:firstRowLastColumn="0" w:lastRowFirstColumn="0" w:lastRowLastColumn="0"/>
-              <w:rPr>
-                <w:rFonts w:ascii="Aptos" w:eastAsia="Aptos" w:hAnsi="Aptos" w:cs="Aptos"/>
-                <w:color w:val="000000" w:themeColor="text1"/>
-                <w:sz w:val="12"/>
-                <w:szCs w:val="12"/>
-              </w:rPr>
-            </w:pPr>
-            <w:r>
-              <w:rPr>
-                <w:rFonts w:ascii="Aptos" w:eastAsia="Aptos" w:hAnsi="Aptos" w:cs="Aptos"/>
-                <w:color w:val="000000" w:themeColor="text1"/>
-                <w:sz w:val="12"/>
-                <w:szCs w:val="12"/>
-              </w:rPr>
-              <w:t>The item isn’t added to the file</w:t>
-            </w:r>
-          </w:p>
-        </w:tc>
-        <w:tc>
-          <w:tcPr>
-            <w:tcW w:w="733" w:type="dxa"/>
-            <w:tcBorders>
-              <w:top w:val="single" w:sz="8" w:space="0" w:color="45B0E1"/>
-              <w:left w:val="single" w:sz="8" w:space="0" w:color="45B0E1"/>
-              <w:bottom w:val="single" w:sz="8" w:space="0" w:color="45B0E1"/>
-              <w:right w:val="single" w:sz="8" w:space="0" w:color="45B0E1"/>
-            </w:tcBorders>
-            <w:shd w:val="clear" w:color="auto" w:fill="C1E4F5"/>
-            <w:tcMar>
-              <w:left w:w="108" w:type="dxa"/>
-              <w:right w:w="108" w:type="dxa"/>
-            </w:tcMar>
-          </w:tcPr>
-          <w:p>
-            <w:pPr>
-              <w:cnfStyle w:val="000000100000" w:firstRow="0" w:lastRow="0" w:firstColumn="0" w:lastColumn="0" w:oddVBand="0" w:evenVBand="0" w:oddHBand="1" w:evenHBand="0" w:firstRowFirstColumn="0" w:firstRowLastColumn="0" w:lastRowFirstColumn="0" w:lastRowLastColumn="0"/>
-              <w:rPr>
-                <w:rFonts w:ascii="Aptos" w:eastAsia="Aptos" w:hAnsi="Aptos" w:cs="Aptos"/>
-                <w:color w:val="000000" w:themeColor="text1"/>
-                <w:sz w:val="12"/>
-                <w:szCs w:val="12"/>
-              </w:rPr>
-            </w:pPr>
-            <w:r>
-              <w:rPr>
-                <w:rFonts w:ascii="Aptos" w:eastAsia="Aptos" w:hAnsi="Aptos" w:cs="Aptos"/>
-                <w:color w:val="000000" w:themeColor="text1"/>
-                <w:sz w:val="12"/>
-                <w:szCs w:val="12"/>
-              </w:rPr>
               <w:t>fail</w:t>
             </w:r>
           </w:p>
         </w:tc>
         <w:tc>
           <w:tcPr>
-            <w:tcW w:w="1631" w:type="dxa"/>
+            <w:tcW w:w="1662" w:type="dxa"/>
             <w:tcBorders>
               <w:top w:val="single" w:sz="8" w:space="0" w:color="45B0E1"/>
               <w:left w:val="single" w:sz="8" w:space="0" w:color="45B0E1"/>
@@ -2805,47 +2682,7 @@
                 <w:sz w:val="12"/>
                 <w:szCs w:val="12"/>
               </w:rPr>
-              <w:t xml:space="preserve">Stock had to be changed to quantity in </w:t>
-            </w:r>
-            <w:proofErr w:type="spellStart"/>
-            <w:r>
-              <w:rPr>
-                <w:rFonts w:ascii="Aptos" w:eastAsia="Aptos" w:hAnsi="Aptos" w:cs="Aptos"/>
-                <w:color w:val="000000" w:themeColor="text1"/>
-                <w:sz w:val="12"/>
-                <w:szCs w:val="12"/>
-              </w:rPr>
-              <w:t>view_stock</w:t>
-            </w:r>
-            <w:proofErr w:type="spellEnd"/>
-            <w:r>
-              <w:rPr>
-                <w:rFonts w:ascii="Aptos" w:eastAsia="Aptos" w:hAnsi="Aptos" w:cs="Aptos"/>
-                <w:color w:val="000000" w:themeColor="text1"/>
-                <w:sz w:val="12"/>
-                <w:szCs w:val="12"/>
-              </w:rPr>
-              <w:t xml:space="preserve"> and </w:t>
-            </w:r>
-            <w:proofErr w:type="spellStart"/>
-            <w:r>
-              <w:rPr>
-                <w:rFonts w:ascii="Aptos" w:eastAsia="Aptos" w:hAnsi="Aptos" w:cs="Aptos"/>
-                <w:color w:val="000000" w:themeColor="text1"/>
-                <w:sz w:val="12"/>
-                <w:szCs w:val="12"/>
-              </w:rPr>
-              <w:t>update_item</w:t>
-            </w:r>
-            <w:proofErr w:type="spellEnd"/>
-            <w:r>
-              <w:rPr>
-                <w:rFonts w:ascii="Aptos" w:eastAsia="Aptos" w:hAnsi="Aptos" w:cs="Aptos"/>
-                <w:color w:val="000000" w:themeColor="text1"/>
-                <w:sz w:val="12"/>
-                <w:szCs w:val="12"/>
-              </w:rPr>
-              <w:t xml:space="preserve"> </w:t>
+              <w:t xml:space="preserve">Stock had to be changed to quantity in view_stock and update_item </w:t>
             </w:r>
           </w:p>
         </w:tc>
@@ -2857,49 +2694,39 @@
         <w:tc>
           <w:tcPr>
             <w:cnfStyle w:val="001000000000" w:firstRow="0" w:lastRow="0" w:firstColumn="1" w:lastColumn="0" w:oddVBand="0" w:evenVBand="0" w:oddHBand="0" w:evenHBand="0" w:firstRowFirstColumn="0" w:firstRowLastColumn="0" w:lastRowFirstColumn="0" w:lastRowLastColumn="0"/>
-            <w:tcW w:w="672" w:type="dxa"/>
-            <w:tcBorders>
-              <w:top w:val="single" w:sz="8" w:space="0" w:color="45B0E1"/>
-              <w:left w:val="single" w:sz="8" w:space="0" w:color="45B0E1"/>
-              <w:bottom w:val="single" w:sz="8" w:space="0" w:color="45B0E1"/>
-              <w:right w:val="single" w:sz="8" w:space="0" w:color="45B0E1"/>
-            </w:tcBorders>
-            <w:tcMar>
-              <w:left w:w="108" w:type="dxa"/>
-              <w:right w:w="108" w:type="dxa"/>
-            </w:tcMar>
-          </w:tcPr>
-          <w:p>
-            <w:pPr>
-              <w:rPr>
-                <w:rFonts w:ascii="Aptos" w:eastAsia="Aptos" w:hAnsi="Aptos" w:cs="Aptos"/>
-                <w:sz w:val="12"/>
-                <w:szCs w:val="12"/>
-              </w:rPr>
-            </w:pPr>
-            <w:r>
-              <w:rPr>
-                <w:rFonts w:ascii="Aptos" w:eastAsia="Aptos" w:hAnsi="Aptos" w:cs="Aptos"/>
-                <w:sz w:val="12"/>
-                <w:szCs w:val="12"/>
-              </w:rPr>
-              <w:t xml:space="preserve">Check if item is added to </w:t>
-            </w:r>
-            <w:proofErr w:type="spellStart"/>
-            <w:r>
-              <w:rPr>
-                <w:rFonts w:ascii="Aptos" w:eastAsia="Aptos" w:hAnsi="Aptos" w:cs="Aptos"/>
-                <w:sz w:val="12"/>
-                <w:szCs w:val="12"/>
-              </w:rPr>
-              <w:t>json</w:t>
-            </w:r>
-            <w:proofErr w:type="spellEnd"/>
-          </w:p>
-        </w:tc>
-        <w:tc>
-          <w:tcPr>
-            <w:tcW w:w="897" w:type="dxa"/>
+            <w:tcW w:w="682" w:type="dxa"/>
+            <w:tcBorders>
+              <w:top w:val="single" w:sz="8" w:space="0" w:color="45B0E1"/>
+              <w:left w:val="single" w:sz="8" w:space="0" w:color="45B0E1"/>
+              <w:bottom w:val="single" w:sz="8" w:space="0" w:color="45B0E1"/>
+              <w:right w:val="single" w:sz="8" w:space="0" w:color="45B0E1"/>
+            </w:tcBorders>
+            <w:tcMar>
+              <w:left w:w="108" w:type="dxa"/>
+              <w:right w:w="108" w:type="dxa"/>
+            </w:tcMar>
+          </w:tcPr>
+          <w:p>
+            <w:pPr>
+              <w:rPr>
+                <w:rFonts w:ascii="Aptos" w:eastAsia="Aptos" w:hAnsi="Aptos" w:cs="Aptos"/>
+                <w:sz w:val="12"/>
+                <w:szCs w:val="12"/>
+              </w:rPr>
+            </w:pPr>
+            <w:r>
+              <w:rPr>
+                <w:rFonts w:ascii="Aptos" w:eastAsia="Aptos" w:hAnsi="Aptos" w:cs="Aptos"/>
+                <w:sz w:val="12"/>
+                <w:szCs w:val="12"/>
+              </w:rPr>
+              <w:t>Check if item is added to json</w:t>
+            </w:r>
+          </w:p>
+        </w:tc>
+        <w:tc>
+          <w:tcPr>
+            <w:tcW w:w="911" w:type="dxa"/>
             <w:tcBorders>
               <w:top w:val="single" w:sz="8" w:space="0" w:color="45B0E1"/>
               <w:left w:val="single" w:sz="8" w:space="0" w:color="45B0E1"/>
@@ -2932,7 +2759,7 @@
         </w:tc>
         <w:tc>
           <w:tcPr>
-            <w:tcW w:w="704" w:type="dxa"/>
+            <w:tcW w:w="552" w:type="dxa"/>
             <w:tcBorders>
               <w:top w:val="single" w:sz="8" w:space="0" w:color="45B0E1"/>
               <w:left w:val="single" w:sz="8" w:space="0" w:color="45B0E1"/>
@@ -2965,7 +2792,7 @@
         </w:tc>
         <w:tc>
           <w:tcPr>
-            <w:tcW w:w="773" w:type="dxa"/>
+            <w:tcW w:w="786" w:type="dxa"/>
             <w:tcBorders>
               <w:top w:val="single" w:sz="8" w:space="0" w:color="45B0E1"/>
               <w:left w:val="single" w:sz="8" w:space="0" w:color="45B0E1"/>
@@ -2992,31 +2819,13 @@
                 <w:sz w:val="12"/>
                 <w:szCs w:val="12"/>
               </w:rPr>
-              <w:t xml:space="preserve">The program adds the item and all data to the </w:t>
-            </w:r>
-            <w:proofErr w:type="spellStart"/>
-            <w:r>
-              <w:rPr>
-                <w:rFonts w:ascii="Aptos" w:eastAsia="Aptos" w:hAnsi="Aptos" w:cs="Aptos"/>
-                <w:sz w:val="12"/>
-                <w:szCs w:val="12"/>
-              </w:rPr>
-              <w:t>json</w:t>
-            </w:r>
-            <w:proofErr w:type="spellEnd"/>
-            <w:r>
-              <w:rPr>
-                <w:rFonts w:ascii="Aptos" w:eastAsia="Aptos" w:hAnsi="Aptos" w:cs="Aptos"/>
-                <w:sz w:val="12"/>
-                <w:szCs w:val="12"/>
-              </w:rPr>
-              <w:t xml:space="preserve"> file</w:t>
-            </w:r>
-          </w:p>
-        </w:tc>
-        <w:tc>
-          <w:tcPr>
-            <w:tcW w:w="3596" w:type="dxa"/>
+              <w:t>The program adds the item and all data to the json file</w:t>
+            </w:r>
+          </w:p>
+        </w:tc>
+        <w:tc>
+          <w:tcPr>
+            <w:tcW w:w="3669" w:type="dxa"/>
             <w:tcBorders>
               <w:top w:val="single" w:sz="8" w:space="0" w:color="45B0E1"/>
               <w:left w:val="single" w:sz="8" w:space="0" w:color="45B0E1"/>
@@ -3049,7 +2858,7 @@
         </w:tc>
         <w:tc>
           <w:tcPr>
-            <w:tcW w:w="733" w:type="dxa"/>
+            <w:tcW w:w="744" w:type="dxa"/>
             <w:tcBorders>
               <w:top w:val="single" w:sz="8" w:space="0" w:color="45B0E1"/>
               <w:left w:val="single" w:sz="8" w:space="0" w:color="45B0E1"/>
@@ -3082,7 +2891,7 @@
         </w:tc>
         <w:tc>
           <w:tcPr>
-            <w:tcW w:w="1631" w:type="dxa"/>
+            <w:tcW w:w="1662" w:type="dxa"/>
             <w:tcBorders>
               <w:top w:val="single" w:sz="8" w:space="0" w:color="45B0E1"/>
               <w:left w:val="single" w:sz="8" w:space="0" w:color="45B0E1"/>
@@ -3122,7 +2931,7 @@
         <w:tc>
           <w:tcPr>
             <w:cnfStyle w:val="001000000000" w:firstRow="0" w:lastRow="0" w:firstColumn="1" w:lastColumn="0" w:oddVBand="0" w:evenVBand="0" w:oddHBand="0" w:evenHBand="0" w:firstRowFirstColumn="0" w:firstRowLastColumn="0" w:lastRowFirstColumn="0" w:lastRowLastColumn="0"/>
-            <w:tcW w:w="672" w:type="dxa"/>
+            <w:tcW w:w="682" w:type="dxa"/>
             <w:tcBorders>
               <w:top w:val="single" w:sz="8" w:space="0" w:color="45B0E1"/>
               <w:left w:val="single" w:sz="8" w:space="0" w:color="45B0E1"/>
@@ -3157,7 +2966,7 @@
         </w:tc>
         <w:tc>
           <w:tcPr>
-            <w:tcW w:w="897" w:type="dxa"/>
+            <w:tcW w:w="911" w:type="dxa"/>
             <w:tcBorders>
               <w:top w:val="single" w:sz="8" w:space="0" w:color="45B0E1"/>
               <w:left w:val="single" w:sz="8" w:space="0" w:color="45B0E1"/>
@@ -3193,7 +3002,7 @@
         </w:tc>
         <w:tc>
           <w:tcPr>
-            <w:tcW w:w="704" w:type="dxa"/>
+            <w:tcW w:w="552" w:type="dxa"/>
             <w:tcBorders>
               <w:top w:val="single" w:sz="8" w:space="0" w:color="45B0E1"/>
               <w:left w:val="single" w:sz="8" w:space="0" w:color="45B0E1"/>
@@ -3229,7 +3038,7 @@
         </w:tc>
         <w:tc>
           <w:tcPr>
-            <w:tcW w:w="773" w:type="dxa"/>
+            <w:tcW w:w="786" w:type="dxa"/>
             <w:tcBorders>
               <w:top w:val="single" w:sz="8" w:space="0" w:color="45B0E1"/>
               <w:left w:val="single" w:sz="8" w:space="0" w:color="45B0E1"/>
@@ -3265,7 +3074,7 @@
         </w:tc>
         <w:tc>
           <w:tcPr>
-            <w:tcW w:w="3596" w:type="dxa"/>
+            <w:tcW w:w="3669" w:type="dxa"/>
             <w:tcBorders>
               <w:top w:val="single" w:sz="8" w:space="0" w:color="45B0E1"/>
               <w:left w:val="single" w:sz="8" w:space="0" w:color="45B0E1"/>
@@ -3321,7 +3130,7 @@
         </w:tc>
         <w:tc>
           <w:tcPr>
-            <w:tcW w:w="733" w:type="dxa"/>
+            <w:tcW w:w="744" w:type="dxa"/>
             <w:tcBorders>
               <w:top w:val="single" w:sz="8" w:space="0" w:color="45B0E1"/>
               <w:left w:val="single" w:sz="8" w:space="0" w:color="45B0E1"/>
@@ -3357,7 +3166,7 @@
         </w:tc>
         <w:tc>
           <w:tcPr>
-            <w:tcW w:w="1631" w:type="dxa"/>
+            <w:tcW w:w="1662" w:type="dxa"/>
             <w:tcBorders>
               <w:top w:val="single" w:sz="8" w:space="0" w:color="45B0E1"/>
               <w:left w:val="single" w:sz="8" w:space="0" w:color="45B0E1"/>
@@ -3399,7 +3208,7 @@
         <w:tc>
           <w:tcPr>
             <w:cnfStyle w:val="001000000000" w:firstRow="0" w:lastRow="0" w:firstColumn="1" w:lastColumn="0" w:oddVBand="0" w:evenVBand="0" w:oddHBand="0" w:evenHBand="0" w:firstRowFirstColumn="0" w:firstRowLastColumn="0" w:lastRowFirstColumn="0" w:lastRowLastColumn="0"/>
-            <w:tcW w:w="672" w:type="dxa"/>
+            <w:tcW w:w="682" w:type="dxa"/>
             <w:tcBorders>
               <w:top w:val="single" w:sz="8" w:space="0" w:color="45B0E1"/>
               <w:left w:val="single" w:sz="8" w:space="0" w:color="45B0E1"/>
@@ -3432,7 +3241,7 @@
         </w:tc>
         <w:tc>
           <w:tcPr>
-            <w:tcW w:w="897" w:type="dxa"/>
+            <w:tcW w:w="911" w:type="dxa"/>
             <w:tcBorders>
               <w:top w:val="single" w:sz="8" w:space="0" w:color="45B0E1"/>
               <w:left w:val="single" w:sz="8" w:space="0" w:color="45B0E1"/>
@@ -3465,7 +3274,7 @@
         </w:tc>
         <w:tc>
           <w:tcPr>
-            <w:tcW w:w="704" w:type="dxa"/>
+            <w:tcW w:w="552" w:type="dxa"/>
             <w:tcBorders>
               <w:top w:val="single" w:sz="8" w:space="0" w:color="45B0E1"/>
               <w:left w:val="single" w:sz="8" w:space="0" w:color="45B0E1"/>
@@ -3498,7 +3307,7 @@
         </w:tc>
         <w:tc>
           <w:tcPr>
-            <w:tcW w:w="773" w:type="dxa"/>
+            <w:tcW w:w="786" w:type="dxa"/>
             <w:tcBorders>
               <w:top w:val="single" w:sz="8" w:space="0" w:color="45B0E1"/>
               <w:left w:val="single" w:sz="8" w:space="0" w:color="45B0E1"/>
@@ -3531,7 +3340,7 @@
         </w:tc>
         <w:tc>
           <w:tcPr>
-            <w:tcW w:w="3596" w:type="dxa"/>
+            <w:tcW w:w="3669" w:type="dxa"/>
             <w:tcBorders>
               <w:top w:val="single" w:sz="8" w:space="0" w:color="45B0E1"/>
               <w:left w:val="single" w:sz="8" w:space="0" w:color="45B0E1"/>
@@ -3582,7 +3391,7 @@
         </w:tc>
         <w:tc>
           <w:tcPr>
-            <w:tcW w:w="733" w:type="dxa"/>
+            <w:tcW w:w="744" w:type="dxa"/>
             <w:tcBorders>
               <w:top w:val="single" w:sz="8" w:space="0" w:color="45B0E1"/>
               <w:left w:val="single" w:sz="8" w:space="0" w:color="45B0E1"/>
@@ -3615,7 +3424,7 @@
         </w:tc>
         <w:tc>
           <w:tcPr>
-            <w:tcW w:w="1631" w:type="dxa"/>
+            <w:tcW w:w="1662" w:type="dxa"/>
             <w:tcBorders>
               <w:top w:val="single" w:sz="8" w:space="0" w:color="45B0E1"/>
               <w:left w:val="single" w:sz="8" w:space="0" w:color="45B0E1"/>
@@ -3655,7 +3464,7 @@
         <w:tc>
           <w:tcPr>
             <w:cnfStyle w:val="001000000000" w:firstRow="0" w:lastRow="0" w:firstColumn="1" w:lastColumn="0" w:oddVBand="0" w:evenVBand="0" w:oddHBand="0" w:evenHBand="0" w:firstRowFirstColumn="0" w:firstRowLastColumn="0" w:lastRowFirstColumn="0" w:lastRowLastColumn="0"/>
-            <w:tcW w:w="672" w:type="dxa"/>
+            <w:tcW w:w="682" w:type="dxa"/>
             <w:tcBorders>
               <w:top w:val="single" w:sz="8" w:space="0" w:color="45B0E1"/>
               <w:left w:val="single" w:sz="8" w:space="0" w:color="45B0E1"/>
@@ -3690,7 +3499,7 @@
         </w:tc>
         <w:tc>
           <w:tcPr>
-            <w:tcW w:w="897" w:type="dxa"/>
+            <w:tcW w:w="911" w:type="dxa"/>
             <w:tcBorders>
               <w:top w:val="single" w:sz="8" w:space="0" w:color="45B0E1"/>
               <w:left w:val="single" w:sz="8" w:space="0" w:color="45B0E1"/>
@@ -3726,7 +3535,7 @@
         </w:tc>
         <w:tc>
           <w:tcPr>
-            <w:tcW w:w="704" w:type="dxa"/>
+            <w:tcW w:w="552" w:type="dxa"/>
             <w:tcBorders>
               <w:top w:val="single" w:sz="8" w:space="0" w:color="45B0E1"/>
               <w:left w:val="single" w:sz="8" w:space="0" w:color="45B0E1"/>
@@ -3762,7 +3571,7 @@
         </w:tc>
         <w:tc>
           <w:tcPr>
-            <w:tcW w:w="773" w:type="dxa"/>
+            <w:tcW w:w="786" w:type="dxa"/>
             <w:tcBorders>
               <w:top w:val="single" w:sz="8" w:space="0" w:color="45B0E1"/>
               <w:left w:val="single" w:sz="8" w:space="0" w:color="45B0E1"/>
@@ -3798,7 +3607,7 @@
         </w:tc>
         <w:tc>
           <w:tcPr>
-            <w:tcW w:w="3596" w:type="dxa"/>
+            <w:tcW w:w="3669" w:type="dxa"/>
             <w:tcBorders>
               <w:top w:val="single" w:sz="8" w:space="0" w:color="45B0E1"/>
               <w:left w:val="single" w:sz="8" w:space="0" w:color="45B0E1"/>
@@ -3834,7 +3643,7 @@
         </w:tc>
         <w:tc>
           <w:tcPr>
-            <w:tcW w:w="733" w:type="dxa"/>
+            <w:tcW w:w="744" w:type="dxa"/>
             <w:tcBorders>
               <w:top w:val="single" w:sz="8" w:space="0" w:color="45B0E1"/>
               <w:left w:val="single" w:sz="8" w:space="0" w:color="45B0E1"/>
@@ -3870,7 +3679,7 @@
         </w:tc>
         <w:tc>
           <w:tcPr>
-            <w:tcW w:w="1631" w:type="dxa"/>
+            <w:tcW w:w="1662" w:type="dxa"/>
             <w:tcBorders>
               <w:top w:val="single" w:sz="8" w:space="0" w:color="45B0E1"/>
               <w:left w:val="single" w:sz="8" w:space="0" w:color="45B0E1"/>
@@ -3912,7 +3721,7 @@
         <w:tc>
           <w:tcPr>
             <w:cnfStyle w:val="001000000000" w:firstRow="0" w:lastRow="0" w:firstColumn="1" w:lastColumn="0" w:oddVBand="0" w:evenVBand="0" w:oddHBand="0" w:evenHBand="0" w:firstRowFirstColumn="0" w:firstRowLastColumn="0" w:lastRowFirstColumn="0" w:lastRowLastColumn="0"/>
-            <w:tcW w:w="672" w:type="dxa"/>
+            <w:tcW w:w="682" w:type="dxa"/>
             <w:tcBorders>
               <w:top w:val="single" w:sz="8" w:space="0" w:color="45B0E1"/>
               <w:left w:val="single" w:sz="8" w:space="0" w:color="45B0E1"/>
@@ -3944,7 +3753,7 @@
         </w:tc>
         <w:tc>
           <w:tcPr>
-            <w:tcW w:w="897" w:type="dxa"/>
+            <w:tcW w:w="911" w:type="dxa"/>
             <w:tcBorders>
               <w:top w:val="single" w:sz="8" w:space="0" w:color="45B0E1"/>
               <w:left w:val="single" w:sz="8" w:space="0" w:color="45B0E1"/>
@@ -3977,7 +3786,7 @@
         </w:tc>
         <w:tc>
           <w:tcPr>
-            <w:tcW w:w="704" w:type="dxa"/>
+            <w:tcW w:w="552" w:type="dxa"/>
             <w:tcBorders>
               <w:top w:val="single" w:sz="8" w:space="0" w:color="45B0E1"/>
               <w:left w:val="single" w:sz="8" w:space="0" w:color="45B0E1"/>
@@ -4010,7 +3819,7 @@
         </w:tc>
         <w:tc>
           <w:tcPr>
-            <w:tcW w:w="773" w:type="dxa"/>
+            <w:tcW w:w="786" w:type="dxa"/>
             <w:tcBorders>
               <w:top w:val="single" w:sz="8" w:space="0" w:color="45B0E1"/>
               <w:left w:val="single" w:sz="8" w:space="0" w:color="45B0E1"/>
@@ -4043,7 +3852,7 @@
         </w:tc>
         <w:tc>
           <w:tcPr>
-            <w:tcW w:w="3596" w:type="dxa"/>
+            <w:tcW w:w="3669" w:type="dxa"/>
             <w:tcBorders>
               <w:top w:val="single" w:sz="8" w:space="0" w:color="45B0E1"/>
               <w:left w:val="single" w:sz="8" w:space="0" w:color="45B0E1"/>
@@ -4076,7 +3885,7 @@
         </w:tc>
         <w:tc>
           <w:tcPr>
-            <w:tcW w:w="733" w:type="dxa"/>
+            <w:tcW w:w="744" w:type="dxa"/>
             <w:tcBorders>
               <w:top w:val="single" w:sz="8" w:space="0" w:color="45B0E1"/>
               <w:left w:val="single" w:sz="8" w:space="0" w:color="45B0E1"/>
@@ -4109,7 +3918,7 @@
         </w:tc>
         <w:tc>
           <w:tcPr>
-            <w:tcW w:w="1631" w:type="dxa"/>
+            <w:tcW w:w="1662" w:type="dxa"/>
             <w:tcBorders>
               <w:top w:val="single" w:sz="8" w:space="0" w:color="45B0E1"/>
               <w:left w:val="single" w:sz="8" w:space="0" w:color="45B0E1"/>
@@ -4149,7 +3958,7 @@
         <w:tc>
           <w:tcPr>
             <w:cnfStyle w:val="001000000000" w:firstRow="0" w:lastRow="0" w:firstColumn="1" w:lastColumn="0" w:oddVBand="0" w:evenVBand="0" w:oddHBand="0" w:evenHBand="0" w:firstRowFirstColumn="0" w:firstRowLastColumn="0" w:lastRowFirstColumn="0" w:lastRowLastColumn="0"/>
-            <w:tcW w:w="672" w:type="dxa"/>
+            <w:tcW w:w="682" w:type="dxa"/>
             <w:tcBorders>
               <w:top w:val="single" w:sz="8" w:space="0" w:color="45B0E1"/>
               <w:left w:val="single" w:sz="8" w:space="0" w:color="45B0E1"/>
@@ -4182,7 +3991,7 @@
         </w:tc>
         <w:tc>
           <w:tcPr>
-            <w:tcW w:w="897" w:type="dxa"/>
+            <w:tcW w:w="911" w:type="dxa"/>
             <w:tcBorders>
               <w:top w:val="single" w:sz="8" w:space="0" w:color="45B0E1"/>
               <w:left w:val="single" w:sz="8" w:space="0" w:color="45B0E1"/>
@@ -4216,7 +4025,7 @@
         </w:tc>
         <w:tc>
           <w:tcPr>
-            <w:tcW w:w="704" w:type="dxa"/>
+            <w:tcW w:w="552" w:type="dxa"/>
             <w:tcBorders>
               <w:top w:val="single" w:sz="8" w:space="0" w:color="45B0E1"/>
               <w:left w:val="single" w:sz="8" w:space="0" w:color="45B0E1"/>
@@ -4250,7 +4059,7 @@
         </w:tc>
         <w:tc>
           <w:tcPr>
-            <w:tcW w:w="773" w:type="dxa"/>
+            <w:tcW w:w="786" w:type="dxa"/>
             <w:tcBorders>
               <w:top w:val="single" w:sz="8" w:space="0" w:color="45B0E1"/>
               <w:left w:val="single" w:sz="8" w:space="0" w:color="45B0E1"/>
@@ -4284,7 +4093,7 @@
         </w:tc>
         <w:tc>
           <w:tcPr>
-            <w:tcW w:w="3596" w:type="dxa"/>
+            <w:tcW w:w="3669" w:type="dxa"/>
             <w:tcBorders>
               <w:top w:val="single" w:sz="8" w:space="0" w:color="45B0E1"/>
               <w:left w:val="single" w:sz="8" w:space="0" w:color="45B0E1"/>
@@ -4318,7 +4127,7 @@
         </w:tc>
         <w:tc>
           <w:tcPr>
-            <w:tcW w:w="733" w:type="dxa"/>
+            <w:tcW w:w="744" w:type="dxa"/>
             <w:tcBorders>
               <w:top w:val="single" w:sz="8" w:space="0" w:color="45B0E1"/>
               <w:left w:val="single" w:sz="8" w:space="0" w:color="45B0E1"/>
@@ -4352,7 +4161,7 @@
         </w:tc>
         <w:tc>
           <w:tcPr>
-            <w:tcW w:w="1631" w:type="dxa"/>
+            <w:tcW w:w="1662" w:type="dxa"/>
             <w:tcBorders>
               <w:top w:val="single" w:sz="8" w:space="0" w:color="45B0E1"/>
               <w:left w:val="single" w:sz="8" w:space="0" w:color="45B0E1"/>
@@ -4392,7 +4201,7 @@
         <w:tc>
           <w:tcPr>
             <w:cnfStyle w:val="001000000000" w:firstRow="0" w:lastRow="0" w:firstColumn="1" w:lastColumn="0" w:oddVBand="0" w:evenVBand="0" w:oddHBand="0" w:evenHBand="0" w:firstRowFirstColumn="0" w:firstRowLastColumn="0" w:lastRowFirstColumn="0" w:lastRowLastColumn="0"/>
-            <w:tcW w:w="672" w:type="dxa"/>
+            <w:tcW w:w="682" w:type="dxa"/>
             <w:tcBorders>
               <w:top w:val="single" w:sz="8" w:space="0" w:color="45B0E1"/>
               <w:left w:val="single" w:sz="8" w:space="0" w:color="45B0E1"/>
@@ -4424,7 +4233,7 @@
         </w:tc>
         <w:tc>
           <w:tcPr>
-            <w:tcW w:w="897" w:type="dxa"/>
+            <w:tcW w:w="911" w:type="dxa"/>
             <w:tcBorders>
               <w:top w:val="single" w:sz="8" w:space="0" w:color="45B0E1"/>
               <w:left w:val="single" w:sz="8" w:space="0" w:color="45B0E1"/>
@@ -4457,7 +4266,7 @@
         </w:tc>
         <w:tc>
           <w:tcPr>
-            <w:tcW w:w="704" w:type="dxa"/>
+            <w:tcW w:w="552" w:type="dxa"/>
             <w:tcBorders>
               <w:top w:val="single" w:sz="8" w:space="0" w:color="45B0E1"/>
               <w:left w:val="single" w:sz="8" w:space="0" w:color="45B0E1"/>
@@ -4490,7 +4299,7 @@
         </w:tc>
         <w:tc>
           <w:tcPr>
-            <w:tcW w:w="773" w:type="dxa"/>
+            <w:tcW w:w="786" w:type="dxa"/>
             <w:tcBorders>
               <w:top w:val="single" w:sz="8" w:space="0" w:color="45B0E1"/>
               <w:left w:val="single" w:sz="8" w:space="0" w:color="45B0E1"/>
@@ -4523,7 +4332,7 @@
         </w:tc>
         <w:tc>
           <w:tcPr>
-            <w:tcW w:w="3596" w:type="dxa"/>
+            <w:tcW w:w="3669" w:type="dxa"/>
             <w:tcBorders>
               <w:top w:val="single" w:sz="8" w:space="0" w:color="45B0E1"/>
               <w:left w:val="single" w:sz="8" w:space="0" w:color="45B0E1"/>
@@ -4556,7 +4365,7 @@
         </w:tc>
         <w:tc>
           <w:tcPr>
-            <w:tcW w:w="733" w:type="dxa"/>
+            <w:tcW w:w="744" w:type="dxa"/>
             <w:tcBorders>
               <w:top w:val="single" w:sz="8" w:space="0" w:color="45B0E1"/>
               <w:left w:val="single" w:sz="8" w:space="0" w:color="45B0E1"/>
@@ -4589,7 +4398,7 @@
         </w:tc>
         <w:tc>
           <w:tcPr>
-            <w:tcW w:w="1631" w:type="dxa"/>
+            <w:tcW w:w="1662" w:type="dxa"/>
             <w:tcBorders>
               <w:top w:val="single" w:sz="8" w:space="0" w:color="45B0E1"/>
               <w:left w:val="single" w:sz="8" w:space="0" w:color="45B0E1"/>
@@ -4629,7 +4438,7 @@
         <w:tc>
           <w:tcPr>
             <w:cnfStyle w:val="001000000000" w:firstRow="0" w:lastRow="0" w:firstColumn="1" w:lastColumn="0" w:oddVBand="0" w:evenVBand="0" w:oddHBand="0" w:evenHBand="0" w:firstRowFirstColumn="0" w:firstRowLastColumn="0" w:lastRowFirstColumn="0" w:lastRowLastColumn="0"/>
-            <w:tcW w:w="672" w:type="dxa"/>
+            <w:tcW w:w="682" w:type="dxa"/>
             <w:tcBorders>
               <w:top w:val="single" w:sz="8" w:space="0" w:color="45B0E1"/>
               <w:left w:val="single" w:sz="8" w:space="0" w:color="45B0E1"/>
@@ -4663,7 +4472,7 @@
         </w:tc>
         <w:tc>
           <w:tcPr>
-            <w:tcW w:w="897" w:type="dxa"/>
+            <w:tcW w:w="911" w:type="dxa"/>
             <w:tcBorders>
               <w:top w:val="single" w:sz="8" w:space="0" w:color="45B0E1"/>
               <w:left w:val="single" w:sz="8" w:space="0" w:color="45B0E1"/>
@@ -4696,7 +4505,7 @@
         </w:tc>
         <w:tc>
           <w:tcPr>
-            <w:tcW w:w="704" w:type="dxa"/>
+            <w:tcW w:w="552" w:type="dxa"/>
             <w:tcBorders>
               <w:top w:val="single" w:sz="8" w:space="0" w:color="45B0E1"/>
               <w:left w:val="single" w:sz="8" w:space="0" w:color="45B0E1"/>
@@ -4729,7 +4538,7 @@
         </w:tc>
         <w:tc>
           <w:tcPr>
-            <w:tcW w:w="773" w:type="dxa"/>
+            <w:tcW w:w="786" w:type="dxa"/>
             <w:tcBorders>
               <w:top w:val="single" w:sz="8" w:space="0" w:color="45B0E1"/>
               <w:left w:val="single" w:sz="8" w:space="0" w:color="45B0E1"/>
@@ -4762,7 +4571,7 @@
         </w:tc>
         <w:tc>
           <w:tcPr>
-            <w:tcW w:w="3596" w:type="dxa"/>
+            <w:tcW w:w="3669" w:type="dxa"/>
             <w:tcBorders>
               <w:top w:val="single" w:sz="8" w:space="0" w:color="45B0E1"/>
               <w:left w:val="single" w:sz="8" w:space="0" w:color="45B0E1"/>
@@ -4795,7 +4604,7 @@
         </w:tc>
         <w:tc>
           <w:tcPr>
-            <w:tcW w:w="733" w:type="dxa"/>
+            <w:tcW w:w="744" w:type="dxa"/>
             <w:tcBorders>
               <w:top w:val="single" w:sz="8" w:space="0" w:color="45B0E1"/>
               <w:left w:val="single" w:sz="8" w:space="0" w:color="45B0E1"/>
@@ -4828,7 +4637,7 @@
         </w:tc>
         <w:tc>
           <w:tcPr>
-            <w:tcW w:w="1631" w:type="dxa"/>
+            <w:tcW w:w="1662" w:type="dxa"/>
             <w:tcBorders>
               <w:top w:val="single" w:sz="8" w:space="0" w:color="45B0E1"/>
               <w:left w:val="single" w:sz="8" w:space="0" w:color="45B0E1"/>
@@ -4867,7 +4676,7 @@
         <w:tc>
           <w:tcPr>
             <w:cnfStyle w:val="001000000000" w:firstRow="0" w:lastRow="0" w:firstColumn="1" w:lastColumn="0" w:oddVBand="0" w:evenVBand="0" w:oddHBand="0" w:evenHBand="0" w:firstRowFirstColumn="0" w:firstRowLastColumn="0" w:lastRowFirstColumn="0" w:lastRowLastColumn="0"/>
-            <w:tcW w:w="672" w:type="dxa"/>
+            <w:tcW w:w="682" w:type="dxa"/>
             <w:tcBorders>
               <w:top w:val="single" w:sz="8" w:space="0" w:color="45B0E1"/>
               <w:left w:val="single" w:sz="8" w:space="0" w:color="45B0E1"/>
@@ -4899,7 +4708,7 @@
         </w:tc>
         <w:tc>
           <w:tcPr>
-            <w:tcW w:w="897" w:type="dxa"/>
+            <w:tcW w:w="911" w:type="dxa"/>
             <w:tcBorders>
               <w:top w:val="single" w:sz="8" w:space="0" w:color="45B0E1"/>
               <w:left w:val="single" w:sz="8" w:space="0" w:color="45B0E1"/>
@@ -4932,7 +4741,7 @@
         </w:tc>
         <w:tc>
           <w:tcPr>
-            <w:tcW w:w="704" w:type="dxa"/>
+            <w:tcW w:w="552" w:type="dxa"/>
             <w:tcBorders>
               <w:top w:val="single" w:sz="8" w:space="0" w:color="45B0E1"/>
               <w:left w:val="single" w:sz="8" w:space="0" w:color="45B0E1"/>
@@ -4965,7 +4774,7 @@
         </w:tc>
         <w:tc>
           <w:tcPr>
-            <w:tcW w:w="773" w:type="dxa"/>
+            <w:tcW w:w="786" w:type="dxa"/>
             <w:tcBorders>
               <w:top w:val="single" w:sz="8" w:space="0" w:color="45B0E1"/>
               <w:left w:val="single" w:sz="8" w:space="0" w:color="45B0E1"/>
@@ -4998,7 +4807,7 @@
         </w:tc>
         <w:tc>
           <w:tcPr>
-            <w:tcW w:w="3596" w:type="dxa"/>
+            <w:tcW w:w="3669" w:type="dxa"/>
             <w:tcBorders>
               <w:top w:val="single" w:sz="8" w:space="0" w:color="45B0E1"/>
               <w:left w:val="single" w:sz="8" w:space="0" w:color="45B0E1"/>
@@ -5031,7 +4840,7 @@
         </w:tc>
         <w:tc>
           <w:tcPr>
-            <w:tcW w:w="733" w:type="dxa"/>
+            <w:tcW w:w="744" w:type="dxa"/>
             <w:tcBorders>
               <w:top w:val="single" w:sz="8" w:space="0" w:color="45B0E1"/>
               <w:left w:val="single" w:sz="8" w:space="0" w:color="45B0E1"/>
@@ -5064,7 +4873,7 @@
         </w:tc>
         <w:tc>
           <w:tcPr>
-            <w:tcW w:w="1631" w:type="dxa"/>
+            <w:tcW w:w="1662" w:type="dxa"/>
             <w:tcBorders>
               <w:top w:val="single" w:sz="8" w:space="0" w:color="45B0E1"/>
               <w:left w:val="single" w:sz="8" w:space="0" w:color="45B0E1"/>
@@ -5104,7 +4913,7 @@
         <w:tc>
           <w:tcPr>
             <w:cnfStyle w:val="001000000000" w:firstRow="0" w:lastRow="0" w:firstColumn="1" w:lastColumn="0" w:oddVBand="0" w:evenVBand="0" w:oddHBand="0" w:evenHBand="0" w:firstRowFirstColumn="0" w:firstRowLastColumn="0" w:lastRowFirstColumn="0" w:lastRowLastColumn="0"/>
-            <w:tcW w:w="672" w:type="dxa"/>
+            <w:tcW w:w="682" w:type="dxa"/>
             <w:tcBorders>
               <w:top w:val="single" w:sz="8" w:space="0" w:color="45B0E1"/>
               <w:left w:val="single" w:sz="8" w:space="0" w:color="45B0E1"/>
@@ -5136,7 +4945,7 @@
         </w:tc>
         <w:tc>
           <w:tcPr>
-            <w:tcW w:w="897" w:type="dxa"/>
+            <w:tcW w:w="911" w:type="dxa"/>
             <w:tcBorders>
               <w:top w:val="single" w:sz="8" w:space="0" w:color="45B0E1"/>
               <w:left w:val="single" w:sz="8" w:space="0" w:color="45B0E1"/>
@@ -5169,7 +4978,7 @@
         </w:tc>
         <w:tc>
           <w:tcPr>
-            <w:tcW w:w="704" w:type="dxa"/>
+            <w:tcW w:w="552" w:type="dxa"/>
             <w:tcBorders>
               <w:top w:val="single" w:sz="8" w:space="0" w:color="45B0E1"/>
               <w:left w:val="single" w:sz="8" w:space="0" w:color="45B0E1"/>
@@ -5202,7 +5011,7 @@
         </w:tc>
         <w:tc>
           <w:tcPr>
-            <w:tcW w:w="773" w:type="dxa"/>
+            <w:tcW w:w="786" w:type="dxa"/>
             <w:tcBorders>
               <w:top w:val="single" w:sz="8" w:space="0" w:color="45B0E1"/>
               <w:left w:val="single" w:sz="8" w:space="0" w:color="45B0E1"/>
@@ -5235,7 +5044,7 @@
         </w:tc>
         <w:tc>
           <w:tcPr>
-            <w:tcW w:w="3596" w:type="dxa"/>
+            <w:tcW w:w="3669" w:type="dxa"/>
             <w:tcBorders>
               <w:top w:val="single" w:sz="8" w:space="0" w:color="45B0E1"/>
               <w:left w:val="single" w:sz="8" w:space="0" w:color="45B0E1"/>
@@ -5268,7 +5077,7 @@
         </w:tc>
         <w:tc>
           <w:tcPr>
-            <w:tcW w:w="733" w:type="dxa"/>
+            <w:tcW w:w="744" w:type="dxa"/>
             <w:tcBorders>
               <w:top w:val="single" w:sz="8" w:space="0" w:color="45B0E1"/>
               <w:left w:val="single" w:sz="8" w:space="0" w:color="45B0E1"/>
@@ -5301,7 +5110,7 @@
         </w:tc>
         <w:tc>
           <w:tcPr>
-            <w:tcW w:w="1631" w:type="dxa"/>
+            <w:tcW w:w="1662" w:type="dxa"/>
             <w:tcBorders>
               <w:top w:val="single" w:sz="8" w:space="0" w:color="45B0E1"/>
               <w:left w:val="single" w:sz="8" w:space="0" w:color="45B0E1"/>
@@ -5411,7 +5220,7 @@
         <w:tc>
           <w:tcPr>
             <w:cnfStyle w:val="001000000000" w:firstRow="0" w:lastRow="0" w:firstColumn="1" w:lastColumn="0" w:oddVBand="0" w:evenVBand="0" w:oddHBand="0" w:evenHBand="0" w:firstRowFirstColumn="0" w:firstRowLastColumn="0" w:lastRowFirstColumn="0" w:lastRowLastColumn="0"/>
-            <w:tcW w:w="672" w:type="dxa"/>
+            <w:tcW w:w="682" w:type="dxa"/>
             <w:tcBorders>
               <w:top w:val="single" w:sz="8" w:space="0" w:color="45B0E1"/>
               <w:left w:val="single" w:sz="8" w:space="0" w:color="45B0E1"/>
@@ -5443,7 +5252,7 @@
         </w:tc>
         <w:tc>
           <w:tcPr>
-            <w:tcW w:w="897" w:type="dxa"/>
+            <w:tcW w:w="911" w:type="dxa"/>
             <w:tcBorders>
               <w:top w:val="single" w:sz="8" w:space="0" w:color="45B0E1"/>
               <w:left w:val="single" w:sz="8" w:space="0" w:color="45B0E1"/>
@@ -5476,7 +5285,7 @@
         </w:tc>
         <w:tc>
           <w:tcPr>
-            <w:tcW w:w="704" w:type="dxa"/>
+            <w:tcW w:w="552" w:type="dxa"/>
             <w:tcBorders>
               <w:top w:val="single" w:sz="8" w:space="0" w:color="45B0E1"/>
               <w:left w:val="single" w:sz="8" w:space="0" w:color="45B0E1"/>
@@ -5509,7 +5318,7 @@
         </w:tc>
         <w:tc>
           <w:tcPr>
-            <w:tcW w:w="773" w:type="dxa"/>
+            <w:tcW w:w="786" w:type="dxa"/>
             <w:tcBorders>
               <w:top w:val="single" w:sz="8" w:space="0" w:color="45B0E1"/>
               <w:left w:val="single" w:sz="8" w:space="0" w:color="45B0E1"/>
@@ -5542,7 +5351,7 @@
         </w:tc>
         <w:tc>
           <w:tcPr>
-            <w:tcW w:w="3596" w:type="dxa"/>
+            <w:tcW w:w="3669" w:type="dxa"/>
             <w:tcBorders>
               <w:top w:val="single" w:sz="8" w:space="0" w:color="45B0E1"/>
               <w:left w:val="single" w:sz="8" w:space="0" w:color="45B0E1"/>
@@ -5575,7 +5384,7 @@
         </w:tc>
         <w:tc>
           <w:tcPr>
-            <w:tcW w:w="733" w:type="dxa"/>
+            <w:tcW w:w="744" w:type="dxa"/>
             <w:tcBorders>
               <w:top w:val="single" w:sz="8" w:space="0" w:color="45B0E1"/>
               <w:left w:val="single" w:sz="8" w:space="0" w:color="45B0E1"/>
@@ -5608,7 +5417,7 @@
         </w:tc>
         <w:tc>
           <w:tcPr>
-            <w:tcW w:w="1631" w:type="dxa"/>
+            <w:tcW w:w="1662" w:type="dxa"/>
             <w:tcBorders>
               <w:top w:val="single" w:sz="8" w:space="0" w:color="45B0E1"/>
               <w:left w:val="single" w:sz="8" w:space="0" w:color="45B0E1"/>
@@ -5648,7 +5457,7 @@
         <w:tc>
           <w:tcPr>
             <w:cnfStyle w:val="001000000000" w:firstRow="0" w:lastRow="0" w:firstColumn="1" w:lastColumn="0" w:oddVBand="0" w:evenVBand="0" w:oddHBand="0" w:evenHBand="0" w:firstRowFirstColumn="0" w:firstRowLastColumn="0" w:lastRowFirstColumn="0" w:lastRowLastColumn="0"/>
-            <w:tcW w:w="672" w:type="dxa"/>
+            <w:tcW w:w="682" w:type="dxa"/>
             <w:tcBorders>
               <w:top w:val="single" w:sz="8" w:space="0" w:color="45B0E1"/>
               <w:left w:val="single" w:sz="8" w:space="0" w:color="45B0E1"/>
@@ -5680,7 +5489,7 @@
         </w:tc>
         <w:tc>
           <w:tcPr>
-            <w:tcW w:w="897" w:type="dxa"/>
+            <w:tcW w:w="911" w:type="dxa"/>
             <w:tcBorders>
               <w:top w:val="single" w:sz="8" w:space="0" w:color="45B0E1"/>
               <w:left w:val="single" w:sz="8" w:space="0" w:color="45B0E1"/>
@@ -5713,7 +5522,7 @@
         </w:tc>
         <w:tc>
           <w:tcPr>
-            <w:tcW w:w="704" w:type="dxa"/>
+            <w:tcW w:w="552" w:type="dxa"/>
             <w:tcBorders>
               <w:top w:val="single" w:sz="8" w:space="0" w:color="45B0E1"/>
               <w:left w:val="single" w:sz="8" w:space="0" w:color="45B0E1"/>
@@ -5746,7 +5555,7 @@
         </w:tc>
         <w:tc>
           <w:tcPr>
-            <w:tcW w:w="773" w:type="dxa"/>
+            <w:tcW w:w="786" w:type="dxa"/>
             <w:tcBorders>
               <w:top w:val="single" w:sz="8" w:space="0" w:color="45B0E1"/>
               <w:left w:val="single" w:sz="8" w:space="0" w:color="45B0E1"/>
@@ -5779,7 +5588,7 @@
         </w:tc>
         <w:tc>
           <w:tcPr>
-            <w:tcW w:w="3596" w:type="dxa"/>
+            <w:tcW w:w="3669" w:type="dxa"/>
             <w:tcBorders>
               <w:top w:val="single" w:sz="8" w:space="0" w:color="45B0E1"/>
               <w:left w:val="single" w:sz="8" w:space="0" w:color="45B0E1"/>
@@ -5812,7 +5621,7 @@
         </w:tc>
         <w:tc>
           <w:tcPr>
-            <w:tcW w:w="733" w:type="dxa"/>
+            <w:tcW w:w="744" w:type="dxa"/>
             <w:tcBorders>
               <w:top w:val="single" w:sz="8" w:space="0" w:color="45B0E1"/>
               <w:left w:val="single" w:sz="8" w:space="0" w:color="45B0E1"/>
@@ -5845,7 +5654,7 @@
         </w:tc>
         <w:tc>
           <w:tcPr>
-            <w:tcW w:w="1631" w:type="dxa"/>
+            <w:tcW w:w="1662" w:type="dxa"/>
             <w:tcBorders>
               <w:top w:val="single" w:sz="8" w:space="0" w:color="45B0E1"/>
               <w:left w:val="single" w:sz="8" w:space="0" w:color="45B0E1"/>
@@ -5884,7 +5693,7 @@
         <w:tc>
           <w:tcPr>
             <w:cnfStyle w:val="001000000000" w:firstRow="0" w:lastRow="0" w:firstColumn="1" w:lastColumn="0" w:oddVBand="0" w:evenVBand="0" w:oddHBand="0" w:evenHBand="0" w:firstRowFirstColumn="0" w:firstRowLastColumn="0" w:lastRowFirstColumn="0" w:lastRowLastColumn="0"/>
-            <w:tcW w:w="672" w:type="dxa"/>
+            <w:tcW w:w="682" w:type="dxa"/>
             <w:tcBorders>
               <w:top w:val="single" w:sz="8" w:space="0" w:color="45B0E1"/>
               <w:left w:val="single" w:sz="8" w:space="0" w:color="45B0E1"/>
@@ -5917,7 +5726,7 @@
         </w:tc>
         <w:tc>
           <w:tcPr>
-            <w:tcW w:w="897" w:type="dxa"/>
+            <w:tcW w:w="911" w:type="dxa"/>
             <w:tcBorders>
               <w:top w:val="single" w:sz="8" w:space="0" w:color="45B0E1"/>
               <w:left w:val="single" w:sz="8" w:space="0" w:color="45B0E1"/>
@@ -5950,7 +5759,7 @@
         </w:tc>
         <w:tc>
           <w:tcPr>
-            <w:tcW w:w="704" w:type="dxa"/>
+            <w:tcW w:w="552" w:type="dxa"/>
             <w:tcBorders>
               <w:top w:val="single" w:sz="8" w:space="0" w:color="45B0E1"/>
               <w:left w:val="single" w:sz="8" w:space="0" w:color="45B0E1"/>
@@ -6029,7 +5838,7 @@
         </w:tc>
         <w:tc>
           <w:tcPr>
-            <w:tcW w:w="773" w:type="dxa"/>
+            <w:tcW w:w="786" w:type="dxa"/>
             <w:tcBorders>
               <w:top w:val="single" w:sz="8" w:space="0" w:color="45B0E1"/>
               <w:left w:val="single" w:sz="8" w:space="0" w:color="45B0E1"/>
@@ -6056,31 +5865,13 @@
                 <w:sz w:val="12"/>
                 <w:szCs w:val="12"/>
               </w:rPr>
-              <w:t xml:space="preserve">It should show all products listed with prices </w:t>
-            </w:r>
-            <w:proofErr w:type="spellStart"/>
-            <w:r>
-              <w:rPr>
-                <w:rFonts w:ascii="Aptos" w:hAnsi="Aptos"/>
-                <w:sz w:val="12"/>
-                <w:szCs w:val="12"/>
-              </w:rPr>
-              <w:t>inbetween</w:t>
-            </w:r>
-            <w:proofErr w:type="spellEnd"/>
-            <w:r>
-              <w:rPr>
-                <w:rFonts w:ascii="Aptos" w:hAnsi="Aptos"/>
-                <w:sz w:val="12"/>
-                <w:szCs w:val="12"/>
-              </w:rPr>
-              <w:t xml:space="preserve"> that range</w:t>
-            </w:r>
-          </w:p>
-        </w:tc>
-        <w:tc>
-          <w:tcPr>
-            <w:tcW w:w="3596" w:type="dxa"/>
+              <w:t>It should show all products listed with prices inbetween that range</w:t>
+            </w:r>
+          </w:p>
+        </w:tc>
+        <w:tc>
+          <w:tcPr>
+            <w:tcW w:w="3669" w:type="dxa"/>
             <w:tcBorders>
               <w:top w:val="single" w:sz="8" w:space="0" w:color="45B0E1"/>
               <w:left w:val="single" w:sz="8" w:space="0" w:color="45B0E1"/>
@@ -6159,7 +5950,7 @@
         </w:tc>
         <w:tc>
           <w:tcPr>
-            <w:tcW w:w="733" w:type="dxa"/>
+            <w:tcW w:w="744" w:type="dxa"/>
             <w:tcBorders>
               <w:top w:val="single" w:sz="8" w:space="0" w:color="45B0E1"/>
               <w:left w:val="single" w:sz="8" w:space="0" w:color="45B0E1"/>
@@ -6192,7 +5983,7 @@
         </w:tc>
         <w:tc>
           <w:tcPr>
-            <w:tcW w:w="1631" w:type="dxa"/>
+            <w:tcW w:w="1662" w:type="dxa"/>
             <w:tcBorders>
               <w:top w:val="single" w:sz="8" w:space="0" w:color="45B0E1"/>
               <w:left w:val="single" w:sz="8" w:space="0" w:color="45B0E1"/>
@@ -6207,6 +5998,261 @@
           <w:p>
             <w:pPr>
               <w:cnfStyle w:val="000000000000" w:firstRow="0" w:lastRow="0" w:firstColumn="0" w:lastColumn="0" w:oddVBand="0" w:evenVBand="0" w:oddHBand="0" w:evenHBand="0" w:firstRowFirstColumn="0" w:firstRowLastColumn="0" w:lastRowFirstColumn="0" w:lastRowLastColumn="0"/>
+              <w:rPr>
+                <w:rFonts w:ascii="Aptos" w:eastAsia="Aptos" w:hAnsi="Aptos" w:cs="Aptos"/>
+                <w:sz w:val="12"/>
+                <w:szCs w:val="12"/>
+              </w:rPr>
+            </w:pPr>
+            <w:r>
+              <w:rPr>
+                <w:rFonts w:ascii="Aptos" w:eastAsia="Aptos" w:hAnsi="Aptos" w:cs="Aptos"/>
+                <w:sz w:val="12"/>
+                <w:szCs w:val="12"/>
+              </w:rPr>
+              <w:t>n/a</w:t>
+            </w:r>
+          </w:p>
+        </w:tc>
+      </w:tr>
+      <w:tr>
+        <w:trPr>
+          <w:cnfStyle w:val="000000100000" w:firstRow="0" w:lastRow="0" w:firstColumn="0" w:lastColumn="0" w:oddVBand="0" w:evenVBand="0" w:oddHBand="1" w:evenHBand="0" w:firstRowFirstColumn="0" w:firstRowLastColumn="0" w:lastRowFirstColumn="0" w:lastRowLastColumn="0"/>
+          <w:trHeight w:val="300"/>
+        </w:trPr>
+        <w:tc>
+          <w:tcPr>
+            <w:cnfStyle w:val="001000000000" w:firstRow="0" w:lastRow="0" w:firstColumn="1" w:lastColumn="0" w:oddVBand="0" w:evenVBand="0" w:oddHBand="0" w:evenHBand="0" w:firstRowFirstColumn="0" w:firstRowLastColumn="0" w:lastRowFirstColumn="0" w:lastRowLastColumn="0"/>
+            <w:tcW w:w="682" w:type="dxa"/>
+            <w:tcBorders>
+              <w:top w:val="single" w:sz="8" w:space="0" w:color="45B0E1"/>
+              <w:left w:val="single" w:sz="8" w:space="0" w:color="45B0E1"/>
+              <w:bottom w:val="single" w:sz="8" w:space="0" w:color="45B0E1"/>
+              <w:right w:val="single" w:sz="8" w:space="0" w:color="45B0E1"/>
+            </w:tcBorders>
+            <w:tcMar>
+              <w:left w:w="108" w:type="dxa"/>
+              <w:right w:w="108" w:type="dxa"/>
+            </w:tcMar>
+          </w:tcPr>
+          <w:p>
+            <w:pPr>
+              <w:rPr>
+                <w:rFonts w:ascii="Aptos" w:hAnsi="Aptos"/>
+                <w:sz w:val="12"/>
+                <w:szCs w:val="12"/>
+              </w:rPr>
+            </w:pPr>
+            <w:r>
+              <w:rPr>
+                <w:rFonts w:ascii="Aptos" w:hAnsi="Aptos"/>
+                <w:sz w:val="12"/>
+                <w:szCs w:val="12"/>
+              </w:rPr>
+              <w:t>Testing checking sales data</w:t>
+            </w:r>
+          </w:p>
+        </w:tc>
+        <w:tc>
+          <w:tcPr>
+            <w:tcW w:w="911" w:type="dxa"/>
+            <w:tcBorders>
+              <w:top w:val="single" w:sz="8" w:space="0" w:color="45B0E1"/>
+              <w:left w:val="single" w:sz="8" w:space="0" w:color="45B0E1"/>
+              <w:bottom w:val="single" w:sz="8" w:space="0" w:color="45B0E1"/>
+              <w:right w:val="single" w:sz="8" w:space="0" w:color="45B0E1"/>
+            </w:tcBorders>
+            <w:tcMar>
+              <w:left w:w="108" w:type="dxa"/>
+              <w:right w:w="108" w:type="dxa"/>
+            </w:tcMar>
+          </w:tcPr>
+          <w:p>
+            <w:pPr>
+              <w:cnfStyle w:val="000000100000" w:firstRow="0" w:lastRow="0" w:firstColumn="0" w:lastColumn="0" w:oddVBand="0" w:evenVBand="0" w:oddHBand="1" w:evenHBand="0" w:firstRowFirstColumn="0" w:firstRowLastColumn="0" w:lastRowFirstColumn="0" w:lastRowLastColumn="0"/>
+              <w:rPr>
+                <w:rFonts w:ascii="Aptos" w:hAnsi="Aptos"/>
+                <w:sz w:val="12"/>
+                <w:szCs w:val="12"/>
+              </w:rPr>
+            </w:pPr>
+            <w:r>
+              <w:rPr>
+                <w:rFonts w:ascii="Aptos" w:hAnsi="Aptos"/>
+                <w:sz w:val="12"/>
+                <w:szCs w:val="12"/>
+              </w:rPr>
+              <w:t>Choose option from menu and provide an item name to be searched</w:t>
+            </w:r>
+          </w:p>
+        </w:tc>
+        <w:tc>
+          <w:tcPr>
+            <w:tcW w:w="552" w:type="dxa"/>
+            <w:tcBorders>
+              <w:top w:val="single" w:sz="8" w:space="0" w:color="45B0E1"/>
+              <w:left w:val="single" w:sz="8" w:space="0" w:color="45B0E1"/>
+              <w:bottom w:val="single" w:sz="8" w:space="0" w:color="45B0E1"/>
+              <w:right w:val="single" w:sz="8" w:space="0" w:color="45B0E1"/>
+            </w:tcBorders>
+            <w:tcMar>
+              <w:left w:w="108" w:type="dxa"/>
+              <w:right w:w="108" w:type="dxa"/>
+            </w:tcMar>
+          </w:tcPr>
+          <w:p>
+            <w:pPr>
+              <w:cnfStyle w:val="000000100000" w:firstRow="0" w:lastRow="0" w:firstColumn="0" w:lastColumn="0" w:oddVBand="0" w:evenVBand="0" w:oddHBand="1" w:evenHBand="0" w:firstRowFirstColumn="0" w:firstRowLastColumn="0" w:lastRowFirstColumn="0" w:lastRowLastColumn="0"/>
+              <w:rPr>
+                <w:rFonts w:ascii="Aptos" w:hAnsi="Aptos"/>
+                <w:sz w:val="12"/>
+                <w:szCs w:val="12"/>
+              </w:rPr>
+            </w:pPr>
+            <w:r>
+              <w:rPr>
+                <w:rFonts w:ascii="Aptos" w:hAnsi="Aptos"/>
+                <w:sz w:val="12"/>
+                <w:szCs w:val="12"/>
+              </w:rPr>
+              <w:t>Run, input 7, enter item name</w:t>
+            </w:r>
+          </w:p>
+        </w:tc>
+        <w:tc>
+          <w:tcPr>
+            <w:tcW w:w="786" w:type="dxa"/>
+            <w:tcBorders>
+              <w:top w:val="single" w:sz="8" w:space="0" w:color="45B0E1"/>
+              <w:left w:val="single" w:sz="8" w:space="0" w:color="45B0E1"/>
+              <w:bottom w:val="single" w:sz="8" w:space="0" w:color="45B0E1"/>
+              <w:right w:val="single" w:sz="8" w:space="0" w:color="45B0E1"/>
+            </w:tcBorders>
+            <w:tcMar>
+              <w:left w:w="108" w:type="dxa"/>
+              <w:right w:w="108" w:type="dxa"/>
+            </w:tcMar>
+          </w:tcPr>
+          <w:p>
+            <w:pPr>
+              <w:cnfStyle w:val="000000100000" w:firstRow="0" w:lastRow="0" w:firstColumn="0" w:lastColumn="0" w:oddVBand="0" w:evenVBand="0" w:oddHBand="1" w:evenHBand="0" w:firstRowFirstColumn="0" w:firstRowLastColumn="0" w:lastRowFirstColumn="0" w:lastRowLastColumn="0"/>
+              <w:rPr>
+                <w:rFonts w:ascii="Aptos" w:hAnsi="Aptos"/>
+                <w:sz w:val="12"/>
+                <w:szCs w:val="12"/>
+              </w:rPr>
+            </w:pPr>
+            <w:r>
+              <w:rPr>
+                <w:rFonts w:ascii="Aptos" w:hAnsi="Aptos"/>
+                <w:sz w:val="12"/>
+                <w:szCs w:val="12"/>
+              </w:rPr>
+              <w:t>It should display</w:t>
+            </w:r>
+            <w:r>
+              <w:rPr>
+                <w:rFonts w:ascii="Aptos" w:hAnsi="Aptos"/>
+                <w:sz w:val="12"/>
+                <w:szCs w:val="12"/>
+              </w:rPr>
+              <w:t xml:space="preserve"> items that match the search input and display their sale quantity</w:t>
+            </w:r>
+            <w:r>
+              <w:rPr>
+                <w:rFonts w:ascii="Aptos" w:hAnsi="Aptos"/>
+                <w:sz w:val="12"/>
+                <w:szCs w:val="12"/>
+              </w:rPr>
+              <w:t xml:space="preserve"> </w:t>
+            </w:r>
+          </w:p>
+        </w:tc>
+        <w:tc>
+          <w:tcPr>
+            <w:tcW w:w="3669" w:type="dxa"/>
+            <w:tcBorders>
+              <w:top w:val="single" w:sz="8" w:space="0" w:color="45B0E1"/>
+              <w:left w:val="single" w:sz="8" w:space="0" w:color="45B0E1"/>
+              <w:bottom w:val="single" w:sz="8" w:space="0" w:color="45B0E1"/>
+              <w:right w:val="single" w:sz="8" w:space="0" w:color="45B0E1"/>
+            </w:tcBorders>
+            <w:tcMar>
+              <w:left w:w="108" w:type="dxa"/>
+              <w:right w:w="108" w:type="dxa"/>
+            </w:tcMar>
+          </w:tcPr>
+          <w:p>
+            <w:pPr>
+              <w:cnfStyle w:val="000000100000" w:firstRow="0" w:lastRow="0" w:firstColumn="0" w:lastColumn="0" w:oddVBand="0" w:evenVBand="0" w:oddHBand="1" w:evenHBand="0" w:firstRowFirstColumn="0" w:firstRowLastColumn="0" w:lastRowFirstColumn="0" w:lastRowLastColumn="0"/>
+              <w:rPr>
+                <w:rFonts w:ascii="Aptos" w:hAnsi="Aptos"/>
+                <w:noProof/>
+                <w:sz w:val="12"/>
+                <w:szCs w:val="12"/>
+              </w:rPr>
+            </w:pPr>
+            <w:r>
+              <w:rPr>
+                <w:rFonts w:ascii="Aptos" w:hAnsi="Aptos"/>
+                <w:noProof/>
+                <w:sz w:val="12"/>
+                <w:szCs w:val="12"/>
+              </w:rPr>
+              <w:t>Displays related items and returns to menu</w:t>
+            </w:r>
+          </w:p>
+        </w:tc>
+        <w:tc>
+          <w:tcPr>
+            <w:tcW w:w="744" w:type="dxa"/>
+            <w:tcBorders>
+              <w:top w:val="single" w:sz="8" w:space="0" w:color="45B0E1"/>
+              <w:left w:val="single" w:sz="8" w:space="0" w:color="45B0E1"/>
+              <w:bottom w:val="single" w:sz="8" w:space="0" w:color="45B0E1"/>
+              <w:right w:val="single" w:sz="8" w:space="0" w:color="45B0E1"/>
+            </w:tcBorders>
+            <w:tcMar>
+              <w:left w:w="108" w:type="dxa"/>
+              <w:right w:w="108" w:type="dxa"/>
+            </w:tcMar>
+          </w:tcPr>
+          <w:p>
+            <w:pPr>
+              <w:cnfStyle w:val="000000100000" w:firstRow="0" w:lastRow="0" w:firstColumn="0" w:lastColumn="0" w:oddVBand="0" w:evenVBand="0" w:oddHBand="1" w:evenHBand="0" w:firstRowFirstColumn="0" w:firstRowLastColumn="0" w:lastRowFirstColumn="0" w:lastRowLastColumn="0"/>
+              <w:rPr>
+                <w:rFonts w:ascii="Aptos" w:eastAsia="Aptos" w:hAnsi="Aptos" w:cs="Aptos"/>
+                <w:sz w:val="12"/>
+                <w:szCs w:val="12"/>
+              </w:rPr>
+            </w:pPr>
+            <w:r>
+              <w:rPr>
+                <w:rFonts w:ascii="Aptos" w:eastAsia="Aptos" w:hAnsi="Aptos" w:cs="Aptos"/>
+                <w:sz w:val="12"/>
+                <w:szCs w:val="12"/>
+              </w:rPr>
+              <w:t>pass</w:t>
+            </w:r>
+          </w:p>
+        </w:tc>
+        <w:tc>
+          <w:tcPr>
+            <w:tcW w:w="1662" w:type="dxa"/>
+            <w:tcBorders>
+              <w:top w:val="single" w:sz="8" w:space="0" w:color="45B0E1"/>
+              <w:left w:val="single" w:sz="8" w:space="0" w:color="45B0E1"/>
+              <w:bottom w:val="single" w:sz="8" w:space="0" w:color="45B0E1"/>
+              <w:right w:val="single" w:sz="8" w:space="0" w:color="45B0E1"/>
+            </w:tcBorders>
+            <w:tcMar>
+              <w:left w:w="108" w:type="dxa"/>
+              <w:right w:w="108" w:type="dxa"/>
+            </w:tcMar>
+          </w:tcPr>
+          <w:p>
+            <w:pPr>
+              <w:cnfStyle w:val="000000100000" w:firstRow="0" w:lastRow="0" w:firstColumn="0" w:lastColumn="0" w:oddVBand="0" w:evenVBand="0" w:oddHBand="1" w:evenHBand="0" w:firstRowFirstColumn="0" w:firstRowLastColumn="0" w:lastRowFirstColumn="0" w:lastRowLastColumn="0"/>
               <w:rPr>
                 <w:rFonts w:ascii="Aptos" w:eastAsia="Aptos" w:hAnsi="Aptos" w:cs="Aptos"/>
                 <w:sz w:val="12"/>
@@ -6237,10 +6283,7 @@
           <w:u w:val="single"/>
         </w:rPr>
       </w:pPr>
-    </w:p>
-    <w:p>
-      <w:pPr>
-        <w:pStyle w:val="NoSpacing"/>
+      <w:r>
         <w:rPr>
           <w:rFonts w:ascii="Adobe Gothic Std B" w:eastAsia="Adobe Gothic Std B" w:hAnsi="Adobe Gothic Std B" w:cstheme="minorHAnsi"/>
           <w:b/>
@@ -6249,7 +6292,8 @@
           <w:szCs w:val="36"/>
           <w:u w:val="single"/>
         </w:rPr>
-      </w:pPr>
+        <w:br/>
+      </w:r>
       <w:r>
         <w:rPr>
           <w:rFonts w:ascii="Adobe Gothic Std B" w:eastAsia="Adobe Gothic Std B" w:hAnsi="Adobe Gothic Std B" w:cstheme="minorHAnsi"/>
@@ -6309,69 +6353,12 @@
         </w:rPr>
         <w:t xml:space="preserve">Contributed 2 functions - </w:t>
       </w:r>
-      <w:proofErr w:type="spellStart"/>
       <w:r>
         <w:rPr>
           <w:rFonts w:ascii="Adobe Gothic Std B" w:eastAsia="Adobe Gothic Std B" w:hAnsi="Adobe Gothic Std B" w:cstheme="minorHAnsi"/>
           <w:szCs w:val="14"/>
         </w:rPr>
-        <w:t>update_</w:t>
-      </w:r>
-      <w:proofErr w:type="gramStart"/>
-      <w:r>
-        <w:rPr>
-          <w:rFonts w:ascii="Adobe Gothic Std B" w:eastAsia="Adobe Gothic Std B" w:hAnsi="Adobe Gothic Std B" w:cstheme="minorHAnsi"/>
-          <w:szCs w:val="14"/>
-        </w:rPr>
-        <w:t>item</w:t>
-      </w:r>
-      <w:proofErr w:type="spellEnd"/>
-      <w:r>
-        <w:rPr>
-          <w:rFonts w:ascii="Adobe Gothic Std B" w:eastAsia="Adobe Gothic Std B" w:hAnsi="Adobe Gothic Std B" w:cstheme="minorHAnsi"/>
-          <w:szCs w:val="14"/>
-        </w:rPr>
-        <w:t>(</w:t>
-      </w:r>
-      <w:proofErr w:type="gramEnd"/>
-      <w:r>
-        <w:rPr>
-          <w:rFonts w:ascii="Adobe Gothic Std B" w:eastAsia="Adobe Gothic Std B" w:hAnsi="Adobe Gothic Std B" w:cstheme="minorHAnsi"/>
-          <w:szCs w:val="14"/>
-        </w:rPr>
-        <w:t xml:space="preserve">) and </w:t>
-      </w:r>
-      <w:proofErr w:type="spellStart"/>
-      <w:r>
-        <w:rPr>
-          <w:rFonts w:ascii="Adobe Gothic Std B" w:eastAsia="Adobe Gothic Std B" w:hAnsi="Adobe Gothic Std B" w:cstheme="minorHAnsi"/>
-          <w:szCs w:val="14"/>
-        </w:rPr>
-        <w:t>view_</w:t>
-      </w:r>
-      <w:proofErr w:type="gramStart"/>
-      <w:r>
-        <w:rPr>
-          <w:rFonts w:ascii="Adobe Gothic Std B" w:eastAsia="Adobe Gothic Std B" w:hAnsi="Adobe Gothic Std B" w:cstheme="minorHAnsi"/>
-          <w:szCs w:val="14"/>
-        </w:rPr>
-        <w:t>stock</w:t>
-      </w:r>
-      <w:proofErr w:type="spellEnd"/>
-      <w:r>
-        <w:rPr>
-          <w:rFonts w:ascii="Adobe Gothic Std B" w:eastAsia="Adobe Gothic Std B" w:hAnsi="Adobe Gothic Std B" w:cstheme="minorHAnsi"/>
-          <w:szCs w:val="14"/>
-        </w:rPr>
-        <w:t>(</w:t>
-      </w:r>
-      <w:proofErr w:type="gramEnd"/>
-      <w:r>
-        <w:rPr>
-          <w:rFonts w:ascii="Adobe Gothic Std B" w:eastAsia="Adobe Gothic Std B" w:hAnsi="Adobe Gothic Std B" w:cstheme="minorHAnsi"/>
-          <w:szCs w:val="14"/>
-        </w:rPr>
-        <w:t>)</w:t>
+        <w:t>update_item() and view_stock()</w:t>
       </w:r>
     </w:p>
     <w:p>
@@ -6473,37 +6460,12 @@
         </w:rPr>
         <w:t xml:space="preserve">Amended </w:t>
       </w:r>
-      <w:proofErr w:type="spellStart"/>
       <w:r>
         <w:rPr>
           <w:rFonts w:ascii="Adobe Gothic Std B" w:eastAsia="Adobe Gothic Std B" w:hAnsi="Adobe Gothic Std B" w:cstheme="minorHAnsi"/>
           <w:szCs w:val="14"/>
         </w:rPr>
-        <w:t>low_stock_</w:t>
-      </w:r>
-      <w:proofErr w:type="gramStart"/>
-      <w:r>
-        <w:rPr>
-          <w:rFonts w:ascii="Adobe Gothic Std B" w:eastAsia="Adobe Gothic Std B" w:hAnsi="Adobe Gothic Std B" w:cstheme="minorHAnsi"/>
-          <w:szCs w:val="14"/>
-        </w:rPr>
-        <w:t>report</w:t>
-      </w:r>
-      <w:proofErr w:type="spellEnd"/>
-      <w:r>
-        <w:rPr>
-          <w:rFonts w:ascii="Adobe Gothic Std B" w:eastAsia="Adobe Gothic Std B" w:hAnsi="Adobe Gothic Std B" w:cstheme="minorHAnsi"/>
-          <w:szCs w:val="14"/>
-        </w:rPr>
-        <w:t>(</w:t>
-      </w:r>
-      <w:proofErr w:type="gramEnd"/>
-      <w:r>
-        <w:rPr>
-          <w:rFonts w:ascii="Adobe Gothic Std B" w:eastAsia="Adobe Gothic Std B" w:hAnsi="Adobe Gothic Std B" w:cstheme="minorHAnsi"/>
-          <w:szCs w:val="14"/>
-        </w:rPr>
-        <w:t>)</w:t>
+        <w:t>low_stock_report()</w:t>
       </w:r>
       <w:r>
         <w:rPr>
@@ -6530,26 +6492,15 @@
           <w:rFonts w:ascii="Adobe Gothic Std B" w:eastAsia="Adobe Gothic Std B" w:hAnsi="Adobe Gothic Std B" w:cstheme="minorHAnsi"/>
           <w:szCs w:val="14"/>
         </w:rPr>
-        <w:t xml:space="preserve">Created data for </w:t>
-      </w:r>
-      <w:proofErr w:type="spellStart"/>
-      <w:proofErr w:type="gramStart"/>
+        <w:t>Created data for i</w:t>
+      </w:r>
       <w:r>
         <w:rPr>
           <w:rFonts w:ascii="Adobe Gothic Std B" w:eastAsia="Adobe Gothic Std B" w:hAnsi="Adobe Gothic Std B" w:cstheme="minorHAnsi"/>
           <w:szCs w:val="14"/>
         </w:rPr>
-        <w:t>i</w:t>
-      </w:r>
-      <w:r>
-        <w:rPr>
-          <w:rFonts w:ascii="Adobe Gothic Std B" w:eastAsia="Adobe Gothic Std B" w:hAnsi="Adobe Gothic Std B" w:cstheme="minorHAnsi"/>
-          <w:szCs w:val="14"/>
-        </w:rPr>
         <w:t>nventory.json</w:t>
       </w:r>
-      <w:proofErr w:type="spellEnd"/>
-      <w:proofErr w:type="gramEnd"/>
       <w:r>
         <w:rPr>
           <w:rFonts w:ascii="Adobe Gothic Std B" w:eastAsia="Adobe Gothic Std B" w:hAnsi="Adobe Gothic Std B" w:cstheme="minorHAnsi"/>
@@ -6719,6 +6670,7 @@
         <w:rPr>
           <w:rFonts w:ascii="Adobe Gothic Std B" w:eastAsia="Adobe Gothic Std B" w:hAnsi="Adobe Gothic Std B"/>
         </w:rPr>
+        <w:lastRenderedPageBreak/>
         <w:t>-</w:t>
       </w:r>
       <w:r>
@@ -7157,25 +7109,7 @@
           <w:rFonts w:ascii="Adobe Gothic Std B" w:eastAsia="Adobe Gothic Std B" w:hAnsi="Adobe Gothic Std B"/>
           <w:lang w:val="en-US"/>
         </w:rPr>
-        <w:t>Wrote an additional program (Purchase_Product.py) to create sales data and store it as a list on a JSON file (</w:t>
-      </w:r>
-      <w:proofErr w:type="spellStart"/>
-      <w:proofErr w:type="gramStart"/>
-      <w:r>
-        <w:rPr>
-          <w:rFonts w:ascii="Adobe Gothic Std B" w:eastAsia="Adobe Gothic Std B" w:hAnsi="Adobe Gothic Std B"/>
-          <w:lang w:val="en-US"/>
-        </w:rPr>
-        <w:t>sales.json</w:t>
-      </w:r>
-      <w:proofErr w:type="spellEnd"/>
-      <w:proofErr w:type="gramEnd"/>
-      <w:r>
-        <w:rPr>
-          <w:rFonts w:ascii="Adobe Gothic Std B" w:eastAsia="Adobe Gothic Std B" w:hAnsi="Adobe Gothic Std B"/>
-          <w:lang w:val="en-US"/>
-        </w:rPr>
-        <w:t>).</w:t>
+        <w:t>Wrote an additional program (Purchase_Product.py) to create sales data and store it as a list on a JSON file (sales.json).</w:t>
       </w:r>
     </w:p>
     <w:p>
@@ -7195,23 +7129,7 @@
           <w:rFonts w:ascii="Adobe Gothic Std B" w:eastAsia="Adobe Gothic Std B" w:hAnsi="Adobe Gothic Std B"/>
           <w:lang w:val="en-US"/>
         </w:rPr>
-        <w:t xml:space="preserve">Wrote code for the </w:t>
-      </w:r>
-      <w:proofErr w:type="spellStart"/>
-      <w:r>
-        <w:rPr>
-          <w:rFonts w:ascii="Adobe Gothic Std B" w:eastAsia="Adobe Gothic Std B" w:hAnsi="Adobe Gothic Std B"/>
-          <w:lang w:val="en-US"/>
-        </w:rPr>
-        <w:t>show_sales_history</w:t>
-      </w:r>
-      <w:proofErr w:type="spellEnd"/>
-      <w:r>
-        <w:rPr>
-          <w:rFonts w:ascii="Adobe Gothic Std B" w:eastAsia="Adobe Gothic Std B" w:hAnsi="Adobe Gothic Std B"/>
-          <w:lang w:val="en-US"/>
-        </w:rPr>
-        <w:t xml:space="preserve"> function that shows the sales history of a selected item.</w:t>
+        <w:t>Wrote code for the show_sales_history function that shows the sales history of a selected item.</w:t>
       </w:r>
     </w:p>
     <w:p>
@@ -7231,23 +7149,7 @@
           <w:rFonts w:ascii="Adobe Gothic Std B" w:eastAsia="Adobe Gothic Std B" w:hAnsi="Adobe Gothic Std B"/>
           <w:lang w:val="en-US"/>
         </w:rPr>
-        <w:t xml:space="preserve">Wrote code for the </w:t>
-      </w:r>
-      <w:proofErr w:type="spellStart"/>
-      <w:r>
-        <w:rPr>
-          <w:rFonts w:ascii="Adobe Gothic Std B" w:eastAsia="Adobe Gothic Std B" w:hAnsi="Adobe Gothic Std B"/>
-          <w:lang w:val="en-US"/>
-        </w:rPr>
-        <w:t>save_inventory</w:t>
-      </w:r>
-      <w:proofErr w:type="spellEnd"/>
-      <w:r>
-        <w:rPr>
-          <w:rFonts w:ascii="Adobe Gothic Std B" w:eastAsia="Adobe Gothic Std B" w:hAnsi="Adobe Gothic Std B"/>
-          <w:lang w:val="en-US"/>
-        </w:rPr>
-        <w:t xml:space="preserve"> function which saves the updated inventory whenever the user wants.</w:t>
+        <w:t>Wrote code for the save_inventory function which saves the updated inventory whenever the user wants.</w:t>
       </w:r>
     </w:p>
     <w:p>
@@ -7267,23 +7169,8 @@
           <w:rFonts w:ascii="Adobe Gothic Std B" w:eastAsia="Adobe Gothic Std B" w:hAnsi="Adobe Gothic Std B"/>
           <w:lang w:val="en-US"/>
         </w:rPr>
-        <w:t xml:space="preserve">Contributed to the </w:t>
-      </w:r>
-      <w:proofErr w:type="spellStart"/>
-      <w:r>
-        <w:rPr>
-          <w:rFonts w:ascii="Adobe Gothic Std B" w:eastAsia="Adobe Gothic Std B" w:hAnsi="Adobe Gothic Std B"/>
-          <w:lang w:val="en-US"/>
-        </w:rPr>
-        <w:t>update_item</w:t>
-      </w:r>
-      <w:proofErr w:type="spellEnd"/>
-      <w:r>
-        <w:rPr>
-          <w:rFonts w:ascii="Adobe Gothic Std B" w:eastAsia="Adobe Gothic Std B" w:hAnsi="Adobe Gothic Std B"/>
-          <w:lang w:val="en-US"/>
-        </w:rPr>
-        <w:t xml:space="preserve"> function which allows for a selected item’s name, price, and quantity to be updated.</w:t>
+        <w:lastRenderedPageBreak/>
+        <w:t>Contributed to the update_item function which allows for a selected item’s name, price, and quantity to be updated.</w:t>
       </w:r>
     </w:p>
     <w:p>
@@ -7307,7 +7194,6 @@
           <w:rFonts w:ascii="Adobe Gothic Std B" w:eastAsia="Adobe Gothic Std B" w:hAnsi="Adobe Gothic Std B"/>
           <w:lang w:val="en-US"/>
         </w:rPr>
-        <w:lastRenderedPageBreak/>
         <w:t>Contributed to the conclusion portion of the group report.</w:t>
       </w:r>
       <w:r>
@@ -7464,17 +7350,16 @@
           <w:rFonts w:ascii="Adobe Gothic Std B" w:eastAsia="Adobe Gothic Std B" w:hAnsi="Adobe Gothic Std B" w:cstheme="minorHAnsi"/>
           <w:szCs w:val="24"/>
         </w:rPr>
-        <w:t>In conclusion, this project successfully met the requirements of the command-line inventory management system described in the project brief. The program uses a JSON file to store inventory data, allowing information to be loaded when the program starts and saved after changes are made. This ensures that stock data is kept between sessions, which is important for managing products accurately.</w:t>
-      </w:r>
-    </w:p>
-    <w:p>
-      <w:pPr>
-        <w:pStyle w:val="NoSpacing"/>
+        <w:t xml:space="preserve">In conclusion, this project successfully met the requirements of the command-line inventory management system described in the project brief. The program uses a JSON file to store inventory data, allowing information to be loaded when the program starts and saved after changes are made. This ensures that stock </w:t>
+      </w:r>
+      <w:r>
         <w:rPr>
           <w:rFonts w:ascii="Adobe Gothic Std B" w:eastAsia="Adobe Gothic Std B" w:hAnsi="Adobe Gothic Std B" w:cstheme="minorHAnsi"/>
           <w:szCs w:val="24"/>
         </w:rPr>
-      </w:pPr>
+        <w:lastRenderedPageBreak/>
+        <w:t>data is kept between sessions, which is important for managing products accurately.</w:t>
+      </w:r>
     </w:p>
     <w:p>
       <w:pPr>
@@ -7484,12 +7369,20 @@
           <w:szCs w:val="24"/>
         </w:rPr>
       </w:pPr>
-      <w:r>
+    </w:p>
+    <w:p>
+      <w:pPr>
+        <w:pStyle w:val="NoSpacing"/>
         <w:rPr>
           <w:rFonts w:ascii="Adobe Gothic Std B" w:eastAsia="Adobe Gothic Std B" w:hAnsi="Adobe Gothic Std B" w:cstheme="minorHAnsi"/>
           <w:szCs w:val="24"/>
         </w:rPr>
-        <w:lastRenderedPageBreak/>
+      </w:pPr>
+      <w:r>
+        <w:rPr>
+          <w:rFonts w:ascii="Adobe Gothic Std B" w:eastAsia="Adobe Gothic Std B" w:hAnsi="Adobe Gothic Std B" w:cstheme="minorHAnsi"/>
+          <w:szCs w:val="24"/>
+        </w:rPr>
         <w:t>The system allows users to add, view, update, and search for items through a clear and easy-to-use menu. All main inventory operations are handled using a list of dictionaries, showing effective organisation of data and logical program structure. The program also includes input checks and error handling to manage incorrect user input, missing files, and other common errors, making it more reliable and user-friendly.</w:t>
       </w:r>
       <w:r>
@@ -7549,25 +7442,7 @@
           <w:szCs w:val="24"/>
           <w:lang w:val="en-US"/>
         </w:rPr>
-        <w:t xml:space="preserve">Additionally, an extra smaller program was written to create and store sales data as a list on a Json file showing the ID and name of the item, while also showing the number of items bought and the total price paid. This provides a means to track sales of any of the items within the inventory file. When an item is ‘bought’ using the extra program the quantity of the item is reduced corresponding to the amount of the item that was bought. The main code is also able to make use of the sales data file through the </w:t>
-      </w:r>
-      <w:proofErr w:type="spellStart"/>
-      <w:r>
-        <w:rPr>
-          <w:rFonts w:ascii="Adobe Gothic Std B" w:eastAsia="Adobe Gothic Std B" w:hAnsi="Adobe Gothic Std B" w:cstheme="minorHAnsi"/>
-          <w:szCs w:val="24"/>
-          <w:lang w:val="en-US"/>
-        </w:rPr>
-        <w:t>show_sales_history</w:t>
-      </w:r>
-      <w:proofErr w:type="spellEnd"/>
-      <w:r>
-        <w:rPr>
-          <w:rFonts w:ascii="Adobe Gothic Std B" w:eastAsia="Adobe Gothic Std B" w:hAnsi="Adobe Gothic Std B" w:cstheme="minorHAnsi"/>
-          <w:szCs w:val="24"/>
-          <w:lang w:val="en-US"/>
-        </w:rPr>
-        <w:t xml:space="preserve"> function which shows the sales data for a specific item.</w:t>
+        <w:t>Additionally, an extra smaller program was written to create and store sales data as a list on a Json file showing the ID and name of the item, while also showing the number of items bought and the total price paid. This provides a means to track sales of any of the items within the inventory file. When an item is ‘bought’ using the extra program the quantity of the item is reduced corresponding to the amount of the item that was bought. The main code is also able to make use of the sales data file through the show_sales_history function which shows the sales data for a specific item.</w:t>
       </w:r>
     </w:p>
     <w:p>
@@ -8949,6 +8824,7 @@
   <w:style w:type="character" w:default="1" w:styleId="DefaultParagraphFont">
     <w:name w:val="Default Paragraph Font"/>
     <w:uiPriority w:val="1"/>
+    <w:semiHidden/>
     <w:unhideWhenUsed/>
   </w:style>
   <w:style w:type="table" w:default="1" w:styleId="TableNormal">

</xml_diff>